<commit_message>
add links without image
</commit_message>
<xml_diff>
--- a/12. HTML Links/12. HTML Links.docx
+++ b/12. HTML Links/12. HTML Links.docx
@@ -1,6 +1,6 @@
 
 <file path=word/document.xml><?xml version="1.0" encoding="utf-8"?>
-<w:document xmlns:wpc="http://schemas.microsoft.com/office/word/2010/wordprocessingCanvas" xmlns:cx="http://schemas.microsoft.com/office/drawing/2014/chartex" xmlns:cx1="http://schemas.microsoft.com/office/drawing/2015/9/8/chartex" xmlns:cx2="http://schemas.microsoft.com/office/drawing/2015/10/21/chartex" xmlns:cx3="http://schemas.microsoft.com/office/drawing/2016/5/9/chartex" xmlns:cx4="http://schemas.microsoft.com/office/drawing/2016/5/10/chartex" xmlns:cx5="http://schemas.microsoft.com/office/drawing/2016/5/11/chartex" xmlns:cx6="http://schemas.microsoft.com/office/drawing/2016/5/12/chartex" xmlns:cx7="http://schemas.microsoft.com/office/drawing/2016/5/13/chartex" xmlns:cx8="http://schemas.microsoft.com/office/drawing/2016/5/14/chartex" xmlns:mc="http://schemas.openxmlformats.org/markup-compatibility/2006" xmlns:aink="http://schemas.microsoft.com/office/drawing/2016/ink" xmlns:am3d="http://schemas.microsoft.com/office/drawing/2017/model3d" xmlns:o="urn:schemas-microsoft-com:office:office" xmlns:oel="http://schemas.microsoft.com/office/2019/extlst" xmlns:r="http://schemas.openxmlformats.org/officeDocument/2006/relationships" xmlns:m="http://schemas.openxmlformats.org/officeDocument/2006/math" xmlns:v="urn:schemas-microsoft-com:vml" xmlns:wp14="http://schemas.microsoft.com/office/word/2010/wordprocessingDrawing" xmlns:wp="http://schemas.openxmlformats.org/drawingml/2006/wordprocessingDrawing" xmlns:w10="urn:schemas-microsoft-com:office:word" xmlns:w="http://schemas.openxmlformats.org/wordprocessingml/2006/main" xmlns:w14="http://schemas.microsoft.com/office/word/2010/wordml" xmlns:w15="http://schemas.microsoft.com/office/word/2012/wordml" xmlns:w16cex="http://schemas.microsoft.com/office/word/2018/wordml/cex" xmlns:w16cid="http://schemas.microsoft.com/office/word/2016/wordml/cid" xmlns:w16="http://schemas.microsoft.com/office/word/2018/wordml" xmlns:w16du="http://schemas.microsoft.com/office/word/2023/wordml/word16du" xmlns:w16sdtdh="http://schemas.microsoft.com/office/word/2020/wordml/sdtdatahash" xmlns:w16sdtfl="http://schemas.microsoft.com/office/word/2024/wordml/sdtformatlock" xmlns:w16se="http://schemas.microsoft.com/office/word/2015/wordml/symex" xmlns:wpg="http://schemas.microsoft.com/office/word/2010/wordprocessingGroup" xmlns:wpi="http://schemas.microsoft.com/office/word/2010/wordprocessingInk" xmlns:wne="http://schemas.microsoft.com/office/word/2006/wordml" xmlns:wps="http://schemas.microsoft.com/office/word/2010/wordprocessingShape" mc:Ignorable="w14 w15 w16se w16cid w16 w16cex w16sdtdh w16sdtfl w16du wp14">
+<w:document xmlns:wpc="http://schemas.microsoft.com/office/word/2010/wordprocessingCanvas" xmlns:cx="http://schemas.microsoft.com/office/drawing/2014/chartex" xmlns:cx1="http://schemas.microsoft.com/office/drawing/2015/9/8/chartex" xmlns:cx2="http://schemas.microsoft.com/office/drawing/2015/10/21/chartex" xmlns:cx3="http://schemas.microsoft.com/office/drawing/2016/5/9/chartex" xmlns:cx4="http://schemas.microsoft.com/office/drawing/2016/5/10/chartex" xmlns:cx5="http://schemas.microsoft.com/office/drawing/2016/5/11/chartex" xmlns:cx6="http://schemas.microsoft.com/office/drawing/2016/5/12/chartex" xmlns:cx7="http://schemas.microsoft.com/office/drawing/2016/5/13/chartex" xmlns:cx8="http://schemas.microsoft.com/office/drawing/2016/5/14/chartex" xmlns:mc="http://schemas.openxmlformats.org/markup-compatibility/2006" xmlns:aink="http://schemas.microsoft.com/office/drawing/2016/ink" xmlns:am3d="http://schemas.microsoft.com/office/drawing/2017/model3d" xmlns:o="urn:schemas-microsoft-com:office:office" xmlns:oel="http://schemas.microsoft.com/office/2019/extlst" xmlns:r="http://schemas.openxmlformats.org/officeDocument/2006/relationships" xmlns:m="http://schemas.openxmlformats.org/officeDocument/2006/math" xmlns:v="urn:schemas-microsoft-com:vml" xmlns:wp14="http://schemas.microsoft.com/office/word/2010/wordprocessingDrawing" xmlns:wp="http://schemas.openxmlformats.org/drawingml/2006/wordprocessingDrawing" xmlns:w10="urn:schemas-microsoft-com:office:word" xmlns:w="http://schemas.openxmlformats.org/wordprocessingml/2006/main" xmlns:w14="http://schemas.microsoft.com/office/word/2010/wordml" xmlns:w15="http://schemas.microsoft.com/office/word/2012/wordml" xmlns:w16cex="http://schemas.microsoft.com/office/word/2018/wordml/cex" xmlns:w16cid="http://schemas.microsoft.com/office/word/2016/wordml/cid" xmlns:w16="http://schemas.microsoft.com/office/word/2018/wordml" xmlns:w16sdtdh="http://schemas.microsoft.com/office/word/2020/wordml/sdtdatahash" xmlns:w16se="http://schemas.microsoft.com/office/word/2015/wordml/symex" xmlns:wpg="http://schemas.microsoft.com/office/word/2010/wordprocessingGroup" xmlns:wpi="http://schemas.microsoft.com/office/word/2010/wordprocessingInk" xmlns:wne="http://schemas.microsoft.com/office/word/2006/wordml" xmlns:wps="http://schemas.microsoft.com/office/word/2010/wordprocessingShape" mc:Ignorable="w14 w15 w16se w16cid w16 w16cex w16sdtdh wp14">
   <w:body>
     <w:p>
       <w:pPr>
@@ -34,7 +34,1778 @@
         <w:t>Links</w:t>
       </w:r>
     </w:p>
+    <w:p>
+      <w:pPr>
+        <w:rPr>
+          <w:b/>
+          <w:bCs/>
+          <w:sz w:val="40"/>
+          <w:szCs w:val="40"/>
+        </w:rPr>
+      </w:pPr>
+      <w:r>
+        <w:rPr>
+          <w:b/>
+          <w:bCs/>
+          <w:sz w:val="40"/>
+          <w:szCs w:val="40"/>
+        </w:rPr>
+        <w:t xml:space="preserve">What is </w:t>
+      </w:r>
+      <w:r>
+        <w:rPr>
+          <w:b/>
+          <w:bCs/>
+          <w:sz w:val="40"/>
+          <w:szCs w:val="40"/>
+        </w:rPr>
+        <w:t>Link</w:t>
+      </w:r>
+      <w:r>
+        <w:rPr>
+          <w:b/>
+          <w:bCs/>
+          <w:sz w:val="40"/>
+          <w:szCs w:val="40"/>
+        </w:rPr>
+        <w:t>:</w:t>
+      </w:r>
+    </w:p>
+    <w:p>
+      <w:pPr>
+        <w:rPr>
+          <w:b/>
+          <w:bCs/>
+          <w:sz w:val="28"/>
+          <w:szCs w:val="28"/>
+        </w:rPr>
+      </w:pPr>
+      <w:r>
+        <w:rPr>
+          <w:b/>
+          <w:bCs/>
+          <w:sz w:val="28"/>
+          <w:szCs w:val="28"/>
+        </w:rPr>
+        <w:t>Write the definition of links</w:t>
+      </w:r>
+      <w:r>
+        <w:rPr>
+          <w:b/>
+          <w:bCs/>
+          <w:sz w:val="28"/>
+          <w:szCs w:val="28"/>
+        </w:rPr>
+        <w:t>!</w:t>
+      </w:r>
+    </w:p>
+    <w:p>
+      <w:pPr>
+        <w:rPr>
+          <w:b/>
+          <w:bCs/>
+          <w:sz w:val="28"/>
+          <w:szCs w:val="28"/>
+        </w:rPr>
+      </w:pPr>
+    </w:p>
+    <w:p>
+      <w:r>
+        <w:t>Links are found in nearly all web pages.</w:t>
+      </w:r>
+    </w:p>
+    <w:p>
+      <w:r>
+        <w:t>Links allow users to click their way from page to page.</w:t>
+      </w:r>
+    </w:p>
+    <w:p>
+      <w:pPr>
+        <w:rPr>
+          <w:b/>
+          <w:bCs/>
+          <w:sz w:val="40"/>
+          <w:szCs w:val="40"/>
+        </w:rPr>
+      </w:pPr>
+      <w:r>
+        <w:rPr>
+          <w:b/>
+          <w:bCs/>
+          <w:sz w:val="40"/>
+          <w:szCs w:val="40"/>
+        </w:rPr>
+        <w:t xml:space="preserve">HTML Links </w:t>
+      </w:r>
+      <w:r>
+        <w:rPr>
+          <w:b/>
+          <w:bCs/>
+          <w:sz w:val="40"/>
+          <w:szCs w:val="40"/>
+        </w:rPr>
+        <w:t>–</w:t>
+      </w:r>
+      <w:r>
+        <w:rPr>
+          <w:b/>
+          <w:bCs/>
+          <w:sz w:val="40"/>
+          <w:szCs w:val="40"/>
+        </w:rPr>
+        <w:t xml:space="preserve"> Hyperlinks</w:t>
+      </w:r>
+      <w:r>
+        <w:rPr>
+          <w:b/>
+          <w:bCs/>
+          <w:sz w:val="40"/>
+          <w:szCs w:val="40"/>
+        </w:rPr>
+        <w:t>:</w:t>
+      </w:r>
+    </w:p>
+    <w:p>
+      <w:r>
+        <w:t>HTML links are hyperlinks.</w:t>
+      </w:r>
+    </w:p>
+    <w:p>
+      <w:r>
+        <w:t>You can click on a link and jump to another document.</w:t>
+      </w:r>
+    </w:p>
+    <w:p>
+      <w:r>
+        <w:t>When you move the mouse over a link, the mouse arrow will turn into a little hand.</w:t>
+      </w:r>
+    </w:p>
+    <w:p>
+      <w:r>
+        <w:rPr>
+          <w:b/>
+          <w:bCs/>
+          <w:sz w:val="28"/>
+          <w:szCs w:val="28"/>
+        </w:rPr>
+        <w:t>Note:</w:t>
+      </w:r>
+      <w:r>
+        <w:rPr>
+          <w:sz w:val="28"/>
+          <w:szCs w:val="28"/>
+        </w:rPr>
+        <w:t xml:space="preserve"> </w:t>
+      </w:r>
+      <w:r>
+        <w:t>A link does not have to be text. A link can be an image or any other HTML element!</w:t>
+      </w:r>
+    </w:p>
+    <w:p>
+      <w:pPr>
+        <w:tabs>
+          <w:tab w:val="left" w:pos="4193"/>
+        </w:tabs>
+        <w:rPr>
+          <w:b/>
+          <w:bCs/>
+          <w:sz w:val="40"/>
+          <w:szCs w:val="40"/>
+        </w:rPr>
+      </w:pPr>
+      <w:r>
+        <w:rPr>
+          <w:b/>
+          <w:bCs/>
+          <w:sz w:val="40"/>
+          <w:szCs w:val="40"/>
+        </w:rPr>
+        <w:t xml:space="preserve">HTML Links - The </w:t>
+      </w:r>
+      <w:r>
+        <w:rPr>
+          <w:b/>
+          <w:bCs/>
+          <w:sz w:val="40"/>
+          <w:szCs w:val="40"/>
+        </w:rPr>
+        <w:t>Anchor Tag</w:t>
+      </w:r>
+      <w:r>
+        <w:rPr>
+          <w:b/>
+          <w:bCs/>
+          <w:sz w:val="40"/>
+          <w:szCs w:val="40"/>
+        </w:rPr>
+        <w:t>:</w:t>
+      </w:r>
+    </w:p>
+    <w:p>
+      <w:pPr>
+        <w:tabs>
+          <w:tab w:val="left" w:pos="4193"/>
+        </w:tabs>
+        <w:rPr>
+          <w:b/>
+          <w:bCs/>
+          <w:sz w:val="28"/>
+          <w:szCs w:val="28"/>
+        </w:rPr>
+      </w:pPr>
+      <w:r>
+        <w:rPr>
+          <w:b/>
+          <w:bCs/>
+          <w:sz w:val="28"/>
+          <w:szCs w:val="28"/>
+        </w:rPr>
+        <w:t>Define anchor tag!</w:t>
+      </w:r>
+    </w:p>
+    <w:p>
+      <w:pPr>
+        <w:tabs>
+          <w:tab w:val="left" w:pos="4193"/>
+        </w:tabs>
+        <w:rPr>
+          <w:b/>
+          <w:bCs/>
+          <w:sz w:val="28"/>
+          <w:szCs w:val="28"/>
+        </w:rPr>
+      </w:pPr>
+      <w:r>
+        <w:t>The HTML &lt;a&gt; tag defines a hyperlink.</w:t>
+      </w:r>
+    </w:p>
+    <w:p>
+      <w:pPr>
+        <w:rPr>
+          <w:b/>
+          <w:bCs/>
+          <w:sz w:val="40"/>
+          <w:szCs w:val="40"/>
+        </w:rPr>
+      </w:pPr>
+      <w:r>
+        <w:rPr>
+          <w:b/>
+          <w:bCs/>
+          <w:sz w:val="40"/>
+          <w:szCs w:val="40"/>
+        </w:rPr>
+        <w:t xml:space="preserve">HTML Links </w:t>
+      </w:r>
+      <w:r>
+        <w:rPr>
+          <w:b/>
+          <w:bCs/>
+          <w:sz w:val="40"/>
+          <w:szCs w:val="40"/>
+        </w:rPr>
+        <w:t>–</w:t>
+      </w:r>
+      <w:r>
+        <w:rPr>
+          <w:b/>
+          <w:bCs/>
+          <w:sz w:val="40"/>
+          <w:szCs w:val="40"/>
+        </w:rPr>
+        <w:t xml:space="preserve"> Syntax</w:t>
+      </w:r>
+      <w:r>
+        <w:rPr>
+          <w:b/>
+          <w:bCs/>
+          <w:sz w:val="40"/>
+          <w:szCs w:val="40"/>
+        </w:rPr>
+        <w:t xml:space="preserve"> of </w:t>
+      </w:r>
+      <w:r>
+        <w:rPr>
+          <w:b/>
+          <w:bCs/>
+          <w:sz w:val="40"/>
+          <w:szCs w:val="40"/>
+        </w:rPr>
+        <w:t>Anchor Tag</w:t>
+      </w:r>
+      <w:r>
+        <w:rPr>
+          <w:b/>
+          <w:bCs/>
+          <w:sz w:val="40"/>
+          <w:szCs w:val="40"/>
+        </w:rPr>
+        <w:t>:</w:t>
+      </w:r>
+    </w:p>
+    <w:p>
+      <w:r>
+        <w:t>It has the following syntax:</w:t>
+      </w:r>
+    </w:p>
+    <w:p>
+      <w:pPr>
+        <w:rPr>
+          <w:b/>
+          <w:bCs/>
+          <w:sz w:val="28"/>
+          <w:szCs w:val="28"/>
+        </w:rPr>
+      </w:pPr>
+      <w:r>
+        <w:rPr>
+          <w:b/>
+          <w:bCs/>
+          <w:sz w:val="28"/>
+          <w:szCs w:val="28"/>
+        </w:rPr>
+        <w:t>Syntax of the image here</w:t>
+      </w:r>
+      <w:r>
+        <w:rPr>
+          <w:b/>
+          <w:bCs/>
+          <w:sz w:val="28"/>
+          <w:szCs w:val="28"/>
+        </w:rPr>
+        <w:t>!</w:t>
+      </w:r>
+    </w:p>
+    <w:p>
+      <w:pPr>
+        <w:rPr>
+          <w:b/>
+          <w:bCs/>
+          <w:sz w:val="28"/>
+          <w:szCs w:val="28"/>
+        </w:rPr>
+      </w:pPr>
+    </w:p>
+    <w:p>
+      <w:r>
+        <w:t>The link text is the part that will be visible to the reader.</w:t>
+      </w:r>
+    </w:p>
+    <w:p>
+      <w:r>
+        <w:t>Clicking on the link text, will send the reader to the specified URL address.</w:t>
+      </w:r>
+    </w:p>
+    <w:p>
+      <w:pPr>
+        <w:rPr>
+          <w:b/>
+          <w:bCs/>
+          <w:sz w:val="44"/>
+          <w:szCs w:val="44"/>
+        </w:rPr>
+      </w:pPr>
+      <w:r>
+        <w:rPr>
+          <w:b/>
+          <w:bCs/>
+          <w:sz w:val="40"/>
+          <w:szCs w:val="40"/>
+        </w:rPr>
+        <w:t>Attribute</w:t>
+      </w:r>
+      <w:r>
+        <w:rPr>
+          <w:b/>
+          <w:bCs/>
+          <w:sz w:val="40"/>
+          <w:szCs w:val="40"/>
+        </w:rPr>
+        <w:t>s</w:t>
+      </w:r>
+      <w:r>
+        <w:rPr>
+          <w:b/>
+          <w:bCs/>
+          <w:sz w:val="40"/>
+          <w:szCs w:val="40"/>
+        </w:rPr>
+        <w:t xml:space="preserve"> Of The &lt;a&gt; </w:t>
+      </w:r>
+      <w:r>
+        <w:rPr>
+          <w:b/>
+          <w:bCs/>
+          <w:sz w:val="40"/>
+          <w:szCs w:val="40"/>
+        </w:rPr>
+        <w:t>Tag</w:t>
+      </w:r>
+      <w:r>
+        <w:rPr>
+          <w:b/>
+          <w:bCs/>
+          <w:sz w:val="40"/>
+          <w:szCs w:val="40"/>
+        </w:rPr>
+        <w:t>:</w:t>
+      </w:r>
+    </w:p>
+    <w:p>
+      <w:r>
+        <w:lastRenderedPageBreak/>
+        <w:t xml:space="preserve">The most important attribute of the &lt;a&gt; element is the </w:t>
+      </w:r>
+      <w:r>
+        <w:t>“</w:t>
+      </w:r>
+      <w:r>
+        <w:t>href</w:t>
+      </w:r>
+      <w:r>
+        <w:t xml:space="preserve">” </w:t>
+      </w:r>
+      <w:r>
+        <w:t>attribute, which indicates the link's destination.</w:t>
+      </w:r>
+    </w:p>
+    <w:p>
+      <w:pPr>
+        <w:rPr>
+          <w:b/>
+          <w:bCs/>
+          <w:sz w:val="32"/>
+          <w:szCs w:val="32"/>
+        </w:rPr>
+      </w:pPr>
+      <w:r>
+        <w:rPr>
+          <w:b/>
+          <w:bCs/>
+          <w:sz w:val="32"/>
+          <w:szCs w:val="32"/>
+        </w:rPr>
+        <w:t>Code:</w:t>
+      </w:r>
+    </w:p>
+    <w:p>
+      <w:r>
+        <w:t xml:space="preserve">This example shows how to create a link to </w:t>
+      </w:r>
+      <w:r>
+        <w:t>youtube</w:t>
+      </w:r>
+      <w:r>
+        <w:t>.com:</w:t>
+      </w:r>
+    </w:p>
+    <w:p>
+      <w:pPr>
+        <w:rPr>
+          <w:b/>
+          <w:bCs/>
+          <w:sz w:val="32"/>
+          <w:szCs w:val="32"/>
+        </w:rPr>
+      </w:pPr>
+    </w:p>
+    <w:p>
+      <w:pPr>
+        <w:rPr>
+          <w:b/>
+          <w:bCs/>
+          <w:sz w:val="32"/>
+          <w:szCs w:val="32"/>
+        </w:rPr>
+      </w:pPr>
+      <w:r>
+        <w:rPr>
+          <w:b/>
+          <w:bCs/>
+          <w:sz w:val="32"/>
+          <w:szCs w:val="32"/>
+        </w:rPr>
+        <w:t>Output</w:t>
+      </w:r>
+      <w:r>
+        <w:rPr>
+          <w:b/>
+          <w:bCs/>
+          <w:sz w:val="32"/>
+          <w:szCs w:val="32"/>
+        </w:rPr>
+        <w:t>:</w:t>
+      </w:r>
+    </w:p>
+    <w:p>
+      <w:pPr>
+        <w:tabs>
+          <w:tab w:val="left" w:pos="4193"/>
+        </w:tabs>
+      </w:pPr>
+    </w:p>
+    <w:p>
+      <w:pPr>
+        <w:tabs>
+          <w:tab w:val="left" w:pos="4193"/>
+        </w:tabs>
+        <w:rPr>
+          <w:b/>
+          <w:bCs/>
+          <w:sz w:val="40"/>
+          <w:szCs w:val="40"/>
+        </w:rPr>
+      </w:pPr>
+      <w:r>
+        <w:rPr>
+          <w:b/>
+          <w:bCs/>
+          <w:sz w:val="40"/>
+          <w:szCs w:val="40"/>
+        </w:rPr>
+        <w:t xml:space="preserve">Links </w:t>
+      </w:r>
+      <w:r>
+        <w:rPr>
+          <w:b/>
+          <w:bCs/>
+          <w:sz w:val="40"/>
+          <w:szCs w:val="40"/>
+        </w:rPr>
+        <w:t xml:space="preserve">Display </w:t>
+      </w:r>
+      <w:r>
+        <w:rPr>
+          <w:b/>
+          <w:bCs/>
+          <w:sz w:val="40"/>
+          <w:szCs w:val="40"/>
+        </w:rPr>
+        <w:t>in</w:t>
+      </w:r>
+      <w:r>
+        <w:rPr>
+          <w:b/>
+          <w:bCs/>
+          <w:sz w:val="40"/>
+          <w:szCs w:val="40"/>
+        </w:rPr>
+        <w:t xml:space="preserve"> Browsers</w:t>
+      </w:r>
+      <w:r>
+        <w:rPr>
+          <w:b/>
+          <w:bCs/>
+          <w:sz w:val="40"/>
+          <w:szCs w:val="40"/>
+        </w:rPr>
+        <w:t>:</w:t>
+      </w:r>
+    </w:p>
+    <w:p>
+      <w:pPr>
+        <w:tabs>
+          <w:tab w:val="left" w:pos="4193"/>
+        </w:tabs>
+      </w:pPr>
+      <w:r>
+        <w:t>By default, links will appear as follows in all browsers:</w:t>
+      </w:r>
+    </w:p>
+    <w:p>
+      <w:pPr>
+        <w:pStyle w:val="ListParagraph"/>
+        <w:numPr>
+          <w:ilvl w:val="0"/>
+          <w:numId w:val="1"/>
+        </w:numPr>
+        <w:tabs>
+          <w:tab w:val="left" w:pos="4193"/>
+        </w:tabs>
+      </w:pPr>
+      <w:r>
+        <w:t>An unvisited link is underlined and blue</w:t>
+      </w:r>
+    </w:p>
+    <w:p>
+      <w:pPr>
+        <w:pStyle w:val="ListParagraph"/>
+        <w:numPr>
+          <w:ilvl w:val="0"/>
+          <w:numId w:val="1"/>
+        </w:numPr>
+        <w:tabs>
+          <w:tab w:val="left" w:pos="4193"/>
+        </w:tabs>
+      </w:pPr>
+      <w:r>
+        <w:t>A visited link is underlined and purple</w:t>
+      </w:r>
+    </w:p>
+    <w:p>
+      <w:pPr>
+        <w:pStyle w:val="ListParagraph"/>
+        <w:numPr>
+          <w:ilvl w:val="0"/>
+          <w:numId w:val="1"/>
+        </w:numPr>
+        <w:tabs>
+          <w:tab w:val="left" w:pos="4193"/>
+        </w:tabs>
+      </w:pPr>
+      <w:r>
+        <w:t>An active link is underlined and red</w:t>
+      </w:r>
+    </w:p>
+    <w:p>
+      <w:r>
+        <w:rPr>
+          <w:b/>
+          <w:bCs/>
+          <w:sz w:val="28"/>
+          <w:szCs w:val="28"/>
+        </w:rPr>
+        <w:t>Tip:</w:t>
+      </w:r>
+      <w:r>
+        <w:rPr>
+          <w:sz w:val="28"/>
+          <w:szCs w:val="28"/>
+        </w:rPr>
+        <w:t xml:space="preserve"> </w:t>
+      </w:r>
+      <w:r>
+        <w:t>Links can of course be styled with CSS, to get another look!</w:t>
+      </w:r>
+    </w:p>
+    <w:p>
+      <w:pPr>
+        <w:tabs>
+          <w:tab w:val="left" w:pos="4193"/>
+        </w:tabs>
+        <w:rPr>
+          <w:b/>
+          <w:bCs/>
+          <w:sz w:val="40"/>
+          <w:szCs w:val="40"/>
+        </w:rPr>
+      </w:pPr>
+      <w:r>
+        <w:rPr>
+          <w:b/>
+          <w:bCs/>
+          <w:sz w:val="40"/>
+          <w:szCs w:val="40"/>
+        </w:rPr>
+        <w:t>HTML Links - The target Attribute</w:t>
+      </w:r>
+      <w:r>
+        <w:rPr>
+          <w:b/>
+          <w:bCs/>
+          <w:sz w:val="40"/>
+          <w:szCs w:val="40"/>
+        </w:rPr>
+        <w:t>:</w:t>
+      </w:r>
+    </w:p>
+    <w:p>
+      <w:r>
+        <w:t>By default, the linked page will be displayed in the current browser window. To change this, you must specify another target for the link.</w:t>
+      </w:r>
+    </w:p>
+    <w:p>
+      <w:r>
+        <w:t>The target attribute specifies where to open the linked document.</w:t>
+      </w:r>
+    </w:p>
+    <w:p>
+      <w:pPr>
+        <w:rPr>
+          <w:sz w:val="20"/>
+          <w:szCs w:val="20"/>
+        </w:rPr>
+      </w:pPr>
+      <w:r>
+        <w:rPr>
+          <w:b/>
+          <w:bCs/>
+          <w:sz w:val="32"/>
+          <w:szCs w:val="32"/>
+        </w:rPr>
+        <w:t xml:space="preserve">Values of </w:t>
+      </w:r>
+      <w:r>
+        <w:rPr>
+          <w:b/>
+          <w:bCs/>
+          <w:sz w:val="32"/>
+          <w:szCs w:val="32"/>
+        </w:rPr>
+        <w:t>target Attribute:</w:t>
+      </w:r>
+    </w:p>
+    <w:p>
+      <w:r>
+        <w:t xml:space="preserve">The target attribute </w:t>
+      </w:r>
+      <w:r>
+        <w:t>has</w:t>
+      </w:r>
+      <w:r>
+        <w:t xml:space="preserve"> </w:t>
+      </w:r>
+      <w:r>
+        <w:t xml:space="preserve">4 </w:t>
+      </w:r>
+      <w:r>
+        <w:t>values:</w:t>
+      </w:r>
+    </w:p>
+    <w:p>
+      <w:pPr>
+        <w:pStyle w:val="ListParagraph"/>
+        <w:numPr>
+          <w:ilvl w:val="0"/>
+          <w:numId w:val="2"/>
+        </w:numPr>
+      </w:pPr>
+      <w:r>
+        <w:t>_self - Default. Opens the document in the same window/tab as it was clicked</w:t>
+      </w:r>
+    </w:p>
+    <w:p>
+      <w:pPr>
+        <w:pStyle w:val="ListParagraph"/>
+        <w:numPr>
+          <w:ilvl w:val="0"/>
+          <w:numId w:val="2"/>
+        </w:numPr>
+      </w:pPr>
+      <w:r>
+        <w:t>_blank - Opens the document in a new window or tab</w:t>
+      </w:r>
+    </w:p>
+    <w:p>
+      <w:pPr>
+        <w:pStyle w:val="ListParagraph"/>
+        <w:numPr>
+          <w:ilvl w:val="0"/>
+          <w:numId w:val="2"/>
+        </w:numPr>
+      </w:pPr>
+      <w:r>
+        <w:t>_parent - Opens the document in the parent frame</w:t>
+      </w:r>
+    </w:p>
+    <w:p>
+      <w:pPr>
+        <w:pStyle w:val="ListParagraph"/>
+        <w:numPr>
+          <w:ilvl w:val="0"/>
+          <w:numId w:val="2"/>
+        </w:numPr>
+      </w:pPr>
+      <w:r>
+        <w:t>_top - Opens the document in the full body of the window</w:t>
+      </w:r>
+    </w:p>
+    <w:p>
+      <w:pPr>
+        <w:rPr>
+          <w:b/>
+          <w:bCs/>
+          <w:sz w:val="32"/>
+          <w:szCs w:val="32"/>
+        </w:rPr>
+      </w:pPr>
+      <w:r>
+        <w:rPr>
+          <w:b/>
+          <w:bCs/>
+          <w:sz w:val="32"/>
+          <w:szCs w:val="32"/>
+        </w:rPr>
+        <w:t>Code:</w:t>
+      </w:r>
+    </w:p>
+    <w:p>
+      <w:r>
+        <w:t>Use target="_blank" to open the linked document in a new browser window or tab:</w:t>
+      </w:r>
+    </w:p>
+    <w:p>
+      <w:pPr>
+        <w:rPr>
+          <w:b/>
+          <w:bCs/>
+          <w:sz w:val="32"/>
+          <w:szCs w:val="32"/>
+        </w:rPr>
+      </w:pPr>
+    </w:p>
+    <w:p>
+      <w:pPr>
+        <w:rPr>
+          <w:b/>
+          <w:bCs/>
+          <w:sz w:val="32"/>
+          <w:szCs w:val="32"/>
+        </w:rPr>
+      </w:pPr>
+      <w:r>
+        <w:rPr>
+          <w:b/>
+          <w:bCs/>
+          <w:sz w:val="32"/>
+          <w:szCs w:val="32"/>
+        </w:rPr>
+        <w:lastRenderedPageBreak/>
+        <w:t>Output</w:t>
+      </w:r>
+      <w:r>
+        <w:rPr>
+          <w:b/>
+          <w:bCs/>
+          <w:sz w:val="32"/>
+          <w:szCs w:val="32"/>
+        </w:rPr>
+        <w:t>:</w:t>
+      </w:r>
+    </w:p>
     <w:p/>
+    <w:p>
+      <w:r>
+        <w:t>Practice</w:t>
+      </w:r>
+      <w:r>
+        <w:t xml:space="preserve"> all values of target attribute like above:</w:t>
+      </w:r>
+    </w:p>
+    <w:p/>
+    <w:p>
+      <w:pPr>
+        <w:rPr>
+          <w:b/>
+          <w:bCs/>
+          <w:sz w:val="40"/>
+          <w:szCs w:val="40"/>
+        </w:rPr>
+      </w:pPr>
+      <w:r>
+        <w:rPr>
+          <w:b/>
+          <w:bCs/>
+          <w:sz w:val="40"/>
+          <w:szCs w:val="40"/>
+        </w:rPr>
+        <w:t>Types of Links/URLs</w:t>
+      </w:r>
+      <w:r>
+        <w:rPr>
+          <w:b/>
+          <w:bCs/>
+          <w:sz w:val="40"/>
+          <w:szCs w:val="40"/>
+        </w:rPr>
+        <w:t>:</w:t>
+      </w:r>
+    </w:p>
+    <w:p>
+      <w:r>
+        <w:t xml:space="preserve">There </w:t>
+      </w:r>
+      <w:r>
+        <w:t>are 2 types of links or URLs:</w:t>
+      </w:r>
+    </w:p>
+    <w:p>
+      <w:pPr>
+        <w:pStyle w:val="ListParagraph"/>
+        <w:numPr>
+          <w:ilvl w:val="0"/>
+          <w:numId w:val="4"/>
+        </w:numPr>
+      </w:pPr>
+      <w:r>
+        <w:t>Absolute URL</w:t>
+      </w:r>
+    </w:p>
+    <w:p>
+      <w:pPr>
+        <w:pStyle w:val="ListParagraph"/>
+        <w:numPr>
+          <w:ilvl w:val="0"/>
+          <w:numId w:val="4"/>
+        </w:numPr>
+      </w:pPr>
+      <w:r>
+        <w:t xml:space="preserve">Relative </w:t>
+      </w:r>
+      <w:r>
+        <w:t>URL</w:t>
+      </w:r>
+    </w:p>
+    <w:p>
+      <w:r>
+        <w:t>Both examples above are using an absolute URL (a full web address) in the href attribute.</w:t>
+      </w:r>
+    </w:p>
+    <w:p>
+      <w:r>
+        <w:t>A local link (a link to a page within the same website) is specified with a relative URL (without the "https://www" part):</w:t>
+      </w:r>
+    </w:p>
+    <w:p>
+      <w:pPr>
+        <w:rPr>
+          <w:b/>
+          <w:bCs/>
+          <w:sz w:val="32"/>
+          <w:szCs w:val="32"/>
+        </w:rPr>
+      </w:pPr>
+      <w:r>
+        <w:rPr>
+          <w:b/>
+          <w:bCs/>
+          <w:sz w:val="32"/>
+          <w:szCs w:val="32"/>
+        </w:rPr>
+        <w:t>Code:</w:t>
+      </w:r>
+    </w:p>
+    <w:p>
+      <w:pPr>
+        <w:rPr>
+          <w:b/>
+          <w:bCs/>
+          <w:sz w:val="32"/>
+          <w:szCs w:val="32"/>
+        </w:rPr>
+      </w:pPr>
+    </w:p>
+    <w:p>
+      <w:pPr>
+        <w:rPr>
+          <w:b/>
+          <w:bCs/>
+          <w:sz w:val="32"/>
+          <w:szCs w:val="32"/>
+        </w:rPr>
+      </w:pPr>
+      <w:r>
+        <w:rPr>
+          <w:b/>
+          <w:bCs/>
+          <w:sz w:val="32"/>
+          <w:szCs w:val="32"/>
+        </w:rPr>
+        <w:t>Output</w:t>
+      </w:r>
+      <w:r>
+        <w:rPr>
+          <w:b/>
+          <w:bCs/>
+          <w:sz w:val="32"/>
+          <w:szCs w:val="32"/>
+        </w:rPr>
+        <w:t>:</w:t>
+      </w:r>
+    </w:p>
+    <w:p>
+      <w:pPr>
+        <w:rPr>
+          <w:b/>
+          <w:bCs/>
+          <w:sz w:val="32"/>
+          <w:szCs w:val="32"/>
+        </w:rPr>
+      </w:pPr>
+    </w:p>
+    <w:p>
+      <w:pPr>
+        <w:rPr>
+          <w:b/>
+          <w:bCs/>
+          <w:sz w:val="40"/>
+          <w:szCs w:val="40"/>
+        </w:rPr>
+      </w:pPr>
+      <w:r>
+        <w:rPr>
+          <w:b/>
+          <w:bCs/>
+          <w:sz w:val="40"/>
+          <w:szCs w:val="40"/>
+        </w:rPr>
+        <w:t>More on Absolute URLs and Relative URLs</w:t>
+      </w:r>
+      <w:r>
+        <w:rPr>
+          <w:b/>
+          <w:bCs/>
+          <w:sz w:val="40"/>
+          <w:szCs w:val="40"/>
+        </w:rPr>
+        <w:t>:</w:t>
+      </w:r>
+    </w:p>
+    <w:p>
+      <w:pPr>
+        <w:rPr>
+          <w:b/>
+          <w:bCs/>
+          <w:sz w:val="32"/>
+          <w:szCs w:val="32"/>
+        </w:rPr>
+      </w:pPr>
+      <w:r>
+        <w:rPr>
+          <w:b/>
+          <w:bCs/>
+          <w:sz w:val="32"/>
+          <w:szCs w:val="32"/>
+        </w:rPr>
+        <w:t>Code:</w:t>
+      </w:r>
+    </w:p>
+    <w:p>
+      <w:r>
+        <w:t>Use a full URL to link to a web page:</w:t>
+      </w:r>
+    </w:p>
+    <w:p>
+      <w:pPr>
+        <w:rPr>
+          <w:b/>
+          <w:bCs/>
+          <w:sz w:val="32"/>
+          <w:szCs w:val="32"/>
+        </w:rPr>
+      </w:pPr>
+    </w:p>
+    <w:p>
+      <w:pPr>
+        <w:rPr>
+          <w:b/>
+          <w:bCs/>
+          <w:sz w:val="32"/>
+          <w:szCs w:val="32"/>
+        </w:rPr>
+      </w:pPr>
+      <w:r>
+        <w:rPr>
+          <w:b/>
+          <w:bCs/>
+          <w:sz w:val="32"/>
+          <w:szCs w:val="32"/>
+        </w:rPr>
+        <w:t>Output</w:t>
+      </w:r>
+      <w:r>
+        <w:rPr>
+          <w:b/>
+          <w:bCs/>
+          <w:sz w:val="32"/>
+          <w:szCs w:val="32"/>
+        </w:rPr>
+        <w:t>:</w:t>
+      </w:r>
+    </w:p>
+    <w:p/>
+    <w:p>
+      <w:pPr>
+        <w:rPr>
+          <w:b/>
+          <w:bCs/>
+          <w:sz w:val="32"/>
+          <w:szCs w:val="32"/>
+        </w:rPr>
+      </w:pPr>
+      <w:r>
+        <w:rPr>
+          <w:b/>
+          <w:bCs/>
+          <w:sz w:val="32"/>
+          <w:szCs w:val="32"/>
+        </w:rPr>
+        <w:t>Code:</w:t>
+      </w:r>
+    </w:p>
+    <w:p>
+      <w:r>
+        <w:t>Link to a page located in the html folder on the current web site:</w:t>
+      </w:r>
+    </w:p>
+    <w:p/>
+    <w:p>
+      <w:pPr>
+        <w:rPr>
+          <w:b/>
+          <w:bCs/>
+          <w:sz w:val="32"/>
+          <w:szCs w:val="32"/>
+        </w:rPr>
+      </w:pPr>
+      <w:r>
+        <w:rPr>
+          <w:b/>
+          <w:bCs/>
+          <w:sz w:val="32"/>
+          <w:szCs w:val="32"/>
+        </w:rPr>
+        <w:lastRenderedPageBreak/>
+        <w:t>Output</w:t>
+      </w:r>
+      <w:r>
+        <w:rPr>
+          <w:b/>
+          <w:bCs/>
+          <w:sz w:val="32"/>
+          <w:szCs w:val="32"/>
+        </w:rPr>
+        <w:t>:</w:t>
+      </w:r>
+    </w:p>
+    <w:p/>
+    <w:p>
+      <w:pPr>
+        <w:rPr>
+          <w:b/>
+          <w:bCs/>
+          <w:sz w:val="32"/>
+          <w:szCs w:val="32"/>
+        </w:rPr>
+      </w:pPr>
+      <w:r>
+        <w:rPr>
+          <w:b/>
+          <w:bCs/>
+          <w:sz w:val="32"/>
+          <w:szCs w:val="32"/>
+        </w:rPr>
+        <w:t>Code:</w:t>
+      </w:r>
+    </w:p>
+    <w:p>
+      <w:r>
+        <w:t>Link to a page located in the same folder as the current page:</w:t>
+      </w:r>
+    </w:p>
+    <w:p/>
+    <w:p>
+      <w:pPr>
+        <w:tabs>
+          <w:tab w:val="left" w:pos="1811"/>
+        </w:tabs>
+        <w:rPr>
+          <w:b/>
+          <w:bCs/>
+          <w:sz w:val="32"/>
+          <w:szCs w:val="32"/>
+        </w:rPr>
+      </w:pPr>
+      <w:r>
+        <w:rPr>
+          <w:b/>
+          <w:bCs/>
+          <w:sz w:val="32"/>
+          <w:szCs w:val="32"/>
+        </w:rPr>
+        <w:t>Output</w:t>
+      </w:r>
+      <w:r>
+        <w:rPr>
+          <w:b/>
+          <w:bCs/>
+          <w:sz w:val="32"/>
+          <w:szCs w:val="32"/>
+        </w:rPr>
+        <w:t>:</w:t>
+      </w:r>
+      <w:r>
+        <w:rPr>
+          <w:b/>
+          <w:bCs/>
+          <w:sz w:val="32"/>
+          <w:szCs w:val="32"/>
+        </w:rPr>
+        <w:tab/>
+      </w:r>
+    </w:p>
+    <w:p>
+      <w:pPr>
+        <w:rPr>
+          <w:b/>
+          <w:bCs/>
+          <w:sz w:val="32"/>
+          <w:szCs w:val="32"/>
+        </w:rPr>
+      </w:pPr>
+    </w:p>
+    <w:p>
+      <w:pPr>
+        <w:rPr>
+          <w:b/>
+          <w:bCs/>
+          <w:sz w:val="40"/>
+          <w:szCs w:val="40"/>
+        </w:rPr>
+      </w:pPr>
+      <w:r>
+        <w:rPr>
+          <w:b/>
+          <w:bCs/>
+          <w:sz w:val="40"/>
+          <w:szCs w:val="40"/>
+        </w:rPr>
+        <w:t>HTML Links - Use Image as a Link</w:t>
+      </w:r>
+      <w:r>
+        <w:rPr>
+          <w:b/>
+          <w:bCs/>
+          <w:sz w:val="40"/>
+          <w:szCs w:val="40"/>
+        </w:rPr>
+        <w:t>:</w:t>
+      </w:r>
+    </w:p>
+    <w:p>
+      <w:r>
+        <w:t>To use an image as a link, just put the &lt;img&gt; tag inside the &lt;a&gt; tag:</w:t>
+      </w:r>
+    </w:p>
+    <w:p>
+      <w:pPr>
+        <w:rPr>
+          <w:b/>
+          <w:bCs/>
+          <w:sz w:val="32"/>
+          <w:szCs w:val="32"/>
+        </w:rPr>
+      </w:pPr>
+      <w:r>
+        <w:rPr>
+          <w:b/>
+          <w:bCs/>
+          <w:sz w:val="32"/>
+          <w:szCs w:val="32"/>
+        </w:rPr>
+        <w:t>Code:</w:t>
+      </w:r>
+    </w:p>
+    <w:p>
+      <w:pPr>
+        <w:rPr>
+          <w:b/>
+          <w:bCs/>
+          <w:sz w:val="32"/>
+          <w:szCs w:val="32"/>
+        </w:rPr>
+      </w:pPr>
+    </w:p>
+    <w:p>
+      <w:pPr>
+        <w:rPr>
+          <w:b/>
+          <w:bCs/>
+          <w:sz w:val="32"/>
+          <w:szCs w:val="32"/>
+        </w:rPr>
+      </w:pPr>
+      <w:r>
+        <w:rPr>
+          <w:b/>
+          <w:bCs/>
+          <w:sz w:val="32"/>
+          <w:szCs w:val="32"/>
+        </w:rPr>
+        <w:t>Output</w:t>
+      </w:r>
+      <w:r>
+        <w:rPr>
+          <w:b/>
+          <w:bCs/>
+          <w:sz w:val="32"/>
+          <w:szCs w:val="32"/>
+        </w:rPr>
+        <w:t>:</w:t>
+      </w:r>
+    </w:p>
+    <w:p/>
+    <w:p>
+      <w:pPr>
+        <w:rPr>
+          <w:b/>
+          <w:bCs/>
+          <w:sz w:val="40"/>
+          <w:szCs w:val="40"/>
+        </w:rPr>
+      </w:pPr>
+      <w:r>
+        <w:rPr>
+          <w:b/>
+          <w:bCs/>
+          <w:sz w:val="40"/>
+          <w:szCs w:val="40"/>
+        </w:rPr>
+        <w:t>Link to an Email Address</w:t>
+      </w:r>
+      <w:r>
+        <w:rPr>
+          <w:b/>
+          <w:bCs/>
+          <w:sz w:val="40"/>
+          <w:szCs w:val="40"/>
+        </w:rPr>
+        <w:t>:</w:t>
+      </w:r>
+    </w:p>
+    <w:p>
+      <w:r>
+        <w:t>Use mailto: inside the href attribute to create a link that opens the user's email program (to let them send a new email):</w:t>
+      </w:r>
+    </w:p>
+    <w:p>
+      <w:pPr>
+        <w:rPr>
+          <w:b/>
+          <w:bCs/>
+          <w:sz w:val="32"/>
+          <w:szCs w:val="32"/>
+        </w:rPr>
+      </w:pPr>
+      <w:r>
+        <w:rPr>
+          <w:b/>
+          <w:bCs/>
+          <w:sz w:val="32"/>
+          <w:szCs w:val="32"/>
+        </w:rPr>
+        <w:t>Code:</w:t>
+      </w:r>
+    </w:p>
+    <w:p>
+      <w:pPr>
+        <w:rPr>
+          <w:b/>
+          <w:bCs/>
+          <w:sz w:val="32"/>
+          <w:szCs w:val="32"/>
+        </w:rPr>
+      </w:pPr>
+    </w:p>
+    <w:p>
+      <w:pPr>
+        <w:rPr>
+          <w:b/>
+          <w:bCs/>
+          <w:sz w:val="32"/>
+          <w:szCs w:val="32"/>
+        </w:rPr>
+      </w:pPr>
+      <w:r>
+        <w:rPr>
+          <w:b/>
+          <w:bCs/>
+          <w:sz w:val="32"/>
+          <w:szCs w:val="32"/>
+        </w:rPr>
+        <w:t>Output</w:t>
+      </w:r>
+      <w:r>
+        <w:rPr>
+          <w:b/>
+          <w:bCs/>
+          <w:sz w:val="32"/>
+          <w:szCs w:val="32"/>
+        </w:rPr>
+        <w:t>:</w:t>
+      </w:r>
+    </w:p>
+    <w:p/>
+    <w:p>
+      <w:pPr>
+        <w:rPr>
+          <w:b/>
+          <w:bCs/>
+          <w:sz w:val="40"/>
+          <w:szCs w:val="40"/>
+        </w:rPr>
+      </w:pPr>
+      <w:r>
+        <w:rPr>
+          <w:b/>
+          <w:bCs/>
+          <w:sz w:val="40"/>
+          <w:szCs w:val="40"/>
+        </w:rPr>
+        <w:t>Button as a Link</w:t>
+      </w:r>
+      <w:r>
+        <w:rPr>
+          <w:b/>
+          <w:bCs/>
+          <w:sz w:val="40"/>
+          <w:szCs w:val="40"/>
+        </w:rPr>
+        <w:t>:</w:t>
+      </w:r>
+    </w:p>
+    <w:p>
+      <w:r>
+        <w:t>To use an HTML button as a link, you have to add some JavaScript code.</w:t>
+      </w:r>
+    </w:p>
+    <w:p>
+      <w:r>
+        <w:t>JavaScript allows you to specify what happens at certain events, such as a click of a button:</w:t>
+      </w:r>
+    </w:p>
+    <w:p>
+      <w:pPr>
+        <w:rPr>
+          <w:b/>
+          <w:bCs/>
+          <w:sz w:val="32"/>
+          <w:szCs w:val="32"/>
+        </w:rPr>
+      </w:pPr>
+      <w:r>
+        <w:rPr>
+          <w:b/>
+          <w:bCs/>
+          <w:sz w:val="32"/>
+          <w:szCs w:val="32"/>
+        </w:rPr>
+        <w:lastRenderedPageBreak/>
+        <w:t>Code:</w:t>
+      </w:r>
+    </w:p>
+    <w:p>
+      <w:pPr>
+        <w:rPr>
+          <w:b/>
+          <w:bCs/>
+          <w:sz w:val="32"/>
+          <w:szCs w:val="32"/>
+        </w:rPr>
+      </w:pPr>
+    </w:p>
+    <w:p>
+      <w:pPr>
+        <w:rPr>
+          <w:b/>
+          <w:bCs/>
+          <w:sz w:val="32"/>
+          <w:szCs w:val="32"/>
+        </w:rPr>
+      </w:pPr>
+      <w:r>
+        <w:rPr>
+          <w:b/>
+          <w:bCs/>
+          <w:sz w:val="32"/>
+          <w:szCs w:val="32"/>
+        </w:rPr>
+        <w:t>Output</w:t>
+      </w:r>
+      <w:r>
+        <w:rPr>
+          <w:b/>
+          <w:bCs/>
+          <w:sz w:val="32"/>
+          <w:szCs w:val="32"/>
+        </w:rPr>
+        <w:t>:</w:t>
+      </w:r>
+    </w:p>
+    <w:p/>
+    <w:p>
+      <w:pPr>
+        <w:rPr>
+          <w:b/>
+          <w:bCs/>
+          <w:sz w:val="40"/>
+          <w:szCs w:val="40"/>
+        </w:rPr>
+      </w:pPr>
+      <w:r>
+        <w:rPr>
+          <w:b/>
+          <w:bCs/>
+          <w:sz w:val="40"/>
+          <w:szCs w:val="40"/>
+        </w:rPr>
+        <w:t>Link Titles</w:t>
+      </w:r>
+      <w:r>
+        <w:rPr>
+          <w:b/>
+          <w:bCs/>
+          <w:sz w:val="40"/>
+          <w:szCs w:val="40"/>
+        </w:rPr>
+        <w:t>:</w:t>
+      </w:r>
+    </w:p>
+    <w:p>
+      <w:r>
+        <w:t>The title attribute specifies extra information about an element. The information is most often shown as a tooltip text when the mouse moves over the element.</w:t>
+      </w:r>
+    </w:p>
+    <w:p>
+      <w:pPr>
+        <w:rPr>
+          <w:b/>
+          <w:bCs/>
+          <w:sz w:val="32"/>
+          <w:szCs w:val="32"/>
+        </w:rPr>
+      </w:pPr>
+      <w:r>
+        <w:rPr>
+          <w:b/>
+          <w:bCs/>
+          <w:sz w:val="32"/>
+          <w:szCs w:val="32"/>
+        </w:rPr>
+        <w:t>Code:</w:t>
+      </w:r>
+    </w:p>
+    <w:p>
+      <w:pPr>
+        <w:rPr>
+          <w:b/>
+          <w:bCs/>
+          <w:sz w:val="32"/>
+          <w:szCs w:val="32"/>
+        </w:rPr>
+      </w:pPr>
+    </w:p>
+    <w:p>
+      <w:pPr>
+        <w:rPr>
+          <w:b/>
+          <w:bCs/>
+          <w:sz w:val="32"/>
+          <w:szCs w:val="32"/>
+        </w:rPr>
+      </w:pPr>
+      <w:r>
+        <w:rPr>
+          <w:b/>
+          <w:bCs/>
+          <w:sz w:val="32"/>
+          <w:szCs w:val="32"/>
+        </w:rPr>
+        <w:t>Output</w:t>
+      </w:r>
+      <w:r>
+        <w:rPr>
+          <w:b/>
+          <w:bCs/>
+          <w:sz w:val="32"/>
+          <w:szCs w:val="32"/>
+        </w:rPr>
+        <w:t>:</w:t>
+      </w:r>
+    </w:p>
+    <w:p>
+      <w:pPr>
+        <w:rPr>
+          <w:b/>
+          <w:bCs/>
+          <w:sz w:val="40"/>
+          <w:szCs w:val="40"/>
+        </w:rPr>
+      </w:pPr>
+    </w:p>
+    <w:p>
+      <w:pPr>
+        <w:rPr>
+          <w:b/>
+          <w:bCs/>
+          <w:sz w:val="40"/>
+          <w:szCs w:val="40"/>
+        </w:rPr>
+      </w:pPr>
+      <w:r>
+        <w:rPr>
+          <w:b/>
+          <w:bCs/>
+          <w:sz w:val="40"/>
+          <w:szCs w:val="40"/>
+        </w:rPr>
+        <w:t>Chapter Summary</w:t>
+      </w:r>
+      <w:r>
+        <w:rPr>
+          <w:b/>
+          <w:bCs/>
+          <w:sz w:val="40"/>
+          <w:szCs w:val="40"/>
+        </w:rPr>
+        <w:t>:</w:t>
+      </w:r>
+    </w:p>
+    <w:p>
+      <w:pPr>
+        <w:pStyle w:val="ListParagraph"/>
+        <w:numPr>
+          <w:ilvl w:val="0"/>
+          <w:numId w:val="3"/>
+        </w:numPr>
+      </w:pPr>
+      <w:r>
+        <w:t>Use the &lt;a&gt; element to define a link</w:t>
+      </w:r>
+    </w:p>
+    <w:p>
+      <w:pPr>
+        <w:pStyle w:val="ListParagraph"/>
+        <w:numPr>
+          <w:ilvl w:val="0"/>
+          <w:numId w:val="3"/>
+        </w:numPr>
+      </w:pPr>
+      <w:r>
+        <w:t>Use the href attribute to define the link address</w:t>
+      </w:r>
+    </w:p>
+    <w:p>
+      <w:pPr>
+        <w:pStyle w:val="ListParagraph"/>
+        <w:numPr>
+          <w:ilvl w:val="0"/>
+          <w:numId w:val="3"/>
+        </w:numPr>
+      </w:pPr>
+      <w:r>
+        <w:t>Use the target attribute to define where to open the linked document</w:t>
+      </w:r>
+    </w:p>
+    <w:p>
+      <w:pPr>
+        <w:pStyle w:val="ListParagraph"/>
+        <w:numPr>
+          <w:ilvl w:val="0"/>
+          <w:numId w:val="3"/>
+        </w:numPr>
+      </w:pPr>
+      <w:r>
+        <w:t>Use the &lt;img&gt; element (inside &lt;a&gt;) to use an image as a link</w:t>
+      </w:r>
+    </w:p>
+    <w:p>
+      <w:pPr>
+        <w:pStyle w:val="ListParagraph"/>
+        <w:numPr>
+          <w:ilvl w:val="0"/>
+          <w:numId w:val="3"/>
+        </w:numPr>
+      </w:pPr>
+      <w:r>
+        <w:t>Use the mailto: scheme inside the href attribute to create a link that opens the user's email program</w:t>
+      </w:r>
+    </w:p>
+    <w:p>
+      <w:pPr>
+        <w:rPr>
+          <w:b/>
+          <w:bCs/>
+          <w:sz w:val="40"/>
+          <w:szCs w:val="40"/>
+        </w:rPr>
+      </w:pPr>
+      <w:r>
+        <w:rPr>
+          <w:b/>
+          <w:bCs/>
+          <w:sz w:val="40"/>
+          <w:szCs w:val="40"/>
+        </w:rPr>
+        <w:t>HTML Link Tags</w:t>
+      </w:r>
+      <w:r>
+        <w:rPr>
+          <w:b/>
+          <w:bCs/>
+          <w:sz w:val="40"/>
+          <w:szCs w:val="40"/>
+        </w:rPr>
+        <w:t>:</w:t>
+      </w:r>
+    </w:p>
+    <w:p>
+      <w:pPr>
+        <w:rPr>
+          <w:b/>
+          <w:bCs/>
+          <w:sz w:val="32"/>
+          <w:szCs w:val="32"/>
+        </w:rPr>
+      </w:pPr>
+      <w:r>
+        <w:rPr>
+          <w:b/>
+          <w:bCs/>
+          <w:sz w:val="32"/>
+          <w:szCs w:val="32"/>
+        </w:rPr>
+        <w:t>Images here</w:t>
+      </w:r>
+      <w:r>
+        <w:rPr>
+          <w:b/>
+          <w:bCs/>
+          <w:sz w:val="32"/>
+          <w:szCs w:val="32"/>
+        </w:rPr>
+        <w:t>!</w:t>
+      </w:r>
+    </w:p>
+    <w:p>
+      <w:pPr>
+        <w:rPr>
+          <w:b/>
+          <w:bCs/>
+          <w:sz w:val="40"/>
+          <w:szCs w:val="40"/>
+        </w:rPr>
+      </w:pPr>
+    </w:p>
+    <w:p>
+      <w:pPr>
+        <w:rPr>
+          <w:b/>
+          <w:bCs/>
+          <w:sz w:val="40"/>
+          <w:szCs w:val="40"/>
+        </w:rPr>
+      </w:pPr>
+      <w:r>
+        <w:rPr>
+          <w:b/>
+          <w:bCs/>
+          <w:sz w:val="40"/>
+          <w:szCs w:val="40"/>
+        </w:rPr>
+        <w:t>Reference:</w:t>
+      </w:r>
+    </w:p>
+    <w:p>
+      <w:hyperlink r:id="rId5" w:history="1">
+        <w:r>
+          <w:rPr>
+            <w:rStyle w:val="Hyperlink"/>
+          </w:rPr>
+          <w:t>https://www.w3schools.com/tags/tag_a.asp</w:t>
+        </w:r>
+      </w:hyperlink>
+    </w:p>
     <w:sectPr>
       <w:pgSz w:w="12240" w:h="15840"/>
       <w:pgMar w:top="1440" w:right="1440" w:bottom="1440" w:left="1440" w:header="720" w:footer="720" w:gutter="0"/>
@@ -45,8 +1816,423 @@
 </w:document>
 </file>
 
+<file path=word/numbering.xml><?xml version="1.0" encoding="utf-8"?>
+<w:numbering xmlns:wpc="http://schemas.microsoft.com/office/word/2010/wordprocessingCanvas" xmlns:cx="http://schemas.microsoft.com/office/drawing/2014/chartex" xmlns:cx1="http://schemas.microsoft.com/office/drawing/2015/9/8/chartex" xmlns:cx2="http://schemas.microsoft.com/office/drawing/2015/10/21/chartex" xmlns:cx3="http://schemas.microsoft.com/office/drawing/2016/5/9/chartex" xmlns:cx4="http://schemas.microsoft.com/office/drawing/2016/5/10/chartex" xmlns:cx5="http://schemas.microsoft.com/office/drawing/2016/5/11/chartex" xmlns:cx6="http://schemas.microsoft.com/office/drawing/2016/5/12/chartex" xmlns:cx7="http://schemas.microsoft.com/office/drawing/2016/5/13/chartex" xmlns:cx8="http://schemas.microsoft.com/office/drawing/2016/5/14/chartex" xmlns:mc="http://schemas.openxmlformats.org/markup-compatibility/2006" xmlns:aink="http://schemas.microsoft.com/office/drawing/2016/ink" xmlns:am3d="http://schemas.microsoft.com/office/drawing/2017/model3d" xmlns:o="urn:schemas-microsoft-com:office:office" xmlns:oel="http://schemas.microsoft.com/office/2019/extlst" xmlns:r="http://schemas.openxmlformats.org/officeDocument/2006/relationships" xmlns:m="http://schemas.openxmlformats.org/officeDocument/2006/math" xmlns:v="urn:schemas-microsoft-com:vml" xmlns:wp14="http://schemas.microsoft.com/office/word/2010/wordprocessingDrawing" xmlns:wp="http://schemas.openxmlformats.org/drawingml/2006/wordprocessingDrawing" xmlns:w10="urn:schemas-microsoft-com:office:word" xmlns:w="http://schemas.openxmlformats.org/wordprocessingml/2006/main" xmlns:w14="http://schemas.microsoft.com/office/word/2010/wordml" xmlns:w15="http://schemas.microsoft.com/office/word/2012/wordml" xmlns:w16cex="http://schemas.microsoft.com/office/word/2018/wordml/cex" xmlns:w16cid="http://schemas.microsoft.com/office/word/2016/wordml/cid" xmlns:w16="http://schemas.microsoft.com/office/word/2018/wordml" xmlns:w16sdtdh="http://schemas.microsoft.com/office/word/2020/wordml/sdtdatahash" xmlns:w16se="http://schemas.microsoft.com/office/word/2015/wordml/symex" xmlns:wpg="http://schemas.microsoft.com/office/word/2010/wordprocessingGroup" xmlns:wpi="http://schemas.microsoft.com/office/word/2010/wordprocessingInk" xmlns:wne="http://schemas.microsoft.com/office/word/2006/wordml" xmlns:wps="http://schemas.microsoft.com/office/word/2010/wordprocessingShape" mc:Ignorable="w14 w15 w16se w16cid w16 w16cex w16sdtdh wp14">
+  <w:abstractNum w:abstractNumId="0" w15:restartNumberingAfterBreak="0">
+    <w:nsid w:val="142A482C"/>
+    <w:multiLevelType w:val="hybridMultilevel"/>
+    <w:tmpl w:val="22E4F8BA"/>
+    <w:lvl w:ilvl="0" w:tplc="0409000F">
+      <w:start w:val="1"/>
+      <w:numFmt w:val="decimal"/>
+      <w:lvlText w:val="%1."/>
+      <w:lvlJc w:val="left"/>
+      <w:pPr>
+        <w:ind w:left="720" w:hanging="360"/>
+      </w:pPr>
+    </w:lvl>
+    <w:lvl w:ilvl="1" w:tplc="04090019" w:tentative="1">
+      <w:start w:val="1"/>
+      <w:numFmt w:val="lowerLetter"/>
+      <w:lvlText w:val="%2."/>
+      <w:lvlJc w:val="left"/>
+      <w:pPr>
+        <w:ind w:left="1440" w:hanging="360"/>
+      </w:pPr>
+    </w:lvl>
+    <w:lvl w:ilvl="2" w:tplc="0409001B" w:tentative="1">
+      <w:start w:val="1"/>
+      <w:numFmt w:val="lowerRoman"/>
+      <w:lvlText w:val="%3."/>
+      <w:lvlJc w:val="right"/>
+      <w:pPr>
+        <w:ind w:left="2160" w:hanging="180"/>
+      </w:pPr>
+    </w:lvl>
+    <w:lvl w:ilvl="3" w:tplc="0409000F" w:tentative="1">
+      <w:start w:val="1"/>
+      <w:numFmt w:val="decimal"/>
+      <w:lvlText w:val="%4."/>
+      <w:lvlJc w:val="left"/>
+      <w:pPr>
+        <w:ind w:left="2880" w:hanging="360"/>
+      </w:pPr>
+    </w:lvl>
+    <w:lvl w:ilvl="4" w:tplc="04090019" w:tentative="1">
+      <w:start w:val="1"/>
+      <w:numFmt w:val="lowerLetter"/>
+      <w:lvlText w:val="%5."/>
+      <w:lvlJc w:val="left"/>
+      <w:pPr>
+        <w:ind w:left="3600" w:hanging="360"/>
+      </w:pPr>
+    </w:lvl>
+    <w:lvl w:ilvl="5" w:tplc="0409001B" w:tentative="1">
+      <w:start w:val="1"/>
+      <w:numFmt w:val="lowerRoman"/>
+      <w:lvlText w:val="%6."/>
+      <w:lvlJc w:val="right"/>
+      <w:pPr>
+        <w:ind w:left="4320" w:hanging="180"/>
+      </w:pPr>
+    </w:lvl>
+    <w:lvl w:ilvl="6" w:tplc="0409000F" w:tentative="1">
+      <w:start w:val="1"/>
+      <w:numFmt w:val="decimal"/>
+      <w:lvlText w:val="%7."/>
+      <w:lvlJc w:val="left"/>
+      <w:pPr>
+        <w:ind w:left="5040" w:hanging="360"/>
+      </w:pPr>
+    </w:lvl>
+    <w:lvl w:ilvl="7" w:tplc="04090019" w:tentative="1">
+      <w:start w:val="1"/>
+      <w:numFmt w:val="lowerLetter"/>
+      <w:lvlText w:val="%8."/>
+      <w:lvlJc w:val="left"/>
+      <w:pPr>
+        <w:ind w:left="5760" w:hanging="360"/>
+      </w:pPr>
+    </w:lvl>
+    <w:lvl w:ilvl="8" w:tplc="0409001B" w:tentative="1">
+      <w:start w:val="1"/>
+      <w:numFmt w:val="lowerRoman"/>
+      <w:lvlText w:val="%9."/>
+      <w:lvlJc w:val="right"/>
+      <w:pPr>
+        <w:ind w:left="6480" w:hanging="180"/>
+      </w:pPr>
+    </w:lvl>
+  </w:abstractNum>
+  <w:abstractNum w:abstractNumId="1" w15:restartNumberingAfterBreak="0">
+    <w:nsid w:val="4F3026E4"/>
+    <w:multiLevelType w:val="hybridMultilevel"/>
+    <w:tmpl w:val="80C47E76"/>
+    <w:lvl w:ilvl="0" w:tplc="0409000F">
+      <w:start w:val="1"/>
+      <w:numFmt w:val="decimal"/>
+      <w:lvlText w:val="%1."/>
+      <w:lvlJc w:val="left"/>
+      <w:pPr>
+        <w:ind w:left="720" w:hanging="360"/>
+      </w:pPr>
+    </w:lvl>
+    <w:lvl w:ilvl="1" w:tplc="04090019" w:tentative="1">
+      <w:start w:val="1"/>
+      <w:numFmt w:val="lowerLetter"/>
+      <w:lvlText w:val="%2."/>
+      <w:lvlJc w:val="left"/>
+      <w:pPr>
+        <w:ind w:left="1440" w:hanging="360"/>
+      </w:pPr>
+    </w:lvl>
+    <w:lvl w:ilvl="2" w:tplc="0409001B" w:tentative="1">
+      <w:start w:val="1"/>
+      <w:numFmt w:val="lowerRoman"/>
+      <w:lvlText w:val="%3."/>
+      <w:lvlJc w:val="right"/>
+      <w:pPr>
+        <w:ind w:left="2160" w:hanging="180"/>
+      </w:pPr>
+    </w:lvl>
+    <w:lvl w:ilvl="3" w:tplc="0409000F" w:tentative="1">
+      <w:start w:val="1"/>
+      <w:numFmt w:val="decimal"/>
+      <w:lvlText w:val="%4."/>
+      <w:lvlJc w:val="left"/>
+      <w:pPr>
+        <w:ind w:left="2880" w:hanging="360"/>
+      </w:pPr>
+    </w:lvl>
+    <w:lvl w:ilvl="4" w:tplc="04090019" w:tentative="1">
+      <w:start w:val="1"/>
+      <w:numFmt w:val="lowerLetter"/>
+      <w:lvlText w:val="%5."/>
+      <w:lvlJc w:val="left"/>
+      <w:pPr>
+        <w:ind w:left="3600" w:hanging="360"/>
+      </w:pPr>
+    </w:lvl>
+    <w:lvl w:ilvl="5" w:tplc="0409001B" w:tentative="1">
+      <w:start w:val="1"/>
+      <w:numFmt w:val="lowerRoman"/>
+      <w:lvlText w:val="%6."/>
+      <w:lvlJc w:val="right"/>
+      <w:pPr>
+        <w:ind w:left="4320" w:hanging="180"/>
+      </w:pPr>
+    </w:lvl>
+    <w:lvl w:ilvl="6" w:tplc="0409000F" w:tentative="1">
+      <w:start w:val="1"/>
+      <w:numFmt w:val="decimal"/>
+      <w:lvlText w:val="%7."/>
+      <w:lvlJc w:val="left"/>
+      <w:pPr>
+        <w:ind w:left="5040" w:hanging="360"/>
+      </w:pPr>
+    </w:lvl>
+    <w:lvl w:ilvl="7" w:tplc="04090019" w:tentative="1">
+      <w:start w:val="1"/>
+      <w:numFmt w:val="lowerLetter"/>
+      <w:lvlText w:val="%8."/>
+      <w:lvlJc w:val="left"/>
+      <w:pPr>
+        <w:ind w:left="5760" w:hanging="360"/>
+      </w:pPr>
+    </w:lvl>
+    <w:lvl w:ilvl="8" w:tplc="0409001B" w:tentative="1">
+      <w:start w:val="1"/>
+      <w:numFmt w:val="lowerRoman"/>
+      <w:lvlText w:val="%9."/>
+      <w:lvlJc w:val="right"/>
+      <w:pPr>
+        <w:ind w:left="6480" w:hanging="180"/>
+      </w:pPr>
+    </w:lvl>
+  </w:abstractNum>
+  <w:abstractNum w:abstractNumId="2" w15:restartNumberingAfterBreak="0">
+    <w:nsid w:val="549E0A34"/>
+    <w:multiLevelType w:val="hybridMultilevel"/>
+    <w:tmpl w:val="56DC9C72"/>
+    <w:lvl w:ilvl="0" w:tplc="04090001">
+      <w:start w:val="1"/>
+      <w:numFmt w:val="bullet"/>
+      <w:lvlText w:val=""/>
+      <w:lvlJc w:val="left"/>
+      <w:pPr>
+        <w:ind w:left="720" w:hanging="360"/>
+      </w:pPr>
+      <w:rPr>
+        <w:rFonts w:ascii="Symbol" w:hAnsi="Symbol" w:hint="default"/>
+      </w:rPr>
+    </w:lvl>
+    <w:lvl w:ilvl="1" w:tplc="04090003" w:tentative="1">
+      <w:start w:val="1"/>
+      <w:numFmt w:val="bullet"/>
+      <w:lvlText w:val="o"/>
+      <w:lvlJc w:val="left"/>
+      <w:pPr>
+        <w:ind w:left="1440" w:hanging="360"/>
+      </w:pPr>
+      <w:rPr>
+        <w:rFonts w:ascii="Courier New" w:hAnsi="Courier New" w:cs="Courier New" w:hint="default"/>
+      </w:rPr>
+    </w:lvl>
+    <w:lvl w:ilvl="2" w:tplc="04090005" w:tentative="1">
+      <w:start w:val="1"/>
+      <w:numFmt w:val="bullet"/>
+      <w:lvlText w:val=""/>
+      <w:lvlJc w:val="left"/>
+      <w:pPr>
+        <w:ind w:left="2160" w:hanging="360"/>
+      </w:pPr>
+      <w:rPr>
+        <w:rFonts w:ascii="Wingdings" w:hAnsi="Wingdings" w:hint="default"/>
+      </w:rPr>
+    </w:lvl>
+    <w:lvl w:ilvl="3" w:tplc="04090001" w:tentative="1">
+      <w:start w:val="1"/>
+      <w:numFmt w:val="bullet"/>
+      <w:lvlText w:val=""/>
+      <w:lvlJc w:val="left"/>
+      <w:pPr>
+        <w:ind w:left="2880" w:hanging="360"/>
+      </w:pPr>
+      <w:rPr>
+        <w:rFonts w:ascii="Symbol" w:hAnsi="Symbol" w:hint="default"/>
+      </w:rPr>
+    </w:lvl>
+    <w:lvl w:ilvl="4" w:tplc="04090003" w:tentative="1">
+      <w:start w:val="1"/>
+      <w:numFmt w:val="bullet"/>
+      <w:lvlText w:val="o"/>
+      <w:lvlJc w:val="left"/>
+      <w:pPr>
+        <w:ind w:left="3600" w:hanging="360"/>
+      </w:pPr>
+      <w:rPr>
+        <w:rFonts w:ascii="Courier New" w:hAnsi="Courier New" w:cs="Courier New" w:hint="default"/>
+      </w:rPr>
+    </w:lvl>
+    <w:lvl w:ilvl="5" w:tplc="04090005" w:tentative="1">
+      <w:start w:val="1"/>
+      <w:numFmt w:val="bullet"/>
+      <w:lvlText w:val=""/>
+      <w:lvlJc w:val="left"/>
+      <w:pPr>
+        <w:ind w:left="4320" w:hanging="360"/>
+      </w:pPr>
+      <w:rPr>
+        <w:rFonts w:ascii="Wingdings" w:hAnsi="Wingdings" w:hint="default"/>
+      </w:rPr>
+    </w:lvl>
+    <w:lvl w:ilvl="6" w:tplc="04090001" w:tentative="1">
+      <w:start w:val="1"/>
+      <w:numFmt w:val="bullet"/>
+      <w:lvlText w:val=""/>
+      <w:lvlJc w:val="left"/>
+      <w:pPr>
+        <w:ind w:left="5040" w:hanging="360"/>
+      </w:pPr>
+      <w:rPr>
+        <w:rFonts w:ascii="Symbol" w:hAnsi="Symbol" w:hint="default"/>
+      </w:rPr>
+    </w:lvl>
+    <w:lvl w:ilvl="7" w:tplc="04090003" w:tentative="1">
+      <w:start w:val="1"/>
+      <w:numFmt w:val="bullet"/>
+      <w:lvlText w:val="o"/>
+      <w:lvlJc w:val="left"/>
+      <w:pPr>
+        <w:ind w:left="5760" w:hanging="360"/>
+      </w:pPr>
+      <w:rPr>
+        <w:rFonts w:ascii="Courier New" w:hAnsi="Courier New" w:cs="Courier New" w:hint="default"/>
+      </w:rPr>
+    </w:lvl>
+    <w:lvl w:ilvl="8" w:tplc="04090005" w:tentative="1">
+      <w:start w:val="1"/>
+      <w:numFmt w:val="bullet"/>
+      <w:lvlText w:val=""/>
+      <w:lvlJc w:val="left"/>
+      <w:pPr>
+        <w:ind w:left="6480" w:hanging="360"/>
+      </w:pPr>
+      <w:rPr>
+        <w:rFonts w:ascii="Wingdings" w:hAnsi="Wingdings" w:hint="default"/>
+      </w:rPr>
+    </w:lvl>
+  </w:abstractNum>
+  <w:abstractNum w:abstractNumId="3" w15:restartNumberingAfterBreak="0">
+    <w:nsid w:val="570D540C"/>
+    <w:multiLevelType w:val="hybridMultilevel"/>
+    <w:tmpl w:val="30DE2522"/>
+    <w:lvl w:ilvl="0" w:tplc="04090001">
+      <w:start w:val="1"/>
+      <w:numFmt w:val="bullet"/>
+      <w:lvlText w:val=""/>
+      <w:lvlJc w:val="left"/>
+      <w:pPr>
+        <w:ind w:left="720" w:hanging="360"/>
+      </w:pPr>
+      <w:rPr>
+        <w:rFonts w:ascii="Symbol" w:hAnsi="Symbol" w:hint="default"/>
+      </w:rPr>
+    </w:lvl>
+    <w:lvl w:ilvl="1" w:tplc="04090003" w:tentative="1">
+      <w:start w:val="1"/>
+      <w:numFmt w:val="bullet"/>
+      <w:lvlText w:val="o"/>
+      <w:lvlJc w:val="left"/>
+      <w:pPr>
+        <w:ind w:left="1440" w:hanging="360"/>
+      </w:pPr>
+      <w:rPr>
+        <w:rFonts w:ascii="Courier New" w:hAnsi="Courier New" w:cs="Courier New" w:hint="default"/>
+      </w:rPr>
+    </w:lvl>
+    <w:lvl w:ilvl="2" w:tplc="04090005" w:tentative="1">
+      <w:start w:val="1"/>
+      <w:numFmt w:val="bullet"/>
+      <w:lvlText w:val=""/>
+      <w:lvlJc w:val="left"/>
+      <w:pPr>
+        <w:ind w:left="2160" w:hanging="360"/>
+      </w:pPr>
+      <w:rPr>
+        <w:rFonts w:ascii="Wingdings" w:hAnsi="Wingdings" w:hint="default"/>
+      </w:rPr>
+    </w:lvl>
+    <w:lvl w:ilvl="3" w:tplc="04090001" w:tentative="1">
+      <w:start w:val="1"/>
+      <w:numFmt w:val="bullet"/>
+      <w:lvlText w:val=""/>
+      <w:lvlJc w:val="left"/>
+      <w:pPr>
+        <w:ind w:left="2880" w:hanging="360"/>
+      </w:pPr>
+      <w:rPr>
+        <w:rFonts w:ascii="Symbol" w:hAnsi="Symbol" w:hint="default"/>
+      </w:rPr>
+    </w:lvl>
+    <w:lvl w:ilvl="4" w:tplc="04090003" w:tentative="1">
+      <w:start w:val="1"/>
+      <w:numFmt w:val="bullet"/>
+      <w:lvlText w:val="o"/>
+      <w:lvlJc w:val="left"/>
+      <w:pPr>
+        <w:ind w:left="3600" w:hanging="360"/>
+      </w:pPr>
+      <w:rPr>
+        <w:rFonts w:ascii="Courier New" w:hAnsi="Courier New" w:cs="Courier New" w:hint="default"/>
+      </w:rPr>
+    </w:lvl>
+    <w:lvl w:ilvl="5" w:tplc="04090005" w:tentative="1">
+      <w:start w:val="1"/>
+      <w:numFmt w:val="bullet"/>
+      <w:lvlText w:val=""/>
+      <w:lvlJc w:val="left"/>
+      <w:pPr>
+        <w:ind w:left="4320" w:hanging="360"/>
+      </w:pPr>
+      <w:rPr>
+        <w:rFonts w:ascii="Wingdings" w:hAnsi="Wingdings" w:hint="default"/>
+      </w:rPr>
+    </w:lvl>
+    <w:lvl w:ilvl="6" w:tplc="04090001" w:tentative="1">
+      <w:start w:val="1"/>
+      <w:numFmt w:val="bullet"/>
+      <w:lvlText w:val=""/>
+      <w:lvlJc w:val="left"/>
+      <w:pPr>
+        <w:ind w:left="5040" w:hanging="360"/>
+      </w:pPr>
+      <w:rPr>
+        <w:rFonts w:ascii="Symbol" w:hAnsi="Symbol" w:hint="default"/>
+      </w:rPr>
+    </w:lvl>
+    <w:lvl w:ilvl="7" w:tplc="04090003" w:tentative="1">
+      <w:start w:val="1"/>
+      <w:numFmt w:val="bullet"/>
+      <w:lvlText w:val="o"/>
+      <w:lvlJc w:val="left"/>
+      <w:pPr>
+        <w:ind w:left="5760" w:hanging="360"/>
+      </w:pPr>
+      <w:rPr>
+        <w:rFonts w:ascii="Courier New" w:hAnsi="Courier New" w:cs="Courier New" w:hint="default"/>
+      </w:rPr>
+    </w:lvl>
+    <w:lvl w:ilvl="8" w:tplc="04090005" w:tentative="1">
+      <w:start w:val="1"/>
+      <w:numFmt w:val="bullet"/>
+      <w:lvlText w:val=""/>
+      <w:lvlJc w:val="left"/>
+      <w:pPr>
+        <w:ind w:left="6480" w:hanging="360"/>
+      </w:pPr>
+      <w:rPr>
+        <w:rFonts w:ascii="Wingdings" w:hAnsi="Wingdings" w:hint="default"/>
+      </w:rPr>
+    </w:lvl>
+  </w:abstractNum>
+  <w:num w:numId="1" w16cid:durableId="1049376810">
+    <w:abstractNumId w:val="2"/>
+  </w:num>
+  <w:num w:numId="2" w16cid:durableId="1066953156">
+    <w:abstractNumId w:val="3"/>
+  </w:num>
+  <w:num w:numId="3" w16cid:durableId="1278565866">
+    <w:abstractNumId w:val="0"/>
+  </w:num>
+  <w:num w:numId="4" w16cid:durableId="1988632306">
+    <w:abstractNumId w:val="1"/>
+  </w:num>
+</w:numbering>
+</file>
+
 <file path=word/styles.xml><?xml version="1.0" encoding="utf-8"?>
-<w:styles xmlns:mc="http://schemas.openxmlformats.org/markup-compatibility/2006" xmlns:r="http://schemas.openxmlformats.org/officeDocument/2006/relationships" xmlns:w="http://schemas.openxmlformats.org/wordprocessingml/2006/main" xmlns:w14="http://schemas.microsoft.com/office/word/2010/wordml" xmlns:w15="http://schemas.microsoft.com/office/word/2012/wordml" xmlns:w16cex="http://schemas.microsoft.com/office/word/2018/wordml/cex" xmlns:w16cid="http://schemas.microsoft.com/office/word/2016/wordml/cid" xmlns:w16="http://schemas.microsoft.com/office/word/2018/wordml" xmlns:w16du="http://schemas.microsoft.com/office/word/2023/wordml/word16du" xmlns:w16sdtdh="http://schemas.microsoft.com/office/word/2020/wordml/sdtdatahash" xmlns:w16sdtfl="http://schemas.microsoft.com/office/word/2024/wordml/sdtformatlock" xmlns:w16se="http://schemas.microsoft.com/office/word/2015/wordml/symex" mc:Ignorable="w14 w15 w16se w16cid w16 w16cex w16sdtdh w16sdtfl w16du">
+<w:styles xmlns:mc="http://schemas.openxmlformats.org/markup-compatibility/2006" xmlns:r="http://schemas.openxmlformats.org/officeDocument/2006/relationships" xmlns:w="http://schemas.openxmlformats.org/wordprocessingml/2006/main" xmlns:w14="http://schemas.microsoft.com/office/word/2010/wordml" xmlns:w15="http://schemas.microsoft.com/office/word/2012/wordml" xmlns:w16cex="http://schemas.microsoft.com/office/word/2018/wordml/cex" xmlns:w16cid="http://schemas.microsoft.com/office/word/2016/wordml/cid" xmlns:w16="http://schemas.microsoft.com/office/word/2018/wordml" xmlns:w16sdtdh="http://schemas.microsoft.com/office/word/2020/wordml/sdtdatahash" xmlns:w16se="http://schemas.microsoft.com/office/word/2015/wordml/symex" mc:Ignorable="w14 w15 w16se w16cid w16 w16cex w16sdtdh">
   <w:docDefaults>
     <w:rPrDefault>
       <w:rPr>
@@ -445,6 +2631,7 @@
   <w:style w:type="paragraph" w:default="1" w:styleId="Normal">
     <w:name w:val="Normal"/>
     <w:qFormat/>
+    <w:rsid w:val="00044C73"/>
   </w:style>
   <w:style w:type="paragraph" w:styleId="Heading1">
     <w:name w:val="heading 1"/>
@@ -962,6 +3149,29 @@
       <w:spacing w:val="5"/>
     </w:rPr>
   </w:style>
+  <w:style w:type="character" w:styleId="Hyperlink">
+    <w:name w:val="Hyperlink"/>
+    <w:basedOn w:val="DefaultParagraphFont"/>
+    <w:uiPriority w:val="99"/>
+    <w:unhideWhenUsed/>
+    <w:rsid w:val="000A08FD"/>
+    <w:rPr>
+      <w:color w:val="0563C1" w:themeColor="hyperlink"/>
+      <w:u w:val="single"/>
+    </w:rPr>
+  </w:style>
+  <w:style w:type="character" w:styleId="UnresolvedMention">
+    <w:name w:val="Unresolved Mention"/>
+    <w:basedOn w:val="DefaultParagraphFont"/>
+    <w:uiPriority w:val="99"/>
+    <w:semiHidden/>
+    <w:unhideWhenUsed/>
+    <w:rsid w:val="000A08FD"/>
+    <w:rPr>
+      <w:color w:val="605E5C"/>
+      <w:shd w:val="clear" w:color="auto" w:fill="E1DFDD"/>
+    </w:rPr>
+  </w:style>
 </w:styles>
 </file>
 

</xml_diff>

<commit_message>
add links without topics
</commit_message>
<xml_diff>
--- a/12. HTML Links/12. HTML Links.docx
+++ b/12. HTML Links/12. HTML Links.docx
@@ -59,7 +59,16 @@
           <w:sz w:val="40"/>
           <w:szCs w:val="40"/>
         </w:rPr>
-        <w:t>Link:</w:t>
+        <w:t>Link</w:t>
+      </w:r>
+      <w:r>
+        <w:rPr>
+          <w:b/>
+          <w:bCs/>
+          <w:sz w:val="40"/>
+          <w:szCs w:val="40"/>
+        </w:rPr>
+        <w:t>?</w:t>
       </w:r>
     </w:p>
     <w:p>
@@ -88,6 +97,11 @@
           <w:szCs w:val="28"/>
         </w:rPr>
         <w:t>!</w:t>
+      </w:r>
+    </w:p>
+    <w:p>
+      <w:r>
+        <w:t>Links are found in nearly all web pages.</w:t>
       </w:r>
     </w:p>
     <w:p>
@@ -102,6 +116,9 @@
           <w:szCs w:val="28"/>
         </w:rPr>
       </w:pPr>
+      <w:r>
+        <w:t>Links allow users to click their way from page to page.</w:t>
+      </w:r>
     </w:p>
     <w:p>
       <w:pPr>
@@ -126,10 +143,96 @@
       </w:r>
     </w:p>
     <w:p>
-      <w:pPr>
-        <w:tabs>
-          <w:tab w:val="left" w:pos="1743"/>
-        </w:tabs>
+      <w:r>
+        <w:t xml:space="preserve">If we search </w:t>
+      </w:r>
+      <w:r>
+        <w:t>“</w:t>
+      </w:r>
+      <w:r>
+        <w:rPr>
+          <w:b/>
+          <w:bCs/>
+          <w:i/>
+          <w:iCs/>
+        </w:rPr>
+        <w:t>YouTub</w:t>
+      </w:r>
+      <w:r>
+        <w:rPr>
+          <w:b/>
+          <w:bCs/>
+          <w:i/>
+          <w:iCs/>
+        </w:rPr>
+        <w:t>e</w:t>
+      </w:r>
+      <w:r>
+        <w:t>”</w:t>
+      </w:r>
+      <w:r>
+        <w:t xml:space="preserve"> </w:t>
+      </w:r>
+      <w:r>
+        <w:t>on google</w:t>
+      </w:r>
+      <w:r>
+        <w:t xml:space="preserve">, then </w:t>
+      </w:r>
+      <w:r>
+        <w:t>YouTube website will be visible to us on the top.</w:t>
+      </w:r>
+      <w:r>
+        <w:t xml:space="preserve"> This is a </w:t>
+      </w:r>
+      <w:r>
+        <w:t>“</w:t>
+      </w:r>
+      <w:r>
+        <w:rPr>
+          <w:b/>
+          <w:bCs/>
+          <w:i/>
+          <w:iCs/>
+        </w:rPr>
+        <w:t>link</w:t>
+      </w:r>
+      <w:r>
+        <w:t xml:space="preserve">” </w:t>
+      </w:r>
+      <w:r>
+        <w:t xml:space="preserve">of </w:t>
+      </w:r>
+      <w:r>
+        <w:t>YouTube</w:t>
+      </w:r>
+      <w:r>
+        <w:t xml:space="preserve"> website</w:t>
+      </w:r>
+      <w:r>
+        <w:t>,</w:t>
+      </w:r>
+      <w:r>
+        <w:t xml:space="preserve"> in which we click on it an</w:t>
+      </w:r>
+      <w:r>
+        <w:t xml:space="preserve">d </w:t>
+      </w:r>
+      <w:r>
+        <w:t xml:space="preserve">YouTube will </w:t>
+      </w:r>
+      <w:r>
+        <w:t xml:space="preserve">be </w:t>
+      </w:r>
+      <w:r>
+        <w:t>open</w:t>
+      </w:r>
+      <w:r>
+        <w:t>.</w:t>
+      </w:r>
+    </w:p>
+    <w:p>
+      <w:pPr>
         <w:rPr>
           <w:b/>
           <w:bCs/>
@@ -235,7 +338,7 @@
           <w:szCs w:val="32"/>
         </w:rPr>
         <w:drawing>
-          <wp:inline distT="0" distB="0" distL="0" distR="0" wp14:anchorId="5274A422" wp14:editId="6736625C">
+          <wp:inline distT="0" distB="0" distL="0" distR="0" wp14:anchorId="5274A422" wp14:editId="10EC6A6F">
             <wp:extent cx="4108551" cy="2286000"/>
             <wp:effectExtent l="0" t="0" r="6350" b="0"/>
             <wp:docPr id="443400297" name="Picture 1"/>
@@ -287,6 +390,70 @@
             </a:graphic>
           </wp:inline>
         </w:drawing>
+      </w:r>
+    </w:p>
+    <w:p>
+      <w:pPr>
+        <w:rPr>
+          <w:b/>
+          <w:bCs/>
+          <w:i/>
+          <w:iCs/>
+        </w:rPr>
+      </w:pPr>
+      <w:r>
+        <w:rPr>
+          <w:b/>
+          <w:bCs/>
+          <w:i/>
+          <w:iCs/>
+        </w:rPr>
+        <w:t>When we click on YouTube, it will open</w:t>
+      </w:r>
+      <w:r>
+        <w:rPr>
+          <w:b/>
+          <w:bCs/>
+          <w:i/>
+          <w:iCs/>
+        </w:rPr>
+        <w:t xml:space="preserve"> and the link will </w:t>
+      </w:r>
+      <w:r>
+        <w:rPr>
+          <w:b/>
+          <w:bCs/>
+          <w:i/>
+          <w:iCs/>
+        </w:rPr>
+        <w:t>show</w:t>
+      </w:r>
+      <w:r>
+        <w:rPr>
+          <w:b/>
+          <w:bCs/>
+          <w:i/>
+          <w:iCs/>
+        </w:rPr>
+        <w:t xml:space="preserve"> in the address/URL bar</w:t>
+      </w:r>
+      <w:r>
+        <w:rPr>
+          <w:b/>
+          <w:bCs/>
+          <w:i/>
+          <w:iCs/>
+        </w:rPr>
+        <w:t>:</w:t>
+      </w:r>
+      <w:r>
+        <w:rPr>
+          <w:b/>
+          <w:bCs/>
+          <w:i/>
+          <w:iCs/>
+        </w:rPr>
+        <w:t xml:space="preserve"> </w:t>
       </w:r>
     </w:p>
     <w:p>
@@ -435,6 +602,25 @@
       </w:r>
     </w:p>
     <w:p>
+      <w:pPr>
+        <w:rPr>
+          <w:b/>
+          <w:bCs/>
+          <w:i/>
+          <w:iCs/>
+        </w:rPr>
+      </w:pPr>
+      <w:r>
+        <w:rPr>
+          <w:b/>
+          <w:bCs/>
+          <w:i/>
+          <w:iCs/>
+        </w:rPr>
+        <w:t>This is how link will display in the website without CSS:</w:t>
+      </w:r>
+    </w:p>
+    <w:p>
       <w:r>
         <w:rPr>
           <w:b/>
@@ -443,6 +629,7 @@
           <w:sz w:val="32"/>
           <w:szCs w:val="32"/>
         </w:rPr>
+        <w:lastRenderedPageBreak/>
         <mc:AlternateContent>
           <mc:Choice Requires="wps">
             <w:drawing>
@@ -578,22 +765,6 @@
           </wp:inline>
         </w:drawing>
       </w:r>
-    </w:p>
-    <w:p>
-      <w:r>
-        <w:lastRenderedPageBreak/>
-        <w:t>Links are found in nearly all web pages.</w:t>
-      </w:r>
-    </w:p>
-    <w:p>
-      <w:pPr>
-        <w:tabs>
-          <w:tab w:val="right" w:pos="9360"/>
-        </w:tabs>
-      </w:pPr>
-      <w:r>
-        <w:t>Links allow users to click their way from page to page.</w:t>
-      </w:r>
       <w:r>
         <w:tab/>
       </w:r>
@@ -664,20 +835,54 @@
         <w:rPr>
           <w:b/>
           <w:bCs/>
+        </w:rPr>
+        <w:t>Note:</w:t>
+      </w:r>
+      <w:r>
+        <w:rPr>
           <w:sz w:val="28"/>
           <w:szCs w:val="28"/>
         </w:rPr>
-        <w:t>Note:</w:t>
-      </w:r>
-      <w:r>
-        <w:rPr>
+        <w:t xml:space="preserve"> </w:t>
+      </w:r>
+      <w:r>
+        <w:t>A link does not have to be text. A link can be an image or any other HTML element!</w:t>
+      </w:r>
+    </w:p>
+    <w:p>
+      <w:r>
+        <w:rPr>
+          <w:b/>
+          <w:bCs/>
+        </w:rPr>
+        <w:t>Question</w:t>
+      </w:r>
+      <w:r>
+        <w:rPr>
+          <w:b/>
+          <w:bCs/>
           <w:sz w:val="28"/>
           <w:szCs w:val="28"/>
         </w:rPr>
+        <w:t>:</w:t>
+      </w:r>
+      <w:r>
+        <w:rPr>
+          <w:b/>
+          <w:bCs/>
+          <w:sz w:val="28"/>
+          <w:szCs w:val="28"/>
+        </w:rPr>
         <w:t xml:space="preserve"> </w:t>
       </w:r>
       <w:r>
-        <w:t>A link does not have to be text. A link can be an image or any other HTML element!</w:t>
+        <w:t xml:space="preserve">What is the difference between </w:t>
+      </w:r>
+      <w:r>
+        <w:t xml:space="preserve">URL, </w:t>
+      </w:r>
+      <w:r>
+        <w:t>links &amp; hyperlinks?</w:t>
       </w:r>
     </w:p>
     <w:p>
@@ -710,28 +915,6 @@
         </w:rPr>
         <w:t>Anchor Tag:</w:t>
       </w:r>
-    </w:p>
-    <w:p>
-      <w:pPr>
-        <w:tabs>
-          <w:tab w:val="left" w:pos="8450"/>
-        </w:tabs>
-        <w:rPr>
-          <w:b/>
-          <w:bCs/>
-          <w:sz w:val="28"/>
-          <w:szCs w:val="28"/>
-        </w:rPr>
-      </w:pPr>
-      <w:r>
-        <w:rPr>
-          <w:b/>
-          <w:bCs/>
-          <w:sz w:val="28"/>
-          <w:szCs w:val="28"/>
-        </w:rPr>
-        <w:t>Define anchor tag!</w:t>
-      </w:r>
       <w:r>
         <w:rPr>
           <w:b/>
@@ -755,7 +938,39 @@
         </w:rPr>
       </w:pPr>
       <w:r>
-        <w:t>The HTML &lt;a&gt; tag defines a hyperlink.</w:t>
+        <w:t xml:space="preserve">The HTML </w:t>
+      </w:r>
+      <w:r>
+        <w:rPr>
+          <w:b/>
+          <w:bCs/>
+        </w:rPr>
+        <w:t>anchor tag</w:t>
+      </w:r>
+      <w:r>
+        <w:t xml:space="preserve"> </w:t>
+      </w:r>
+      <w:r>
+        <w:rPr>
+          <w:b/>
+          <w:bCs/>
+        </w:rPr>
+        <w:t>&lt;a&gt;</w:t>
+      </w:r>
+      <w:r>
+        <w:t xml:space="preserve"> defines a </w:t>
+      </w:r>
+      <w:r>
+        <w:rPr>
+          <w:b/>
+          <w:bCs/>
+          <w:i/>
+          <w:iCs/>
+        </w:rPr>
+        <w:t>hyperlink</w:t>
+      </w:r>
+      <w:r>
+        <w:t>.</w:t>
       </w:r>
     </w:p>
     <w:p>
@@ -816,34 +1031,6 @@
     <w:p>
       <w:r>
         <w:t>It has the following syntax:</w:t>
-      </w:r>
-    </w:p>
-    <w:p>
-      <w:pPr>
-        <w:rPr>
-          <w:b/>
-          <w:bCs/>
-          <w:sz w:val="28"/>
-          <w:szCs w:val="28"/>
-        </w:rPr>
-      </w:pPr>
-      <w:r>
-        <w:rPr>
-          <w:b/>
-          <w:bCs/>
-          <w:sz w:val="28"/>
-          <w:szCs w:val="28"/>
-        </w:rPr>
-        <w:t>Syntax of the image here</w:t>
-      </w:r>
-      <w:r>
-        <w:rPr>
-          <w:b/>
-          <w:bCs/>
-          <w:sz w:val="28"/>
-          <w:szCs w:val="28"/>
-        </w:rPr>
-        <w:t>!</w:t>
       </w:r>
     </w:p>
     <w:p>
@@ -925,7 +1112,25 @@
         </w:tabs>
       </w:pPr>
       <w:r>
-        <w:t>The link text is the part that will be visible to the reader.</w:t>
+        <w:t xml:space="preserve">The </w:t>
+      </w:r>
+      <w:r>
+        <w:rPr>
+          <w:b/>
+          <w:bCs/>
+          <w:i/>
+          <w:iCs/>
+        </w:rPr>
+        <w:t>link text</w:t>
+      </w:r>
+      <w:r>
+        <w:t xml:space="preserve"> is the part that will be visible to the reader</w:t>
+      </w:r>
+      <w:r>
+        <w:t xml:space="preserve"> or in the browser or website</w:t>
+      </w:r>
+      <w:r>
+        <w:t>.</w:t>
       </w:r>
       <w:r>
         <w:tab/>
@@ -933,7 +1138,31 @@
     </w:p>
     <w:p>
       <w:r>
-        <w:t>Clicking on the link text, will send the reader to the specified URL address.</w:t>
+        <w:t xml:space="preserve">Clicking on the </w:t>
+      </w:r>
+      <w:r>
+        <w:rPr>
+          <w:b/>
+          <w:bCs/>
+          <w:i/>
+          <w:iCs/>
+        </w:rPr>
+        <w:t>link text</w:t>
+      </w:r>
+      <w:r>
+        <w:t xml:space="preserve">, will send the reader to the </w:t>
+      </w:r>
+      <w:r>
+        <w:rPr>
+          <w:b/>
+          <w:bCs/>
+          <w:i/>
+          <w:iCs/>
+        </w:rPr>
+        <w:t>specified URL address</w:t>
+      </w:r>
+      <w:r>
+        <w:t>.</w:t>
       </w:r>
     </w:p>
     <w:p>
@@ -1057,6 +1286,7 @@
           <w:sz w:val="40"/>
           <w:szCs w:val="40"/>
         </w:rPr>
+        <w:lastRenderedPageBreak/>
         <w:t xml:space="preserve">HTML Links - The </w:t>
       </w:r>
       <w:r>
@@ -1107,7 +1337,6 @@
           <w:sz w:val="32"/>
           <w:szCs w:val="32"/>
         </w:rPr>
-        <w:lastRenderedPageBreak/>
         <w:t>Code:</w:t>
       </w:r>
     </w:p>
@@ -1150,8 +1379,8 @@
           <w:noProof/>
         </w:rPr>
         <w:drawing>
-          <wp:inline distT="0" distB="0" distL="0" distR="0" wp14:anchorId="4C734663" wp14:editId="6FF61D1F">
-            <wp:extent cx="4274820" cy="405765"/>
+          <wp:inline distT="0" distB="0" distL="0" distR="0" wp14:anchorId="4C734663" wp14:editId="7FB87356">
+            <wp:extent cx="4140926" cy="405765"/>
             <wp:effectExtent l="0" t="0" r="0" b="0"/>
             <wp:docPr id="2012577141" name="Picture 8"/>
             <wp:cNvGraphicFramePr>
@@ -1166,7 +1395,7 @@
                       <a:picLocks noChangeAspect="1" noChangeArrowheads="1"/>
                     </pic:cNvPicPr>
                   </pic:nvPicPr>
-                  <pic:blipFill>
+                  <pic:blipFill rotWithShape="1">
                     <a:blip r:embed="rId12">
                       <a:extLst>
                         <a:ext uri="{28A0092B-C50C-407E-A947-70E740481C1C}">
@@ -1174,7 +1403,7 @@
                         </a:ext>
                       </a:extLst>
                     </a:blip>
-                    <a:srcRect/>
+                    <a:srcRect r="3132"/>
                     <a:stretch>
                       <a:fillRect/>
                     </a:stretch>
@@ -1182,7 +1411,7 @@
                   <pic:spPr bwMode="auto">
                     <a:xfrm>
                       <a:off x="0" y="0"/>
-                      <a:ext cx="4274820" cy="405765"/>
+                      <a:ext cx="4140926" cy="405765"/>
                     </a:xfrm>
                     <a:prstGeom prst="rect">
                       <a:avLst/>
@@ -1191,6 +1420,11 @@
                     <a:ln>
                       <a:noFill/>
                     </a:ln>
+                    <a:extLst>
+                      <a:ext uri="{53640926-AAD7-44D8-BBD7-CCE9431645EC}">
+                        <a14:shadowObscured xmlns:a14="http://schemas.microsoft.com/office/drawing/2010/main"/>
+                      </a:ext>
+                    </a:extLst>
                   </pic:spPr>
                 </pic:pic>
               </a:graphicData>
@@ -1394,12 +1628,16 @@
         <w:rPr>
           <w:b/>
           <w:bCs/>
-        </w:rPr>
-      </w:pPr>
-      <w:r>
-        <w:rPr>
-          <w:b/>
-          <w:bCs/>
+          <w:i/>
+          <w:iCs/>
+        </w:rPr>
+      </w:pPr>
+      <w:r>
+        <w:rPr>
+          <w:b/>
+          <w:bCs/>
+          <w:i/>
+          <w:iCs/>
         </w:rPr>
         <w:t>Unvisited Link</w:t>
       </w:r>
@@ -1407,6 +1645,8 @@
         <w:rPr>
           <w:b/>
           <w:bCs/>
+          <w:i/>
+          <w:iCs/>
         </w:rPr>
         <w:t xml:space="preserve"> displays like this</w:t>
       </w:r>
@@ -1414,6 +1654,8 @@
         <w:rPr>
           <w:b/>
           <w:bCs/>
+          <w:i/>
+          <w:iCs/>
         </w:rPr>
         <w:t>:</w:t>
       </w:r>
@@ -1495,40 +1737,35 @@
         <w:rPr>
           <w:b/>
           <w:bCs/>
-        </w:rPr>
-      </w:pPr>
-      <w:r>
-        <w:rPr>
-          <w:b/>
-          <w:bCs/>
-        </w:rPr>
-        <w:t>V</w:t>
-      </w:r>
-      <w:r>
-        <w:rPr>
-          <w:b/>
-          <w:bCs/>
-        </w:rPr>
-        <w:t>isited Link</w:t>
-      </w:r>
-      <w:r>
-        <w:rPr>
-          <w:b/>
-          <w:bCs/>
-        </w:rPr>
-        <w:t xml:space="preserve"> </w:t>
-      </w:r>
-      <w:r>
-        <w:rPr>
-          <w:b/>
-          <w:bCs/>
-        </w:rPr>
-        <w:t>displays like this</w:t>
-      </w:r>
-      <w:r>
-        <w:rPr>
-          <w:b/>
-          <w:bCs/>
+          <w:i/>
+          <w:iCs/>
+        </w:rPr>
+      </w:pPr>
+      <w:r>
+        <w:rPr>
+          <w:b/>
+          <w:bCs/>
+          <w:i/>
+          <w:iCs/>
+        </w:rPr>
+        <w:lastRenderedPageBreak/>
+        <w:t>Visited Link</w:t>
+      </w:r>
+      <w:r>
+        <w:rPr>
+          <w:b/>
+          <w:bCs/>
+          <w:i/>
+          <w:iCs/>
+        </w:rPr>
+        <w:t xml:space="preserve"> displays like this</w:t>
+      </w:r>
+      <w:r>
+        <w:rPr>
+          <w:b/>
+          <w:bCs/>
+          <w:i/>
+          <w:iCs/>
         </w:rPr>
         <w:t>:</w:t>
       </w:r>
@@ -1549,7 +1786,6 @@
           <w:bCs/>
           <w:noProof/>
         </w:rPr>
-        <w:lastRenderedPageBreak/>
         <w:drawing>
           <wp:inline distT="0" distB="0" distL="0" distR="0" wp14:anchorId="34F5E13A" wp14:editId="6DAE53A0">
             <wp:extent cx="4164950" cy="1451610"/>
@@ -1613,40 +1849,34 @@
         <w:rPr>
           <w:b/>
           <w:bCs/>
-        </w:rPr>
-      </w:pPr>
-      <w:r>
-        <w:rPr>
-          <w:b/>
-          <w:bCs/>
-        </w:rPr>
-        <w:t>Active</w:t>
-      </w:r>
-      <w:r>
-        <w:rPr>
-          <w:b/>
-          <w:bCs/>
-        </w:rPr>
-        <w:t xml:space="preserve"> Link</w:t>
-      </w:r>
-      <w:r>
-        <w:rPr>
-          <w:b/>
-          <w:bCs/>
-        </w:rPr>
-        <w:t xml:space="preserve"> </w:t>
-      </w:r>
-      <w:r>
-        <w:rPr>
-          <w:b/>
-          <w:bCs/>
-        </w:rPr>
-        <w:t>displays like this</w:t>
-      </w:r>
-      <w:r>
-        <w:rPr>
-          <w:b/>
-          <w:bCs/>
+          <w:i/>
+          <w:iCs/>
+        </w:rPr>
+      </w:pPr>
+      <w:r>
+        <w:rPr>
+          <w:b/>
+          <w:bCs/>
+          <w:i/>
+          <w:iCs/>
+        </w:rPr>
+        <w:t>Active Link</w:t>
+      </w:r>
+      <w:r>
+        <w:rPr>
+          <w:b/>
+          <w:bCs/>
+          <w:i/>
+          <w:iCs/>
+        </w:rPr>
+        <w:t xml:space="preserve"> displays like this</w:t>
+      </w:r>
+      <w:r>
+        <w:rPr>
+          <w:b/>
+          <w:bCs/>
+          <w:i/>
+          <w:iCs/>
         </w:rPr>
         <w:t>:</w:t>
       </w:r>
@@ -1841,7 +2071,14 @@
         </w:numPr>
       </w:pPr>
       <w:r>
-        <w:t>_self - Default. Opens the document in the same window/tab as it was clicked</w:t>
+        <w:rPr>
+          <w:b/>
+          <w:bCs/>
+        </w:rPr>
+        <w:t>_self</w:t>
+      </w:r>
+      <w:r>
+        <w:t xml:space="preserve"> - Default. Opens the document in the same window/tab as it was clicked</w:t>
       </w:r>
     </w:p>
     <w:p>
@@ -1853,7 +2090,14 @@
         </w:numPr>
       </w:pPr>
       <w:r>
-        <w:t>_blank - Opens the document in a new window or tab</w:t>
+        <w:rPr>
+          <w:b/>
+          <w:bCs/>
+        </w:rPr>
+        <w:t>_blank</w:t>
+      </w:r>
+      <w:r>
+        <w:t xml:space="preserve"> - Opens the document in a new window or tab</w:t>
       </w:r>
     </w:p>
     <w:p>
@@ -1865,7 +2109,14 @@
         </w:numPr>
       </w:pPr>
       <w:r>
-        <w:t>_parent - Opens the document in the parent frame</w:t>
+        <w:rPr>
+          <w:b/>
+          <w:bCs/>
+        </w:rPr>
+        <w:t>_parent</w:t>
+      </w:r>
+      <w:r>
+        <w:t xml:space="preserve"> - Opens the document in the parent frame</w:t>
       </w:r>
     </w:p>
     <w:p>
@@ -1877,7 +2128,14 @@
         </w:numPr>
       </w:pPr>
       <w:r>
-        <w:t>_top - Opens the document in the full body of the window</w:t>
+        <w:rPr>
+          <w:b/>
+          <w:bCs/>
+        </w:rPr>
+        <w:t>_top</w:t>
+      </w:r>
+      <w:r>
+        <w:t xml:space="preserve"> - Opens the document in the full body of the window</w:t>
       </w:r>
     </w:p>
     <w:p>
@@ -2020,6 +2278,9 @@
     </w:p>
     <w:p>
       <w:pPr>
+        <w:tabs>
+          <w:tab w:val="left" w:pos="1900"/>
+        </w:tabs>
         <w:rPr>
           <w:b/>
           <w:bCs/>
@@ -2045,8 +2306,102 @@
         </w:rPr>
         <w:t>:</w:t>
       </w:r>
-    </w:p>
-    <w:p>
+      <w:r>
+        <w:rPr>
+          <w:b/>
+          <w:bCs/>
+          <w:sz w:val="32"/>
+          <w:szCs w:val="32"/>
+        </w:rPr>
+        <w:tab/>
+      </w:r>
+    </w:p>
+    <w:p>
+      <w:r>
+        <w:rPr>
+          <w:b/>
+          <w:bCs/>
+          <w:noProof/>
+          <w:sz w:val="32"/>
+          <w:szCs w:val="32"/>
+        </w:rPr>
+        <mc:AlternateContent>
+          <mc:Choice Requires="wps">
+            <w:drawing>
+              <wp:anchor distT="0" distB="0" distL="114300" distR="114300" simplePos="0" relativeHeight="251665408" behindDoc="0" locked="0" layoutInCell="1" allowOverlap="1" wp14:anchorId="3FDAA32A" wp14:editId="20B6918E">
+                <wp:simplePos x="0" y="0"/>
+                <wp:positionH relativeFrom="column">
+                  <wp:posOffset>2255520</wp:posOffset>
+                </wp:positionH>
+                <wp:positionV relativeFrom="paragraph">
+                  <wp:posOffset>59055</wp:posOffset>
+                </wp:positionV>
+                <wp:extent cx="1683906" cy="223203"/>
+                <wp:effectExtent l="0" t="0" r="12065" b="24765"/>
+                <wp:wrapNone/>
+                <wp:docPr id="1284266108" name="Frame 2"/>
+                <wp:cNvGraphicFramePr/>
+                <a:graphic xmlns:a="http://schemas.openxmlformats.org/drawingml/2006/main">
+                  <a:graphicData uri="http://schemas.microsoft.com/office/word/2010/wordprocessingShape">
+                    <wps:wsp>
+                      <wps:cNvSpPr/>
+                      <wps:spPr>
+                        <a:xfrm>
+                          <a:off x="0" y="0"/>
+                          <a:ext cx="1683906" cy="223203"/>
+                        </a:xfrm>
+                        <a:prstGeom prst="frame">
+                          <a:avLst/>
+                        </a:prstGeom>
+                        <a:solidFill>
+                          <a:srgbClr val="FFFF00"/>
+                        </a:solidFill>
+                        <a:ln w="3175"/>
+                      </wps:spPr>
+                      <wps:style>
+                        <a:lnRef idx="2">
+                          <a:schemeClr val="accent1">
+                            <a:shade val="15000"/>
+                          </a:schemeClr>
+                        </a:lnRef>
+                        <a:fillRef idx="1">
+                          <a:schemeClr val="accent1"/>
+                        </a:fillRef>
+                        <a:effectRef idx="0">
+                          <a:schemeClr val="accent1"/>
+                        </a:effectRef>
+                        <a:fontRef idx="minor">
+                          <a:schemeClr val="lt1"/>
+                        </a:fontRef>
+                      </wps:style>
+                      <wps:bodyPr rot="0" spcFirstLastPara="0" vertOverflow="overflow" horzOverflow="overflow" vert="horz" wrap="square" lIns="91440" tIns="45720" rIns="91440" bIns="45720" numCol="1" spcCol="0" rtlCol="0" fromWordArt="0" anchor="ctr" anchorCtr="0" forceAA="0" compatLnSpc="1">
+                        <a:prstTxWarp prst="textNoShape">
+                          <a:avLst/>
+                        </a:prstTxWarp>
+                        <a:noAutofit/>
+                      </wps:bodyPr>
+                    </wps:wsp>
+                  </a:graphicData>
+                </a:graphic>
+                <wp14:sizeRelH relativeFrom="margin">
+                  <wp14:pctWidth>0</wp14:pctWidth>
+                </wp14:sizeRelH>
+                <wp14:sizeRelV relativeFrom="margin">
+                  <wp14:pctHeight>0</wp14:pctHeight>
+                </wp14:sizeRelV>
+              </wp:anchor>
+            </w:drawing>
+          </mc:Choice>
+          <mc:Fallback>
+            <w:pict>
+              <v:shape w14:anchorId="4953F469" id="Frame 2" o:spid="_x0000_s1026" style="position:absolute;margin-left:177.6pt;margin-top:4.65pt;width:132.6pt;height:17.6pt;z-index:251665408;visibility:visible;mso-wrap-style:square;mso-width-percent:0;mso-height-percent:0;mso-wrap-distance-left:9pt;mso-wrap-distance-top:0;mso-wrap-distance-right:9pt;mso-wrap-distance-bottom:0;mso-position-horizontal:absolute;mso-position-horizontal-relative:text;mso-position-vertical:absolute;mso-position-vertical-relative:text;mso-width-percent:0;mso-height-percent:0;mso-width-relative:margin;mso-height-relative:margin;v-text-anchor:middle" coordsize="1683906,223203" o:gfxdata="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" path="m,l1683906,r,223203l,223203,,xm27900,27900r,167403l1656006,195303r,-167403l27900,27900xe" fillcolor="yellow" strokecolor="#09101d [484]" strokeweight=".25pt">
+                <v:stroke joinstyle="miter"/>
+                <v:path arrowok="t" o:connecttype="custom" o:connectlocs="0,0;1683906,0;1683906,223203;0,223203;0,0;27900,27900;27900,195303;1656006,195303;1656006,27900;27900,27900" o:connectangles="0,0,0,0,0,0,0,0,0,0"/>
+              </v:shape>
+            </w:pict>
+          </mc:Fallback>
+        </mc:AlternateContent>
+      </w:r>
       <w:r>
         <w:rPr>
           <w:noProof/>
@@ -2107,11 +2462,31 @@
       </w:r>
     </w:p>
     <w:p>
-      <w:r>
+      <w:pPr>
+        <w:rPr>
+          <w:b/>
+          <w:bCs/>
+          <w:i/>
+          <w:iCs/>
+        </w:rPr>
+      </w:pPr>
+      <w:r>
+        <w:rPr>
+          <w:b/>
+          <w:bCs/>
+          <w:i/>
+          <w:iCs/>
+        </w:rPr>
         <w:t>Practice</w:t>
       </w:r>
       <w:r>
-        <w:t xml:space="preserve"> all values of target attribute like above:</w:t>
+        <w:rPr>
+          <w:b/>
+          <w:bCs/>
+          <w:i/>
+          <w:iCs/>
+        </w:rPr>
+        <w:t xml:space="preserve"> all values of target attribute like above</w:t>
       </w:r>
     </w:p>
     <w:p>
@@ -2179,27 +2554,18 @@
         <w:rPr>
           <w:b/>
           <w:bCs/>
-          <w:sz w:val="32"/>
-          <w:szCs w:val="32"/>
-        </w:rPr>
-      </w:pPr>
-      <w:r>
-        <w:rPr>
-          <w:b/>
-          <w:bCs/>
-          <w:sz w:val="32"/>
-          <w:szCs w:val="32"/>
-        </w:rPr>
-        <w:t>Absolute URL</w:t>
-      </w:r>
-      <w:r>
-        <w:rPr>
-          <w:b/>
-          <w:bCs/>
-          <w:sz w:val="32"/>
-          <w:szCs w:val="32"/>
-        </w:rPr>
-        <w:t>:</w:t>
+          <w:sz w:val="40"/>
+          <w:szCs w:val="40"/>
+        </w:rPr>
+      </w:pPr>
+      <w:r>
+        <w:rPr>
+          <w:b/>
+          <w:bCs/>
+          <w:sz w:val="40"/>
+          <w:szCs w:val="40"/>
+        </w:rPr>
+        <w:t>Absolute URL:</w:t>
       </w:r>
     </w:p>
     <w:p>
@@ -2213,13 +2579,63 @@
         <w:t>is the root</w:t>
       </w:r>
       <w:r>
+        <w:t xml:space="preserve"> </w:t>
+      </w:r>
+      <w:r>
+        <w:t>address</w:t>
+      </w:r>
+      <w:r>
         <w:t>/</w:t>
       </w:r>
       <w:r>
         <w:t xml:space="preserve">complete </w:t>
       </w:r>
       <w:r>
-        <w:t>address of anything.</w:t>
+        <w:t xml:space="preserve">address of </w:t>
+      </w:r>
+      <w:r>
+        <w:t xml:space="preserve">any website or </w:t>
+      </w:r>
+      <w:r>
+        <w:t>anything.</w:t>
+      </w:r>
+    </w:p>
+    <w:p>
+      <w:r>
+        <w:t>All the</w:t>
+      </w:r>
+      <w:r>
+        <w:t xml:space="preserve"> links that start from “</w:t>
+      </w:r>
+      <w:r>
+        <w:rPr>
+          <w:b/>
+          <w:bCs/>
+          <w:i/>
+          <w:iCs/>
+        </w:rPr>
+        <w:t>https://www</w:t>
+      </w:r>
+      <w:r>
+        <w:t>”</w:t>
+      </w:r>
+      <w:r>
+        <w:rPr>
+          <w:b/>
+          <w:bCs/>
+          <w:i/>
+          <w:iCs/>
+        </w:rPr>
+        <w:t xml:space="preserve"> </w:t>
+      </w:r>
+      <w:r>
+        <w:t xml:space="preserve">is </w:t>
+      </w:r>
+      <w:r>
+        <w:t>A</w:t>
+      </w:r>
+      <w:r>
+        <w:t>bsolute URL.</w:t>
       </w:r>
     </w:p>
     <w:p>
@@ -2234,7 +2650,34 @@
     </w:p>
     <w:p>
       <w:r>
-        <w:t>Both examples above are using an absolute URL (a full web address) in the href attribute.</w:t>
+        <w:t xml:space="preserve">Both examples </w:t>
+      </w:r>
+      <w:r>
+        <w:t xml:space="preserve">of  </w:t>
+      </w:r>
+      <w:r>
+        <w:t xml:space="preserve">above </w:t>
+      </w:r>
+      <w:r>
+        <w:t>(YouTube)</w:t>
+      </w:r>
+      <w:r>
+        <w:t xml:space="preserve"> </w:t>
+      </w:r>
+      <w:r>
+        <w:t xml:space="preserve">are using an absolute URL (a full web address) in the </w:t>
+      </w:r>
+      <w:r>
+        <w:rPr>
+          <w:b/>
+          <w:bCs/>
+          <w:i/>
+          <w:iCs/>
+        </w:rPr>
+        <w:t>href</w:t>
+      </w:r>
+      <w:r>
+        <w:t xml:space="preserve"> attribute.</w:t>
       </w:r>
     </w:p>
     <w:p>
@@ -2363,7 +2806,8 @@
           <w:sz w:val="32"/>
           <w:szCs w:val="32"/>
         </w:rPr>
-        <w:t>Relative URL</w:t>
+        <w:lastRenderedPageBreak/>
+        <w:t>Output</w:t>
       </w:r>
       <w:r>
         <w:rPr>
@@ -2376,127 +2820,34 @@
       </w:r>
     </w:p>
     <w:p>
-      <w:r>
-        <w:t>R</w:t>
-      </w:r>
-      <w:r>
-        <w:t>elative URL</w:t>
-      </w:r>
-      <w:r>
-        <w:t xml:space="preserve"> is not the root address of anything</w:t>
-      </w:r>
-      <w:r>
-        <w:t>.</w:t>
-      </w:r>
-    </w:p>
-    <w:p>
-      <w:r>
-        <w:lastRenderedPageBreak/>
-        <w:t>It does not same in all over the web.</w:t>
-      </w:r>
-    </w:p>
-    <w:p>
-      <w:r>
-        <w:t>It is temporary address of anything.</w:t>
-      </w:r>
-    </w:p>
-    <w:p>
-      <w:r>
-        <w:t>A local link (a link to a page within the same website) is specified with a relative URL (without the "https://www" part)</w:t>
-      </w:r>
-      <w:r>
-        <w:t>.</w:t>
-      </w:r>
-    </w:p>
-    <w:p>
-      <w:pPr>
-        <w:rPr>
-          <w:b/>
-          <w:bCs/>
-          <w:sz w:val="32"/>
-          <w:szCs w:val="32"/>
-        </w:rPr>
-      </w:pPr>
-      <w:r>
-        <w:rPr>
-          <w:b/>
-          <w:bCs/>
-          <w:sz w:val="32"/>
-          <w:szCs w:val="32"/>
-        </w:rPr>
-        <w:t>Examples:</w:t>
-      </w:r>
-    </w:p>
-    <w:p>
-      <w:r>
-        <w:t xml:space="preserve">The link of </w:t>
-      </w:r>
-      <w:r>
-        <w:t xml:space="preserve">webpages of any website </w:t>
-      </w:r>
-      <w:r>
-        <w:t xml:space="preserve">or </w:t>
-      </w:r>
-      <w:r>
-        <w:t xml:space="preserve">any </w:t>
-      </w:r>
-      <w:r>
-        <w:t xml:space="preserve">media </w:t>
-      </w:r>
-      <w:r>
-        <w:t xml:space="preserve">file that is present in any local computer, server or </w:t>
-      </w:r>
-      <w:r>
-        <w:t>in the internet</w:t>
-      </w:r>
-      <w:r>
-        <w:t xml:space="preserve"> are relative URLs</w:t>
-      </w:r>
-      <w:r>
-        <w:t>.</w:t>
-      </w:r>
-    </w:p>
-    <w:p>
-      <w:pPr>
-        <w:rPr>
-          <w:b/>
-          <w:bCs/>
-          <w:sz w:val="32"/>
-          <w:szCs w:val="32"/>
-        </w:rPr>
-      </w:pPr>
-      <w:r>
-        <w:rPr>
-          <w:b/>
-          <w:bCs/>
-          <w:sz w:val="32"/>
-          <w:szCs w:val="32"/>
-        </w:rPr>
-        <w:t>Code:</w:t>
-      </w:r>
-    </w:p>
-    <w:p>
-      <w:pPr>
-        <w:rPr>
-          <w:b/>
-          <w:bCs/>
-          <w:sz w:val="32"/>
-          <w:szCs w:val="32"/>
-        </w:rPr>
-      </w:pPr>
-      <w:r>
-        <w:rPr>
-          <w:b/>
-          <w:bCs/>
+      <w:pPr>
+        <w:rPr>
+          <w:b/>
+          <w:bCs/>
+          <w:i/>
+          <w:iCs/>
+        </w:rPr>
+      </w:pPr>
+      <w:r>
+        <w:rPr>
+          <w:b/>
+          <w:bCs/>
+          <w:i/>
+          <w:iCs/>
+        </w:rPr>
+        <w:t>Before visited the Absolute Link:</w:t>
+      </w:r>
+    </w:p>
+    <w:p>
+      <w:r>
+        <w:rPr>
           <w:noProof/>
-          <w:sz w:val="32"/>
-          <w:szCs w:val="32"/>
         </w:rPr>
         <w:drawing>
-          <wp:inline distT="0" distB="0" distL="0" distR="0" wp14:anchorId="33AAB3F2" wp14:editId="2CD0DD66">
-            <wp:extent cx="3223260" cy="388620"/>
+          <wp:inline distT="0" distB="0" distL="0" distR="0" wp14:anchorId="296CD75F" wp14:editId="29212AD7">
+            <wp:extent cx="4387850" cy="1911350"/>
             <wp:effectExtent l="0" t="0" r="0" b="0"/>
-            <wp:docPr id="1334235100" name="Picture 14"/>
+            <wp:docPr id="866792879" name="Picture 4"/>
             <wp:cNvGraphicFramePr>
               <a:graphicFrameLocks xmlns:a="http://schemas.openxmlformats.org/drawingml/2006/main" noChangeAspect="1"/>
             </wp:cNvGraphicFramePr>
@@ -2504,7 +2855,7 @@
               <a:graphicData uri="http://schemas.openxmlformats.org/drawingml/2006/picture">
                 <pic:pic xmlns:pic="http://schemas.openxmlformats.org/drawingml/2006/picture">
                   <pic:nvPicPr>
-                    <pic:cNvPr id="0" name="Picture 13"/>
+                    <pic:cNvPr id="0" name="Picture 1"/>
                     <pic:cNvPicPr>
                       <a:picLocks noChangeAspect="1" noChangeArrowheads="1"/>
                     </pic:cNvPicPr>
@@ -2525,7 +2876,7 @@
                   <pic:spPr bwMode="auto">
                     <a:xfrm>
                       <a:off x="0" y="0"/>
-                      <a:ext cx="3223260" cy="388620"/>
+                      <a:ext cx="4387850" cy="1911350"/>
                     </a:xfrm>
                     <a:prstGeom prst="rect">
                       <a:avLst/>
@@ -2547,6 +2898,319 @@
         <w:rPr>
           <w:b/>
           <w:bCs/>
+          <w:i/>
+          <w:iCs/>
+        </w:rPr>
+      </w:pPr>
+      <w:r>
+        <w:rPr>
+          <w:b/>
+          <w:bCs/>
+          <w:i/>
+          <w:iCs/>
+        </w:rPr>
+        <w:t xml:space="preserve">After </w:t>
+      </w:r>
+      <w:r>
+        <w:rPr>
+          <w:b/>
+          <w:bCs/>
+          <w:i/>
+          <w:iCs/>
+        </w:rPr>
+        <w:t>visited the Absolute Link:</w:t>
+      </w:r>
+    </w:p>
+    <w:p>
+      <w:r>
+        <w:rPr>
+          <w:noProof/>
+        </w:rPr>
+        <w:drawing>
+          <wp:inline distT="0" distB="0" distL="0" distR="0" wp14:anchorId="01294A09" wp14:editId="1B9A4231">
+            <wp:extent cx="4413250" cy="2341147"/>
+            <wp:effectExtent l="0" t="0" r="6350" b="2540"/>
+            <wp:docPr id="1154805534" name="Picture 5"/>
+            <wp:cNvGraphicFramePr>
+              <a:graphicFrameLocks xmlns:a="http://schemas.openxmlformats.org/drawingml/2006/main" noChangeAspect="1"/>
+            </wp:cNvGraphicFramePr>
+            <a:graphic xmlns:a="http://schemas.openxmlformats.org/drawingml/2006/main">
+              <a:graphicData uri="http://schemas.openxmlformats.org/drawingml/2006/picture">
+                <pic:pic xmlns:pic="http://schemas.openxmlformats.org/drawingml/2006/picture">
+                  <pic:nvPicPr>
+                    <pic:cNvPr id="0" name="Picture 2"/>
+                    <pic:cNvPicPr>
+                      <a:picLocks noChangeAspect="1" noChangeArrowheads="1"/>
+                    </pic:cNvPicPr>
+                  </pic:nvPicPr>
+                  <pic:blipFill>
+                    <a:blip r:embed="rId19" cstate="print">
+                      <a:extLst>
+                        <a:ext uri="{28A0092B-C50C-407E-A947-70E740481C1C}">
+                          <a14:useLocalDpi xmlns:a14="http://schemas.microsoft.com/office/drawing/2010/main" val="0"/>
+                        </a:ext>
+                      </a:extLst>
+                    </a:blip>
+                    <a:srcRect/>
+                    <a:stretch>
+                      <a:fillRect/>
+                    </a:stretch>
+                  </pic:blipFill>
+                  <pic:spPr bwMode="auto">
+                    <a:xfrm>
+                      <a:off x="0" y="0"/>
+                      <a:ext cx="4431362" cy="2350755"/>
+                    </a:xfrm>
+                    <a:prstGeom prst="rect">
+                      <a:avLst/>
+                    </a:prstGeom>
+                    <a:noFill/>
+                    <a:ln>
+                      <a:noFill/>
+                    </a:ln>
+                  </pic:spPr>
+                </pic:pic>
+              </a:graphicData>
+            </a:graphic>
+          </wp:inline>
+        </w:drawing>
+      </w:r>
+    </w:p>
+    <w:p>
+      <w:pPr>
+        <w:rPr>
+          <w:b/>
+          <w:bCs/>
+          <w:sz w:val="32"/>
+          <w:szCs w:val="32"/>
+        </w:rPr>
+      </w:pPr>
+      <w:r>
+        <w:rPr>
+          <w:b/>
+          <w:bCs/>
+          <w:sz w:val="32"/>
+          <w:szCs w:val="32"/>
+        </w:rPr>
+        <w:t>Relative URL</w:t>
+      </w:r>
+      <w:r>
+        <w:rPr>
+          <w:b/>
+          <w:bCs/>
+          <w:sz w:val="32"/>
+          <w:szCs w:val="32"/>
+        </w:rPr>
+        <w:t>:</w:t>
+      </w:r>
+    </w:p>
+    <w:p>
+      <w:r>
+        <w:t>R</w:t>
+      </w:r>
+      <w:r>
+        <w:t>elative URL</w:t>
+      </w:r>
+      <w:r>
+        <w:t xml:space="preserve"> is not the root </w:t>
+      </w:r>
+      <w:r>
+        <w:t xml:space="preserve">or complete </w:t>
+      </w:r>
+      <w:r>
+        <w:t>address of anything</w:t>
+      </w:r>
+      <w:r>
+        <w:t>.</w:t>
+      </w:r>
+    </w:p>
+    <w:p>
+      <w:r>
+        <w:t xml:space="preserve">All the links that start </w:t>
+      </w:r>
+      <w:r>
+        <w:t>without the "</w:t>
+      </w:r>
+      <w:r>
+        <w:rPr>
+          <w:b/>
+          <w:bCs/>
+          <w:i/>
+          <w:iCs/>
+        </w:rPr>
+        <w:t>https://www</w:t>
+      </w:r>
+      <w:r>
+        <w:t>" part</w:t>
+      </w:r>
+      <w:r>
+        <w:t xml:space="preserve"> is Relative URL.</w:t>
+      </w:r>
+    </w:p>
+    <w:p>
+      <w:r>
+        <w:t>It does not same in all over the web.</w:t>
+      </w:r>
+    </w:p>
+    <w:p>
+      <w:r>
+        <w:t xml:space="preserve">It is </w:t>
+      </w:r>
+      <w:r>
+        <w:t xml:space="preserve">the </w:t>
+      </w:r>
+      <w:r>
+        <w:t>temporary address of anything.</w:t>
+      </w:r>
+    </w:p>
+    <w:p>
+      <w:r>
+        <w:t>A local link (a link to a page within the same website) is specified with a relative URL (without the "https://www" part)</w:t>
+      </w:r>
+      <w:r>
+        <w:t>.</w:t>
+      </w:r>
+    </w:p>
+    <w:p>
+      <w:pPr>
+        <w:rPr>
+          <w:b/>
+          <w:bCs/>
+          <w:sz w:val="32"/>
+          <w:szCs w:val="32"/>
+        </w:rPr>
+      </w:pPr>
+      <w:r>
+        <w:rPr>
+          <w:b/>
+          <w:bCs/>
+          <w:sz w:val="32"/>
+          <w:szCs w:val="32"/>
+        </w:rPr>
+        <w:t>Examples:</w:t>
+      </w:r>
+    </w:p>
+    <w:p>
+      <w:r>
+        <w:lastRenderedPageBreak/>
+        <w:t xml:space="preserve">The link of </w:t>
+      </w:r>
+      <w:r>
+        <w:t xml:space="preserve">webpages of any website </w:t>
+      </w:r>
+      <w:r>
+        <w:t xml:space="preserve">or </w:t>
+      </w:r>
+      <w:r>
+        <w:t xml:space="preserve">any </w:t>
+      </w:r>
+      <w:r>
+        <w:t xml:space="preserve">media </w:t>
+      </w:r>
+      <w:r>
+        <w:t xml:space="preserve">file that is present in any local computer, server or </w:t>
+      </w:r>
+      <w:r>
+        <w:t>in the internet</w:t>
+      </w:r>
+      <w:r>
+        <w:t xml:space="preserve"> are relative URLs</w:t>
+      </w:r>
+      <w:r>
+        <w:t>.</w:t>
+      </w:r>
+    </w:p>
+    <w:p>
+      <w:pPr>
+        <w:rPr>
+          <w:b/>
+          <w:bCs/>
+          <w:sz w:val="32"/>
+          <w:szCs w:val="32"/>
+        </w:rPr>
+      </w:pPr>
+      <w:r>
+        <w:rPr>
+          <w:b/>
+          <w:bCs/>
+          <w:sz w:val="32"/>
+          <w:szCs w:val="32"/>
+        </w:rPr>
+        <w:t>Code:</w:t>
+      </w:r>
+    </w:p>
+    <w:p>
+      <w:pPr>
+        <w:rPr>
+          <w:b/>
+          <w:bCs/>
+          <w:sz w:val="32"/>
+          <w:szCs w:val="32"/>
+        </w:rPr>
+      </w:pPr>
+      <w:r>
+        <w:rPr>
+          <w:b/>
+          <w:bCs/>
+          <w:noProof/>
+          <w:sz w:val="32"/>
+          <w:szCs w:val="32"/>
+        </w:rPr>
+        <w:drawing>
+          <wp:inline distT="0" distB="0" distL="0" distR="0" wp14:anchorId="33AAB3F2" wp14:editId="0223918E">
+            <wp:extent cx="3594100" cy="433331"/>
+            <wp:effectExtent l="0" t="0" r="6350" b="5080"/>
+            <wp:docPr id="1334235100" name="Picture 14"/>
+            <wp:cNvGraphicFramePr>
+              <a:graphicFrameLocks xmlns:a="http://schemas.openxmlformats.org/drawingml/2006/main" noChangeAspect="1"/>
+            </wp:cNvGraphicFramePr>
+            <a:graphic xmlns:a="http://schemas.openxmlformats.org/drawingml/2006/main">
+              <a:graphicData uri="http://schemas.openxmlformats.org/drawingml/2006/picture">
+                <pic:pic xmlns:pic="http://schemas.openxmlformats.org/drawingml/2006/picture">
+                  <pic:nvPicPr>
+                    <pic:cNvPr id="0" name="Picture 13"/>
+                    <pic:cNvPicPr>
+                      <a:picLocks noChangeAspect="1" noChangeArrowheads="1"/>
+                    </pic:cNvPicPr>
+                  </pic:nvPicPr>
+                  <pic:blipFill>
+                    <a:blip r:embed="rId20">
+                      <a:extLst>
+                        <a:ext uri="{28A0092B-C50C-407E-A947-70E740481C1C}">
+                          <a14:useLocalDpi xmlns:a14="http://schemas.microsoft.com/office/drawing/2010/main" val="0"/>
+                        </a:ext>
+                      </a:extLst>
+                    </a:blip>
+                    <a:srcRect/>
+                    <a:stretch>
+                      <a:fillRect/>
+                    </a:stretch>
+                  </pic:blipFill>
+                  <pic:spPr bwMode="auto">
+                    <a:xfrm>
+                      <a:off x="0" y="0"/>
+                      <a:ext cx="3707026" cy="446946"/>
+                    </a:xfrm>
+                    <a:prstGeom prst="rect">
+                      <a:avLst/>
+                    </a:prstGeom>
+                    <a:noFill/>
+                    <a:ln>
+                      <a:noFill/>
+                    </a:ln>
+                  </pic:spPr>
+                </pic:pic>
+              </a:graphicData>
+            </a:graphic>
+          </wp:inline>
+        </w:drawing>
+      </w:r>
+    </w:p>
+    <w:p>
+      <w:pPr>
+        <w:rPr>
+          <w:b/>
+          <w:bCs/>
           <w:sz w:val="32"/>
           <w:szCs w:val="32"/>
         </w:rPr>
@@ -2575,12 +3239,16 @@
         <w:rPr>
           <w:b/>
           <w:bCs/>
-        </w:rPr>
-      </w:pPr>
-      <w:r>
-        <w:rPr>
-          <w:b/>
-          <w:bCs/>
+          <w:i/>
+          <w:iCs/>
+        </w:rPr>
+      </w:pPr>
+      <w:r>
+        <w:rPr>
+          <w:b/>
+          <w:bCs/>
+          <w:i/>
+          <w:iCs/>
         </w:rPr>
         <w:t>Before visited the relative link:</w:t>
       </w:r>
@@ -2620,7 +3288,7 @@
                     </pic:cNvPicPr>
                   </pic:nvPicPr>
                   <pic:blipFill>
-                    <a:blip r:embed="rId19">
+                    <a:blip r:embed="rId21">
                       <a:extLst>
                         <a:ext uri="{28A0092B-C50C-407E-A947-70E740481C1C}">
                           <a14:useLocalDpi xmlns:a14="http://schemas.microsoft.com/office/drawing/2010/main" val="0"/>
@@ -2691,7 +3359,6 @@
           <w:sz w:val="32"/>
           <w:szCs w:val="32"/>
         </w:rPr>
-        <w:lastRenderedPageBreak/>
         <w:drawing>
           <wp:inline distT="0" distB="0" distL="0" distR="0" wp14:anchorId="1DA27277" wp14:editId="004A6D9A">
             <wp:extent cx="4732020" cy="2463165"/>
@@ -2710,7 +3377,7 @@
                     </pic:cNvPicPr>
                   </pic:nvPicPr>
                   <pic:blipFill>
-                    <a:blip r:embed="rId20">
+                    <a:blip r:embed="rId22">
                       <a:extLst>
                         <a:ext uri="{28A0092B-C50C-407E-A947-70E740481C1C}">
                           <a14:useLocalDpi xmlns:a14="http://schemas.microsoft.com/office/drawing/2010/main" val="0"/>
@@ -2791,18 +3458,91 @@
     </w:p>
     <w:p>
       <w:r>
-        <w:t>Use a full URL to link to a web page:</w:t>
-      </w:r>
-    </w:p>
-    <w:p>
-      <w:pPr>
-        <w:rPr>
-          <w:b/>
-          <w:bCs/>
-          <w:sz w:val="32"/>
-          <w:szCs w:val="32"/>
-        </w:rPr>
-      </w:pPr>
+        <w:t xml:space="preserve">Use a full URL </w:t>
+      </w:r>
+      <w:r>
+        <w:rPr>
+          <w:b/>
+          <w:bCs/>
+          <w:i/>
+          <w:iCs/>
+        </w:rPr>
+        <w:t>(Absolute URL)</w:t>
+      </w:r>
+      <w:r>
+        <w:t xml:space="preserve"> </w:t>
+      </w:r>
+      <w:r>
+        <w:t>to link to a web page:</w:t>
+      </w:r>
+    </w:p>
+    <w:p>
+      <w:pPr>
+        <w:rPr>
+          <w:b/>
+          <w:bCs/>
+          <w:sz w:val="32"/>
+          <w:szCs w:val="32"/>
+        </w:rPr>
+      </w:pPr>
+      <w:r>
+        <w:rPr>
+          <w:b/>
+          <w:bCs/>
+          <w:noProof/>
+          <w:sz w:val="32"/>
+          <w:szCs w:val="32"/>
+        </w:rPr>
+        <w:lastRenderedPageBreak/>
+        <w:drawing>
+          <wp:inline distT="0" distB="0" distL="0" distR="0" wp14:anchorId="61B05E92" wp14:editId="3892916A">
+            <wp:extent cx="5486400" cy="419100"/>
+            <wp:effectExtent l="0" t="0" r="0" b="0"/>
+            <wp:docPr id="1899343945" name="Picture 6"/>
+            <wp:cNvGraphicFramePr>
+              <a:graphicFrameLocks xmlns:a="http://schemas.openxmlformats.org/drawingml/2006/main" noChangeAspect="1"/>
+            </wp:cNvGraphicFramePr>
+            <a:graphic xmlns:a="http://schemas.openxmlformats.org/drawingml/2006/main">
+              <a:graphicData uri="http://schemas.openxmlformats.org/drawingml/2006/picture">
+                <pic:pic xmlns:pic="http://schemas.openxmlformats.org/drawingml/2006/picture">
+                  <pic:nvPicPr>
+                    <pic:cNvPr id="0" name="Picture 3"/>
+                    <pic:cNvPicPr>
+                      <a:picLocks noChangeAspect="1" noChangeArrowheads="1"/>
+                    </pic:cNvPicPr>
+                  </pic:nvPicPr>
+                  <pic:blipFill>
+                    <a:blip r:embed="rId23">
+                      <a:extLst>
+                        <a:ext uri="{28A0092B-C50C-407E-A947-70E740481C1C}">
+                          <a14:useLocalDpi xmlns:a14="http://schemas.microsoft.com/office/drawing/2010/main" val="0"/>
+                        </a:ext>
+                      </a:extLst>
+                    </a:blip>
+                    <a:srcRect/>
+                    <a:stretch>
+                      <a:fillRect/>
+                    </a:stretch>
+                  </pic:blipFill>
+                  <pic:spPr bwMode="auto">
+                    <a:xfrm>
+                      <a:off x="0" y="0"/>
+                      <a:ext cx="5486400" cy="419100"/>
+                    </a:xfrm>
+                    <a:prstGeom prst="rect">
+                      <a:avLst/>
+                    </a:prstGeom>
+                    <a:noFill/>
+                    <a:ln>
+                      <a:noFill/>
+                    </a:ln>
+                  </pic:spPr>
+                </pic:pic>
+              </a:graphicData>
+            </a:graphic>
+          </wp:inline>
+        </w:drawing>
+      </w:r>
     </w:p>
     <w:p>
       <w:pPr>
@@ -2832,7 +3572,199 @@
         <w:t>:</w:t>
       </w:r>
     </w:p>
-    <w:p/>
+    <w:p>
+      <w:pPr>
+        <w:rPr>
+          <w:b/>
+          <w:bCs/>
+          <w:i/>
+          <w:iCs/>
+        </w:rPr>
+      </w:pPr>
+      <w:r>
+        <w:rPr>
+          <w:b/>
+          <w:bCs/>
+          <w:i/>
+          <w:iCs/>
+        </w:rPr>
+        <w:t xml:space="preserve">Before visited the </w:t>
+      </w:r>
+      <w:r>
+        <w:rPr>
+          <w:b/>
+          <w:bCs/>
+          <w:i/>
+          <w:iCs/>
+        </w:rPr>
+        <w:t xml:space="preserve">absolute </w:t>
+      </w:r>
+      <w:r>
+        <w:rPr>
+          <w:b/>
+          <w:bCs/>
+          <w:i/>
+          <w:iCs/>
+        </w:rPr>
+        <w:t>link:</w:t>
+      </w:r>
+    </w:p>
+    <w:p>
+      <w:r>
+        <w:rPr>
+          <w:noProof/>
+        </w:rPr>
+        <w:drawing>
+          <wp:inline distT="0" distB="0" distL="0" distR="0" wp14:anchorId="7D34639E" wp14:editId="4C580A78">
+            <wp:extent cx="4387850" cy="1797050"/>
+            <wp:effectExtent l="0" t="0" r="0" b="0"/>
+            <wp:docPr id="1790305376" name="Picture 7"/>
+            <wp:cNvGraphicFramePr>
+              <a:graphicFrameLocks xmlns:a="http://schemas.openxmlformats.org/drawingml/2006/main" noChangeAspect="1"/>
+            </wp:cNvGraphicFramePr>
+            <a:graphic xmlns:a="http://schemas.openxmlformats.org/drawingml/2006/main">
+              <a:graphicData uri="http://schemas.openxmlformats.org/drawingml/2006/picture">
+                <pic:pic xmlns:pic="http://schemas.openxmlformats.org/drawingml/2006/picture">
+                  <pic:nvPicPr>
+                    <pic:cNvPr id="0" name="Picture 4"/>
+                    <pic:cNvPicPr>
+                      <a:picLocks noChangeAspect="1" noChangeArrowheads="1"/>
+                    </pic:cNvPicPr>
+                  </pic:nvPicPr>
+                  <pic:blipFill>
+                    <a:blip r:embed="rId24">
+                      <a:extLst>
+                        <a:ext uri="{28A0092B-C50C-407E-A947-70E740481C1C}">
+                          <a14:useLocalDpi xmlns:a14="http://schemas.microsoft.com/office/drawing/2010/main" val="0"/>
+                        </a:ext>
+                      </a:extLst>
+                    </a:blip>
+                    <a:srcRect/>
+                    <a:stretch>
+                      <a:fillRect/>
+                    </a:stretch>
+                  </pic:blipFill>
+                  <pic:spPr bwMode="auto">
+                    <a:xfrm>
+                      <a:off x="0" y="0"/>
+                      <a:ext cx="4387850" cy="1797050"/>
+                    </a:xfrm>
+                    <a:prstGeom prst="rect">
+                      <a:avLst/>
+                    </a:prstGeom>
+                    <a:noFill/>
+                    <a:ln>
+                      <a:noFill/>
+                    </a:ln>
+                  </pic:spPr>
+                </pic:pic>
+              </a:graphicData>
+            </a:graphic>
+          </wp:inline>
+        </w:drawing>
+      </w:r>
+    </w:p>
+    <w:p>
+      <w:pPr>
+        <w:rPr>
+          <w:b/>
+          <w:bCs/>
+          <w:i/>
+          <w:iCs/>
+        </w:rPr>
+      </w:pPr>
+      <w:r>
+        <w:rPr>
+          <w:b/>
+          <w:bCs/>
+          <w:i/>
+          <w:iCs/>
+        </w:rPr>
+        <w:t xml:space="preserve">After </w:t>
+      </w:r>
+      <w:r>
+        <w:rPr>
+          <w:b/>
+          <w:bCs/>
+          <w:i/>
+          <w:iCs/>
+        </w:rPr>
+        <w:t xml:space="preserve">visited the </w:t>
+      </w:r>
+      <w:r>
+        <w:rPr>
+          <w:b/>
+          <w:bCs/>
+          <w:i/>
+          <w:iCs/>
+        </w:rPr>
+        <w:t xml:space="preserve">absolute </w:t>
+      </w:r>
+      <w:r>
+        <w:rPr>
+          <w:b/>
+          <w:bCs/>
+          <w:i/>
+          <w:iCs/>
+        </w:rPr>
+        <w:t xml:space="preserve"> link:</w:t>
+      </w:r>
+    </w:p>
+    <w:p>
+      <w:r>
+        <w:rPr>
+          <w:noProof/>
+        </w:rPr>
+        <w:drawing>
+          <wp:inline distT="0" distB="0" distL="0" distR="0" wp14:anchorId="40443E38" wp14:editId="51B447EB">
+            <wp:extent cx="4933950" cy="2617369"/>
+            <wp:effectExtent l="0" t="0" r="0" b="0"/>
+            <wp:docPr id="443982944" name="Picture 8"/>
+            <wp:cNvGraphicFramePr>
+              <a:graphicFrameLocks xmlns:a="http://schemas.openxmlformats.org/drawingml/2006/main" noChangeAspect="1"/>
+            </wp:cNvGraphicFramePr>
+            <a:graphic xmlns:a="http://schemas.openxmlformats.org/drawingml/2006/main">
+              <a:graphicData uri="http://schemas.openxmlformats.org/drawingml/2006/picture">
+                <pic:pic xmlns:pic="http://schemas.openxmlformats.org/drawingml/2006/picture">
+                  <pic:nvPicPr>
+                    <pic:cNvPr id="0" name="Picture 5"/>
+                    <pic:cNvPicPr>
+                      <a:picLocks noChangeAspect="1" noChangeArrowheads="1"/>
+                    </pic:cNvPicPr>
+                  </pic:nvPicPr>
+                  <pic:blipFill>
+                    <a:blip r:embed="rId25" cstate="print">
+                      <a:extLst>
+                        <a:ext uri="{28A0092B-C50C-407E-A947-70E740481C1C}">
+                          <a14:useLocalDpi xmlns:a14="http://schemas.microsoft.com/office/drawing/2010/main" val="0"/>
+                        </a:ext>
+                      </a:extLst>
+                    </a:blip>
+                    <a:srcRect/>
+                    <a:stretch>
+                      <a:fillRect/>
+                    </a:stretch>
+                  </pic:blipFill>
+                  <pic:spPr bwMode="auto">
+                    <a:xfrm>
+                      <a:off x="0" y="0"/>
+                      <a:ext cx="4958849" cy="2630578"/>
+                    </a:xfrm>
+                    <a:prstGeom prst="rect">
+                      <a:avLst/>
+                    </a:prstGeom>
+                    <a:noFill/>
+                    <a:ln>
+                      <a:noFill/>
+                    </a:ln>
+                  </pic:spPr>
+                </pic:pic>
+              </a:graphicData>
+            </a:graphic>
+          </wp:inline>
+        </w:drawing>
+      </w:r>
+    </w:p>
     <w:p>
       <w:pPr>
         <w:rPr>
@@ -2854,10 +3786,118 @@
     </w:p>
     <w:p>
       <w:r>
-        <w:t>Link to a page located in the html folder on the current web site:</w:t>
-      </w:r>
-    </w:p>
-    <w:p/>
+        <w:t xml:space="preserve">Link to a page </w:t>
+      </w:r>
+      <w:r>
+        <w:rPr>
+          <w:b/>
+          <w:bCs/>
+          <w:i/>
+          <w:iCs/>
+        </w:rPr>
+        <w:t>(</w:t>
+      </w:r>
+      <w:r>
+        <w:rPr>
+          <w:b/>
+          <w:bCs/>
+          <w:i/>
+          <w:iCs/>
+        </w:rPr>
+        <w:t>Relative</w:t>
+      </w:r>
+      <w:r>
+        <w:rPr>
+          <w:b/>
+          <w:bCs/>
+          <w:i/>
+          <w:iCs/>
+        </w:rPr>
+        <w:t xml:space="preserve"> URL)</w:t>
+      </w:r>
+      <w:r>
+        <w:rPr>
+          <w:b/>
+          <w:bCs/>
+          <w:i/>
+          <w:iCs/>
+        </w:rPr>
+        <w:t xml:space="preserve"> </w:t>
+      </w:r>
+      <w:r>
+        <w:t xml:space="preserve">located in the </w:t>
+      </w:r>
+      <w:r>
+        <w:rPr>
+          <w:b/>
+          <w:bCs/>
+          <w:i/>
+          <w:iCs/>
+        </w:rPr>
+        <w:t>Images</w:t>
+      </w:r>
+      <w:r>
+        <w:t xml:space="preserve"> </w:t>
+      </w:r>
+      <w:r>
+        <w:t>folder on the current web site:</w:t>
+      </w:r>
+    </w:p>
+    <w:p>
+      <w:r>
+        <w:rPr>
+          <w:noProof/>
+        </w:rPr>
+        <w:drawing>
+          <wp:inline distT="0" distB="0" distL="0" distR="0" wp14:anchorId="388BF2C4" wp14:editId="52144652">
+            <wp:extent cx="4978400" cy="400050"/>
+            <wp:effectExtent l="0" t="0" r="0" b="0"/>
+            <wp:docPr id="95511323" name="Picture 9"/>
+            <wp:cNvGraphicFramePr>
+              <a:graphicFrameLocks xmlns:a="http://schemas.openxmlformats.org/drawingml/2006/main" noChangeAspect="1"/>
+            </wp:cNvGraphicFramePr>
+            <a:graphic xmlns:a="http://schemas.openxmlformats.org/drawingml/2006/main">
+              <a:graphicData uri="http://schemas.openxmlformats.org/drawingml/2006/picture">
+                <pic:pic xmlns:pic="http://schemas.openxmlformats.org/drawingml/2006/picture">
+                  <pic:nvPicPr>
+                    <pic:cNvPr id="0" name="Picture 6"/>
+                    <pic:cNvPicPr>
+                      <a:picLocks noChangeAspect="1" noChangeArrowheads="1"/>
+                    </pic:cNvPicPr>
+                  </pic:nvPicPr>
+                  <pic:blipFill>
+                    <a:blip r:embed="rId26">
+                      <a:extLst>
+                        <a:ext uri="{28A0092B-C50C-407E-A947-70E740481C1C}">
+                          <a14:useLocalDpi xmlns:a14="http://schemas.microsoft.com/office/drawing/2010/main" val="0"/>
+                        </a:ext>
+                      </a:extLst>
+                    </a:blip>
+                    <a:srcRect/>
+                    <a:stretch>
+                      <a:fillRect/>
+                    </a:stretch>
+                  </pic:blipFill>
+                  <pic:spPr bwMode="auto">
+                    <a:xfrm>
+                      <a:off x="0" y="0"/>
+                      <a:ext cx="4978400" cy="400050"/>
+                    </a:xfrm>
+                    <a:prstGeom prst="rect">
+                      <a:avLst/>
+                    </a:prstGeom>
+                    <a:noFill/>
+                    <a:ln>
+                      <a:noFill/>
+                    </a:ln>
+                  </pic:spPr>
+                </pic:pic>
+              </a:graphicData>
+            </a:graphic>
+          </wp:inline>
+        </w:drawing>
+      </w:r>
+    </w:p>
     <w:p>
       <w:pPr>
         <w:rPr>
@@ -2886,7 +3926,164 @@
         <w:t>:</w:t>
       </w:r>
     </w:p>
-    <w:p/>
+    <w:p>
+      <w:pPr>
+        <w:rPr>
+          <w:b/>
+          <w:bCs/>
+          <w:i/>
+          <w:iCs/>
+        </w:rPr>
+      </w:pPr>
+      <w:r>
+        <w:rPr>
+          <w:b/>
+          <w:bCs/>
+          <w:i/>
+          <w:iCs/>
+        </w:rPr>
+        <w:t>Before visited the relative link:</w:t>
+      </w:r>
+    </w:p>
+    <w:p>
+      <w:r>
+        <w:rPr>
+          <w:noProof/>
+        </w:rPr>
+        <w:lastRenderedPageBreak/>
+        <w:drawing>
+          <wp:inline distT="0" distB="0" distL="0" distR="0" wp14:anchorId="7F67839B" wp14:editId="5C52A393">
+            <wp:extent cx="4197350" cy="1644650"/>
+            <wp:effectExtent l="0" t="0" r="0" b="0"/>
+            <wp:docPr id="1670661908" name="Picture 10"/>
+            <wp:cNvGraphicFramePr>
+              <a:graphicFrameLocks xmlns:a="http://schemas.openxmlformats.org/drawingml/2006/main" noChangeAspect="1"/>
+            </wp:cNvGraphicFramePr>
+            <a:graphic xmlns:a="http://schemas.openxmlformats.org/drawingml/2006/main">
+              <a:graphicData uri="http://schemas.openxmlformats.org/drawingml/2006/picture">
+                <pic:pic xmlns:pic="http://schemas.openxmlformats.org/drawingml/2006/picture">
+                  <pic:nvPicPr>
+                    <pic:cNvPr id="0" name="Picture 7"/>
+                    <pic:cNvPicPr>
+                      <a:picLocks noChangeAspect="1" noChangeArrowheads="1"/>
+                    </pic:cNvPicPr>
+                  </pic:nvPicPr>
+                  <pic:blipFill>
+                    <a:blip r:embed="rId27">
+                      <a:extLst>
+                        <a:ext uri="{28A0092B-C50C-407E-A947-70E740481C1C}">
+                          <a14:useLocalDpi xmlns:a14="http://schemas.microsoft.com/office/drawing/2010/main" val="0"/>
+                        </a:ext>
+                      </a:extLst>
+                    </a:blip>
+                    <a:srcRect/>
+                    <a:stretch>
+                      <a:fillRect/>
+                    </a:stretch>
+                  </pic:blipFill>
+                  <pic:spPr bwMode="auto">
+                    <a:xfrm>
+                      <a:off x="0" y="0"/>
+                      <a:ext cx="4197350" cy="1644650"/>
+                    </a:xfrm>
+                    <a:prstGeom prst="rect">
+                      <a:avLst/>
+                    </a:prstGeom>
+                    <a:noFill/>
+                    <a:ln>
+                      <a:noFill/>
+                    </a:ln>
+                  </pic:spPr>
+                </pic:pic>
+              </a:graphicData>
+            </a:graphic>
+          </wp:inline>
+        </w:drawing>
+      </w:r>
+    </w:p>
+    <w:p>
+      <w:pPr>
+        <w:rPr>
+          <w:b/>
+          <w:bCs/>
+          <w:i/>
+          <w:iCs/>
+        </w:rPr>
+      </w:pPr>
+      <w:r>
+        <w:rPr>
+          <w:b/>
+          <w:bCs/>
+          <w:i/>
+          <w:iCs/>
+        </w:rPr>
+        <w:t xml:space="preserve">After </w:t>
+      </w:r>
+      <w:r>
+        <w:rPr>
+          <w:b/>
+          <w:bCs/>
+          <w:i/>
+          <w:iCs/>
+        </w:rPr>
+        <w:t>visited the relative link:</w:t>
+      </w:r>
+    </w:p>
+    <w:p>
+      <w:r>
+        <w:rPr>
+          <w:noProof/>
+        </w:rPr>
+        <w:drawing>
+          <wp:inline distT="0" distB="0" distL="0" distR="0" wp14:anchorId="039A9675" wp14:editId="3526690E">
+            <wp:extent cx="4235450" cy="1849806"/>
+            <wp:effectExtent l="0" t="0" r="0" b="0"/>
+            <wp:docPr id="458117357" name="Picture 11"/>
+            <wp:cNvGraphicFramePr>
+              <a:graphicFrameLocks xmlns:a="http://schemas.openxmlformats.org/drawingml/2006/main" noChangeAspect="1"/>
+            </wp:cNvGraphicFramePr>
+            <a:graphic xmlns:a="http://schemas.openxmlformats.org/drawingml/2006/main">
+              <a:graphicData uri="http://schemas.openxmlformats.org/drawingml/2006/picture">
+                <pic:pic xmlns:pic="http://schemas.openxmlformats.org/drawingml/2006/picture">
+                  <pic:nvPicPr>
+                    <pic:cNvPr id="0" name="Picture 8"/>
+                    <pic:cNvPicPr>
+                      <a:picLocks noChangeAspect="1" noChangeArrowheads="1"/>
+                    </pic:cNvPicPr>
+                  </pic:nvPicPr>
+                  <pic:blipFill>
+                    <a:blip r:embed="rId28">
+                      <a:extLst>
+                        <a:ext uri="{28A0092B-C50C-407E-A947-70E740481C1C}">
+                          <a14:useLocalDpi xmlns:a14="http://schemas.microsoft.com/office/drawing/2010/main" val="0"/>
+                        </a:ext>
+                      </a:extLst>
+                    </a:blip>
+                    <a:srcRect/>
+                    <a:stretch>
+                      <a:fillRect/>
+                    </a:stretch>
+                  </pic:blipFill>
+                  <pic:spPr bwMode="auto">
+                    <a:xfrm>
+                      <a:off x="0" y="0"/>
+                      <a:ext cx="4253912" cy="1857869"/>
+                    </a:xfrm>
+                    <a:prstGeom prst="rect">
+                      <a:avLst/>
+                    </a:prstGeom>
+                    <a:noFill/>
+                    <a:ln>
+                      <a:noFill/>
+                    </a:ln>
+                  </pic:spPr>
+                </pic:pic>
+              </a:graphicData>
+            </a:graphic>
+          </wp:inline>
+        </w:drawing>
+      </w:r>
+    </w:p>
     <w:p>
       <w:pPr>
         <w:rPr>
@@ -2908,10 +4105,107 @@
     </w:p>
     <w:p>
       <w:r>
-        <w:t>Link to a page located in the same folder as the current page:</w:t>
-      </w:r>
-    </w:p>
-    <w:p/>
+        <w:t xml:space="preserve">Link to a page located </w:t>
+      </w:r>
+      <w:r>
+        <w:rPr>
+          <w:b/>
+          <w:bCs/>
+          <w:i/>
+          <w:iCs/>
+        </w:rPr>
+        <w:t>(</w:t>
+      </w:r>
+      <w:r>
+        <w:rPr>
+          <w:b/>
+          <w:bCs/>
+          <w:i/>
+          <w:iCs/>
+        </w:rPr>
+        <w:t>Relative</w:t>
+      </w:r>
+      <w:r>
+        <w:rPr>
+          <w:b/>
+          <w:bCs/>
+          <w:i/>
+          <w:iCs/>
+        </w:rPr>
+        <w:t xml:space="preserve"> URL</w:t>
+      </w:r>
+      <w:r>
+        <w:rPr>
+          <w:b/>
+          <w:bCs/>
+          <w:i/>
+          <w:iCs/>
+        </w:rPr>
+        <w:t xml:space="preserve">) </w:t>
+      </w:r>
+      <w:r>
+        <w:t>in the same folder as the current page:</w:t>
+      </w:r>
+    </w:p>
+    <w:p>
+      <w:r>
+        <w:rPr>
+          <w:b/>
+          <w:bCs/>
+          <w:noProof/>
+          <w:sz w:val="32"/>
+          <w:szCs w:val="32"/>
+        </w:rPr>
+        <w:drawing>
+          <wp:inline distT="0" distB="0" distL="0" distR="0" wp14:anchorId="3919535F" wp14:editId="1BA0284C">
+            <wp:extent cx="3594100" cy="433331"/>
+            <wp:effectExtent l="0" t="0" r="6350" b="5080"/>
+            <wp:docPr id="1792656052" name="Picture 14"/>
+            <wp:cNvGraphicFramePr>
+              <a:graphicFrameLocks xmlns:a="http://schemas.openxmlformats.org/drawingml/2006/main" noChangeAspect="1"/>
+            </wp:cNvGraphicFramePr>
+            <a:graphic xmlns:a="http://schemas.openxmlformats.org/drawingml/2006/main">
+              <a:graphicData uri="http://schemas.openxmlformats.org/drawingml/2006/picture">
+                <pic:pic xmlns:pic="http://schemas.openxmlformats.org/drawingml/2006/picture">
+                  <pic:nvPicPr>
+                    <pic:cNvPr id="0" name="Picture 13"/>
+                    <pic:cNvPicPr>
+                      <a:picLocks noChangeAspect="1" noChangeArrowheads="1"/>
+                    </pic:cNvPicPr>
+                  </pic:nvPicPr>
+                  <pic:blipFill>
+                    <a:blip r:embed="rId20">
+                      <a:extLst>
+                        <a:ext uri="{28A0092B-C50C-407E-A947-70E740481C1C}">
+                          <a14:useLocalDpi xmlns:a14="http://schemas.microsoft.com/office/drawing/2010/main" val="0"/>
+                        </a:ext>
+                      </a:extLst>
+                    </a:blip>
+                    <a:srcRect/>
+                    <a:stretch>
+                      <a:fillRect/>
+                    </a:stretch>
+                  </pic:blipFill>
+                  <pic:spPr bwMode="auto">
+                    <a:xfrm>
+                      <a:off x="0" y="0"/>
+                      <a:ext cx="3707026" cy="446946"/>
+                    </a:xfrm>
+                    <a:prstGeom prst="rect">
+                      <a:avLst/>
+                    </a:prstGeom>
+                    <a:noFill/>
+                    <a:ln>
+                      <a:noFill/>
+                    </a:ln>
+                  </pic:spPr>
+                </pic:pic>
+              </a:graphicData>
+            </a:graphic>
+          </wp:inline>
+        </w:drawing>
+      </w:r>
+    </w:p>
     <w:p>
       <w:pPr>
         <w:tabs>
@@ -2957,10 +4251,182 @@
         <w:rPr>
           <w:b/>
           <w:bCs/>
-          <w:sz w:val="32"/>
-          <w:szCs w:val="32"/>
-        </w:rPr>
-      </w:pPr>
+          <w:i/>
+          <w:iCs/>
+        </w:rPr>
+      </w:pPr>
+      <w:r>
+        <w:rPr>
+          <w:b/>
+          <w:bCs/>
+          <w:i/>
+          <w:iCs/>
+        </w:rPr>
+        <w:t>Before visited the relative link:</w:t>
+      </w:r>
+    </w:p>
+    <w:p>
+      <w:pPr>
+        <w:rPr>
+          <w:b/>
+          <w:bCs/>
+          <w:sz w:val="32"/>
+          <w:szCs w:val="32"/>
+        </w:rPr>
+      </w:pPr>
+      <w:r>
+        <w:rPr>
+          <w:b/>
+          <w:bCs/>
+          <w:noProof/>
+          <w:sz w:val="32"/>
+          <w:szCs w:val="32"/>
+        </w:rPr>
+        <w:drawing>
+          <wp:inline distT="0" distB="0" distL="0" distR="0" wp14:anchorId="662329B9" wp14:editId="6E047AD1">
+            <wp:extent cx="4046220" cy="1645920"/>
+            <wp:effectExtent l="0" t="0" r="0" b="0"/>
+            <wp:docPr id="2110604381" name="Picture 15"/>
+            <wp:cNvGraphicFramePr>
+              <a:graphicFrameLocks xmlns:a="http://schemas.openxmlformats.org/drawingml/2006/main" noChangeAspect="1"/>
+            </wp:cNvGraphicFramePr>
+            <a:graphic xmlns:a="http://schemas.openxmlformats.org/drawingml/2006/main">
+              <a:graphicData uri="http://schemas.openxmlformats.org/drawingml/2006/picture">
+                <pic:pic xmlns:pic="http://schemas.openxmlformats.org/drawingml/2006/picture">
+                  <pic:nvPicPr>
+                    <pic:cNvPr id="0" name="Picture 14"/>
+                    <pic:cNvPicPr>
+                      <a:picLocks noChangeAspect="1" noChangeArrowheads="1"/>
+                    </pic:cNvPicPr>
+                  </pic:nvPicPr>
+                  <pic:blipFill>
+                    <a:blip r:embed="rId21">
+                      <a:extLst>
+                        <a:ext uri="{28A0092B-C50C-407E-A947-70E740481C1C}">
+                          <a14:useLocalDpi xmlns:a14="http://schemas.microsoft.com/office/drawing/2010/main" val="0"/>
+                        </a:ext>
+                      </a:extLst>
+                    </a:blip>
+                    <a:srcRect/>
+                    <a:stretch>
+                      <a:fillRect/>
+                    </a:stretch>
+                  </pic:blipFill>
+                  <pic:spPr bwMode="auto">
+                    <a:xfrm>
+                      <a:off x="0" y="0"/>
+                      <a:ext cx="4046220" cy="1645920"/>
+                    </a:xfrm>
+                    <a:prstGeom prst="rect">
+                      <a:avLst/>
+                    </a:prstGeom>
+                    <a:noFill/>
+                    <a:ln>
+                      <a:noFill/>
+                    </a:ln>
+                  </pic:spPr>
+                </pic:pic>
+              </a:graphicData>
+            </a:graphic>
+          </wp:inline>
+        </w:drawing>
+      </w:r>
+    </w:p>
+    <w:p>
+      <w:pPr>
+        <w:rPr>
+          <w:b/>
+          <w:bCs/>
+          <w:i/>
+          <w:iCs/>
+        </w:rPr>
+      </w:pPr>
+      <w:r>
+        <w:rPr>
+          <w:b/>
+          <w:bCs/>
+          <w:i/>
+          <w:iCs/>
+        </w:rPr>
+        <w:t xml:space="preserve">After </w:t>
+      </w:r>
+      <w:r>
+        <w:rPr>
+          <w:b/>
+          <w:bCs/>
+          <w:i/>
+          <w:iCs/>
+        </w:rPr>
+        <w:t>visited the relative link:</w:t>
+      </w:r>
+    </w:p>
+    <w:p>
+      <w:pPr>
+        <w:rPr>
+          <w:b/>
+          <w:bCs/>
+          <w:sz w:val="32"/>
+          <w:szCs w:val="32"/>
+        </w:rPr>
+      </w:pPr>
+      <w:r>
+        <w:rPr>
+          <w:b/>
+          <w:bCs/>
+          <w:noProof/>
+          <w:sz w:val="32"/>
+          <w:szCs w:val="32"/>
+        </w:rPr>
+        <w:lastRenderedPageBreak/>
+        <w:drawing>
+          <wp:inline distT="0" distB="0" distL="0" distR="0" wp14:anchorId="7A499871" wp14:editId="746A2813">
+            <wp:extent cx="4732020" cy="2463165"/>
+            <wp:effectExtent l="0" t="0" r="0" b="0"/>
+            <wp:docPr id="1315595881" name="Picture 16"/>
+            <wp:cNvGraphicFramePr>
+              <a:graphicFrameLocks xmlns:a="http://schemas.openxmlformats.org/drawingml/2006/main" noChangeAspect="1"/>
+            </wp:cNvGraphicFramePr>
+            <a:graphic xmlns:a="http://schemas.openxmlformats.org/drawingml/2006/main">
+              <a:graphicData uri="http://schemas.openxmlformats.org/drawingml/2006/picture">
+                <pic:pic xmlns:pic="http://schemas.openxmlformats.org/drawingml/2006/picture">
+                  <pic:nvPicPr>
+                    <pic:cNvPr id="0" name="Picture 15"/>
+                    <pic:cNvPicPr>
+                      <a:picLocks noChangeAspect="1" noChangeArrowheads="1"/>
+                    </pic:cNvPicPr>
+                  </pic:nvPicPr>
+                  <pic:blipFill>
+                    <a:blip r:embed="rId22">
+                      <a:extLst>
+                        <a:ext uri="{28A0092B-C50C-407E-A947-70E740481C1C}">
+                          <a14:useLocalDpi xmlns:a14="http://schemas.microsoft.com/office/drawing/2010/main" val="0"/>
+                        </a:ext>
+                      </a:extLst>
+                    </a:blip>
+                    <a:srcRect/>
+                    <a:stretch>
+                      <a:fillRect/>
+                    </a:stretch>
+                  </pic:blipFill>
+                  <pic:spPr bwMode="auto">
+                    <a:xfrm>
+                      <a:off x="0" y="0"/>
+                      <a:ext cx="4732020" cy="2463165"/>
+                    </a:xfrm>
+                    <a:prstGeom prst="rect">
+                      <a:avLst/>
+                    </a:prstGeom>
+                    <a:noFill/>
+                    <a:ln>
+                      <a:noFill/>
+                    </a:ln>
+                  </pic:spPr>
+                </pic:pic>
+              </a:graphicData>
+            </a:graphic>
+          </wp:inline>
+        </w:drawing>
+      </w:r>
     </w:p>
     <w:p>
       <w:pPr>
@@ -3023,6 +4489,68 @@
           <w:szCs w:val="32"/>
         </w:rPr>
       </w:pPr>
+      <w:r>
+        <w:rPr>
+          <w:b/>
+          <w:bCs/>
+          <w:noProof/>
+          <w:sz w:val="32"/>
+          <w:szCs w:val="32"/>
+        </w:rPr>
+        <w:drawing>
+          <wp:inline distT="0" distB="0" distL="0" distR="0" wp14:anchorId="469308AB" wp14:editId="58DDB092">
+            <wp:extent cx="5295900" cy="749300"/>
+            <wp:effectExtent l="0" t="0" r="0" b="0"/>
+            <wp:docPr id="165113607" name="Picture 14"/>
+            <wp:cNvGraphicFramePr>
+              <a:graphicFrameLocks xmlns:a="http://schemas.openxmlformats.org/drawingml/2006/main" noChangeAspect="1"/>
+            </wp:cNvGraphicFramePr>
+            <a:graphic xmlns:a="http://schemas.openxmlformats.org/drawingml/2006/main">
+              <a:graphicData uri="http://schemas.openxmlformats.org/drawingml/2006/picture">
+                <pic:pic xmlns:pic="http://schemas.openxmlformats.org/drawingml/2006/picture">
+                  <pic:nvPicPr>
+                    <pic:cNvPr id="0" name="Picture 11"/>
+                    <pic:cNvPicPr>
+                      <a:picLocks noChangeAspect="1" noChangeArrowheads="1"/>
+                    </pic:cNvPicPr>
+                  </pic:nvPicPr>
+                  <pic:blipFill rotWithShape="1">
+                    <a:blip r:embed="rId29">
+                      <a:extLst>
+                        <a:ext uri="{28A0092B-C50C-407E-A947-70E740481C1C}">
+                          <a14:useLocalDpi xmlns:a14="http://schemas.microsoft.com/office/drawing/2010/main" val="0"/>
+                        </a:ext>
+                      </a:extLst>
+                    </a:blip>
+                    <a:srcRect r="714" b="8527"/>
+                    <a:stretch>
+                      <a:fillRect/>
+                    </a:stretch>
+                  </pic:blipFill>
+                  <pic:spPr bwMode="auto">
+                    <a:xfrm>
+                      <a:off x="0" y="0"/>
+                      <a:ext cx="5295900" cy="749300"/>
+                    </a:xfrm>
+                    <a:prstGeom prst="rect">
+                      <a:avLst/>
+                    </a:prstGeom>
+                    <a:noFill/>
+                    <a:ln>
+                      <a:noFill/>
+                    </a:ln>
+                    <a:extLst>
+                      <a:ext uri="{53640926-AAD7-44D8-BBD7-CCE9431645EC}">
+                        <a14:shadowObscured xmlns:a14="http://schemas.microsoft.com/office/drawing/2010/main"/>
+                      </a:ext>
+                    </a:extLst>
+                  </pic:spPr>
+                </pic:pic>
+              </a:graphicData>
+            </a:graphic>
+          </wp:inline>
+        </w:drawing>
+      </w:r>
     </w:p>
     <w:p>
       <w:pPr>
@@ -3052,7 +4580,169 @@
         <w:t>:</w:t>
       </w:r>
     </w:p>
-    <w:p/>
+    <w:p>
+      <w:pPr>
+        <w:rPr>
+          <w:b/>
+          <w:bCs/>
+          <w:i/>
+          <w:iCs/>
+        </w:rPr>
+      </w:pPr>
+      <w:r>
+        <w:rPr>
+          <w:b/>
+          <w:bCs/>
+          <w:i/>
+          <w:iCs/>
+        </w:rPr>
+        <w:t xml:space="preserve">Before </w:t>
+      </w:r>
+      <w:r>
+        <w:rPr>
+          <w:b/>
+          <w:bCs/>
+          <w:i/>
+          <w:iCs/>
+        </w:rPr>
+        <w:t>visited the relative link:</w:t>
+      </w:r>
+    </w:p>
+    <w:p>
+      <w:r>
+        <w:rPr>
+          <w:noProof/>
+        </w:rPr>
+        <w:drawing>
+          <wp:inline distT="0" distB="0" distL="0" distR="0" wp14:anchorId="59AB2FAA" wp14:editId="3F432FDD">
+            <wp:extent cx="4330700" cy="1930400"/>
+            <wp:effectExtent l="0" t="0" r="0" b="0"/>
+            <wp:docPr id="1317314439" name="Picture 15"/>
+            <wp:cNvGraphicFramePr>
+              <a:graphicFrameLocks xmlns:a="http://schemas.openxmlformats.org/drawingml/2006/main" noChangeAspect="1"/>
+            </wp:cNvGraphicFramePr>
+            <a:graphic xmlns:a="http://schemas.openxmlformats.org/drawingml/2006/main">
+              <a:graphicData uri="http://schemas.openxmlformats.org/drawingml/2006/picture">
+                <pic:pic xmlns:pic="http://schemas.openxmlformats.org/drawingml/2006/picture">
+                  <pic:nvPicPr>
+                    <pic:cNvPr id="0" name="Picture 12"/>
+                    <pic:cNvPicPr>
+                      <a:picLocks noChangeAspect="1" noChangeArrowheads="1"/>
+                    </pic:cNvPicPr>
+                  </pic:nvPicPr>
+                  <pic:blipFill rotWithShape="1">
+                    <a:blip r:embed="rId30">
+                      <a:extLst>
+                        <a:ext uri="{28A0092B-C50C-407E-A947-70E740481C1C}">
+                          <a14:useLocalDpi xmlns:a14="http://schemas.microsoft.com/office/drawing/2010/main" val="0"/>
+                        </a:ext>
+                      </a:extLst>
+                    </a:blip>
+                    <a:srcRect r="9429" b="21039"/>
+                    <a:stretch>
+                      <a:fillRect/>
+                    </a:stretch>
+                  </pic:blipFill>
+                  <pic:spPr bwMode="auto">
+                    <a:xfrm>
+                      <a:off x="0" y="0"/>
+                      <a:ext cx="4330700" cy="1930400"/>
+                    </a:xfrm>
+                    <a:prstGeom prst="rect">
+                      <a:avLst/>
+                    </a:prstGeom>
+                    <a:noFill/>
+                    <a:ln>
+                      <a:noFill/>
+                    </a:ln>
+                    <a:extLst>
+                      <a:ext uri="{53640926-AAD7-44D8-BBD7-CCE9431645EC}">
+                        <a14:shadowObscured xmlns:a14="http://schemas.microsoft.com/office/drawing/2010/main"/>
+                      </a:ext>
+                    </a:extLst>
+                  </pic:spPr>
+                </pic:pic>
+              </a:graphicData>
+            </a:graphic>
+          </wp:inline>
+        </w:drawing>
+      </w:r>
+    </w:p>
+    <w:p>
+      <w:pPr>
+        <w:rPr>
+          <w:b/>
+          <w:bCs/>
+          <w:i/>
+          <w:iCs/>
+        </w:rPr>
+      </w:pPr>
+      <w:r>
+        <w:rPr>
+          <w:b/>
+          <w:bCs/>
+          <w:i/>
+          <w:iCs/>
+        </w:rPr>
+        <w:t>After visited the relative link:</w:t>
+      </w:r>
+    </w:p>
+    <w:p>
+      <w:r>
+        <w:rPr>
+          <w:noProof/>
+        </w:rPr>
+        <w:lastRenderedPageBreak/>
+        <w:drawing>
+          <wp:inline distT="0" distB="0" distL="0" distR="0" wp14:anchorId="2817CCA7" wp14:editId="0AAF9C75">
+            <wp:extent cx="4292600" cy="2272553"/>
+            <wp:effectExtent l="0" t="0" r="0" b="0"/>
+            <wp:docPr id="320993927" name="Picture 16"/>
+            <wp:cNvGraphicFramePr>
+              <a:graphicFrameLocks xmlns:a="http://schemas.openxmlformats.org/drawingml/2006/main" noChangeAspect="1"/>
+            </wp:cNvGraphicFramePr>
+            <a:graphic xmlns:a="http://schemas.openxmlformats.org/drawingml/2006/main">
+              <a:graphicData uri="http://schemas.openxmlformats.org/drawingml/2006/picture">
+                <pic:pic xmlns:pic="http://schemas.openxmlformats.org/drawingml/2006/picture">
+                  <pic:nvPicPr>
+                    <pic:cNvPr id="0" name="Picture 13"/>
+                    <pic:cNvPicPr>
+                      <a:picLocks noChangeAspect="1" noChangeArrowheads="1"/>
+                    </pic:cNvPicPr>
+                  </pic:nvPicPr>
+                  <pic:blipFill>
+                    <a:blip r:embed="rId31" cstate="print">
+                      <a:extLst>
+                        <a:ext uri="{28A0092B-C50C-407E-A947-70E740481C1C}">
+                          <a14:useLocalDpi xmlns:a14="http://schemas.microsoft.com/office/drawing/2010/main" val="0"/>
+                        </a:ext>
+                      </a:extLst>
+                    </a:blip>
+                    <a:srcRect/>
+                    <a:stretch>
+                      <a:fillRect/>
+                    </a:stretch>
+                  </pic:blipFill>
+                  <pic:spPr bwMode="auto">
+                    <a:xfrm>
+                      <a:off x="0" y="0"/>
+                      <a:ext cx="4312015" cy="2282831"/>
+                    </a:xfrm>
+                    <a:prstGeom prst="rect">
+                      <a:avLst/>
+                    </a:prstGeom>
+                    <a:noFill/>
+                    <a:ln>
+                      <a:noFill/>
+                    </a:ln>
+                  </pic:spPr>
+                </pic:pic>
+              </a:graphicData>
+            </a:graphic>
+          </wp:inline>
+        </w:drawing>
+      </w:r>
+    </w:p>
     <w:p>
       <w:pPr>
         <w:rPr>
@@ -3083,7 +4773,156 @@
     </w:p>
     <w:p>
       <w:r>
-        <w:t>Use mailto: inside the href attribute to create a link that opens the user's email program (to let them send a new email):</w:t>
+        <w:t xml:space="preserve">Use </w:t>
+      </w:r>
+      <w:r>
+        <w:t>“</w:t>
+      </w:r>
+      <w:r>
+        <w:rPr>
+          <w:b/>
+          <w:bCs/>
+          <w:i/>
+          <w:iCs/>
+        </w:rPr>
+        <w:t>mailto:</w:t>
+      </w:r>
+      <w:r>
+        <w:t xml:space="preserve">” </w:t>
+      </w:r>
+      <w:r>
+        <w:t xml:space="preserve">inside the </w:t>
+      </w:r>
+      <w:r>
+        <w:rPr>
+          <w:b/>
+          <w:bCs/>
+          <w:i/>
+          <w:iCs/>
+        </w:rPr>
+        <w:t>href</w:t>
+      </w:r>
+      <w:r>
+        <w:t xml:space="preserve"> attribute </w:t>
+      </w:r>
+      <w:r>
+        <w:t xml:space="preserve">and then type your </w:t>
+      </w:r>
+      <w:r>
+        <w:t>“</w:t>
+      </w:r>
+      <w:r>
+        <w:rPr>
+          <w:b/>
+          <w:bCs/>
+          <w:i/>
+          <w:iCs/>
+        </w:rPr>
+        <w:t>email address</w:t>
+      </w:r>
+      <w:r>
+        <w:t>”</w:t>
+      </w:r>
+      <w:r>
+        <w:t xml:space="preserve"> </w:t>
+      </w:r>
+      <w:r>
+        <w:t>to create a link that opens the user's email program (to let them send a new email):</w:t>
+      </w:r>
+    </w:p>
+    <w:p>
+      <w:pPr>
+        <w:rPr>
+          <w:b/>
+          <w:bCs/>
+          <w:sz w:val="32"/>
+          <w:szCs w:val="32"/>
+        </w:rPr>
+      </w:pPr>
+      <w:r>
+        <w:rPr>
+          <w:b/>
+          <w:bCs/>
+          <w:sz w:val="32"/>
+          <w:szCs w:val="32"/>
+        </w:rPr>
+        <w:t>Syntax</w:t>
+      </w:r>
+      <w:r>
+        <w:rPr>
+          <w:b/>
+          <w:bCs/>
+          <w:sz w:val="32"/>
+          <w:szCs w:val="32"/>
+        </w:rPr>
+        <w:t>:</w:t>
+      </w:r>
+    </w:p>
+    <w:p>
+      <w:pPr>
+        <w:rPr>
+          <w:b/>
+          <w:bCs/>
+          <w:sz w:val="32"/>
+          <w:szCs w:val="32"/>
+        </w:rPr>
+      </w:pPr>
+      <w:r>
+        <w:rPr>
+          <w:b/>
+          <w:bCs/>
+          <w:noProof/>
+          <w:sz w:val="32"/>
+          <w:szCs w:val="32"/>
+        </w:rPr>
+        <w:drawing>
+          <wp:inline distT="0" distB="0" distL="0" distR="0" wp14:anchorId="354913A1" wp14:editId="7A58DDBD">
+            <wp:extent cx="4864100" cy="444500"/>
+            <wp:effectExtent l="0" t="0" r="0" b="0"/>
+            <wp:docPr id="930596922" name="Picture 17"/>
+            <wp:cNvGraphicFramePr>
+              <a:graphicFrameLocks xmlns:a="http://schemas.openxmlformats.org/drawingml/2006/main" noChangeAspect="1"/>
+            </wp:cNvGraphicFramePr>
+            <a:graphic xmlns:a="http://schemas.openxmlformats.org/drawingml/2006/main">
+              <a:graphicData uri="http://schemas.openxmlformats.org/drawingml/2006/picture">
+                <pic:pic xmlns:pic="http://schemas.openxmlformats.org/drawingml/2006/picture">
+                  <pic:nvPicPr>
+                    <pic:cNvPr id="0" name="Picture 14"/>
+                    <pic:cNvPicPr>
+                      <a:picLocks noChangeAspect="1" noChangeArrowheads="1"/>
+                    </pic:cNvPicPr>
+                  </pic:nvPicPr>
+                  <pic:blipFill>
+                    <a:blip r:embed="rId32">
+                      <a:extLst>
+                        <a:ext uri="{28A0092B-C50C-407E-A947-70E740481C1C}">
+                          <a14:useLocalDpi xmlns:a14="http://schemas.microsoft.com/office/drawing/2010/main" val="0"/>
+                        </a:ext>
+                      </a:extLst>
+                    </a:blip>
+                    <a:srcRect/>
+                    <a:stretch>
+                      <a:fillRect/>
+                    </a:stretch>
+                  </pic:blipFill>
+                  <pic:spPr bwMode="auto">
+                    <a:xfrm>
+                      <a:off x="0" y="0"/>
+                      <a:ext cx="4864100" cy="444500"/>
+                    </a:xfrm>
+                    <a:prstGeom prst="rect">
+                      <a:avLst/>
+                    </a:prstGeom>
+                    <a:noFill/>
+                    <a:ln>
+                      <a:noFill/>
+                    </a:ln>
+                  </pic:spPr>
+                </pic:pic>
+              </a:graphicData>
+            </a:graphic>
+          </wp:inline>
+        </w:drawing>
       </w:r>
     </w:p>
     <w:p>
@@ -3114,6 +4953,63 @@
           <w:szCs w:val="32"/>
         </w:rPr>
       </w:pPr>
+      <w:r>
+        <w:rPr>
+          <w:b/>
+          <w:bCs/>
+          <w:noProof/>
+          <w:sz w:val="32"/>
+          <w:szCs w:val="32"/>
+        </w:rPr>
+        <w:drawing>
+          <wp:inline distT="0" distB="0" distL="0" distR="0" wp14:anchorId="3727AB1D" wp14:editId="124A7139">
+            <wp:extent cx="5524500" cy="368300"/>
+            <wp:effectExtent l="0" t="0" r="0" b="0"/>
+            <wp:docPr id="1638129118" name="Picture 18"/>
+            <wp:cNvGraphicFramePr>
+              <a:graphicFrameLocks xmlns:a="http://schemas.openxmlformats.org/drawingml/2006/main" noChangeAspect="1"/>
+            </wp:cNvGraphicFramePr>
+            <a:graphic xmlns:a="http://schemas.openxmlformats.org/drawingml/2006/main">
+              <a:graphicData uri="http://schemas.openxmlformats.org/drawingml/2006/picture">
+                <pic:pic xmlns:pic="http://schemas.openxmlformats.org/drawingml/2006/picture">
+                  <pic:nvPicPr>
+                    <pic:cNvPr id="0" name="Picture 15"/>
+                    <pic:cNvPicPr>
+                      <a:picLocks noChangeAspect="1" noChangeArrowheads="1"/>
+                    </pic:cNvPicPr>
+                  </pic:nvPicPr>
+                  <pic:blipFill>
+                    <a:blip r:embed="rId33">
+                      <a:extLst>
+                        <a:ext uri="{28A0092B-C50C-407E-A947-70E740481C1C}">
+                          <a14:useLocalDpi xmlns:a14="http://schemas.microsoft.com/office/drawing/2010/main" val="0"/>
+                        </a:ext>
+                      </a:extLst>
+                    </a:blip>
+                    <a:srcRect/>
+                    <a:stretch>
+                      <a:fillRect/>
+                    </a:stretch>
+                  </pic:blipFill>
+                  <pic:spPr bwMode="auto">
+                    <a:xfrm>
+                      <a:off x="0" y="0"/>
+                      <a:ext cx="5524500" cy="368300"/>
+                    </a:xfrm>
+                    <a:prstGeom prst="rect">
+                      <a:avLst/>
+                    </a:prstGeom>
+                    <a:noFill/>
+                    <a:ln>
+                      <a:noFill/>
+                    </a:ln>
+                  </pic:spPr>
+                </pic:pic>
+              </a:graphicData>
+            </a:graphic>
+          </wp:inline>
+        </w:drawing>
+      </w:r>
     </w:p>
     <w:p>
       <w:pPr>
@@ -3143,7 +5039,66 @@
         <w:t>:</w:t>
       </w:r>
     </w:p>
-    <w:p/>
+    <w:p>
+      <w:r>
+        <w:rPr>
+          <w:noProof/>
+        </w:rPr>
+        <w:drawing>
+          <wp:inline distT="0" distB="0" distL="0" distR="0" wp14:anchorId="5C070DA4" wp14:editId="6E9C15C0">
+            <wp:extent cx="3886200" cy="1638300"/>
+            <wp:effectExtent l="0" t="0" r="0" b="0"/>
+            <wp:docPr id="1596422940" name="Picture 19"/>
+            <wp:cNvGraphicFramePr>
+              <a:graphicFrameLocks xmlns:a="http://schemas.openxmlformats.org/drawingml/2006/main" noChangeAspect="1"/>
+            </wp:cNvGraphicFramePr>
+            <a:graphic xmlns:a="http://schemas.openxmlformats.org/drawingml/2006/main">
+              <a:graphicData uri="http://schemas.openxmlformats.org/drawingml/2006/picture">
+                <pic:pic xmlns:pic="http://schemas.openxmlformats.org/drawingml/2006/picture">
+                  <pic:nvPicPr>
+                    <pic:cNvPr id="0" name="Picture 16"/>
+                    <pic:cNvPicPr>
+                      <a:picLocks noChangeAspect="1" noChangeArrowheads="1"/>
+                    </pic:cNvPicPr>
+                  </pic:nvPicPr>
+                  <pic:blipFill rotWithShape="1">
+                    <a:blip r:embed="rId34">
+                      <a:extLst>
+                        <a:ext uri="{28A0092B-C50C-407E-A947-70E740481C1C}">
+                          <a14:useLocalDpi xmlns:a14="http://schemas.microsoft.com/office/drawing/2010/main" val="0"/>
+                        </a:ext>
+                      </a:extLst>
+                    </a:blip>
+                    <a:srcRect r="8245"/>
+                    <a:stretch>
+                      <a:fillRect/>
+                    </a:stretch>
+                  </pic:blipFill>
+                  <pic:spPr bwMode="auto">
+                    <a:xfrm>
+                      <a:off x="0" y="0"/>
+                      <a:ext cx="3886200" cy="1638300"/>
+                    </a:xfrm>
+                    <a:prstGeom prst="rect">
+                      <a:avLst/>
+                    </a:prstGeom>
+                    <a:noFill/>
+                    <a:ln>
+                      <a:noFill/>
+                    </a:ln>
+                    <a:extLst>
+                      <a:ext uri="{53640926-AAD7-44D8-BBD7-CCE9431645EC}">
+                        <a14:shadowObscured xmlns:a14="http://schemas.microsoft.com/office/drawing/2010/main"/>
+                      </a:ext>
+                    </a:extLst>
+                  </pic:spPr>
+                </pic:pic>
+              </a:graphicData>
+            </a:graphic>
+          </wp:inline>
+        </w:drawing>
+      </w:r>
+    </w:p>
     <w:p>
       <w:pPr>
         <w:rPr>
@@ -3174,12 +5129,22 @@
     </w:p>
     <w:p>
       <w:r>
-        <w:t>To use an HTML button as a link, you have to add some JavaScript code.</w:t>
-      </w:r>
-    </w:p>
-    <w:p>
-      <w:r>
-        <w:t>JavaScript allows you to specify what happens at certain events, such as a click of a button:</w:t>
+        <w:lastRenderedPageBreak/>
+        <w:t>To use an HTML button as a link, you have to add some JavaScript code</w:t>
+      </w:r>
+      <w:r>
+        <w:t xml:space="preserve">. </w:t>
+      </w:r>
+      <w:r>
+        <w:t>JavaScript allows you to specify what happens at certain events, such as a click of a button</w:t>
+      </w:r>
+      <w:r>
+        <w:t>.</w:t>
+      </w:r>
+    </w:p>
+    <w:p>
+      <w:r>
+        <w:t>But there is another way to create a link in button.</w:t>
       </w:r>
     </w:p>
     <w:p>
@@ -3210,6 +5175,63 @@
           <w:szCs w:val="32"/>
         </w:rPr>
       </w:pPr>
+      <w:r>
+        <w:rPr>
+          <w:b/>
+          <w:bCs/>
+          <w:noProof/>
+          <w:sz w:val="32"/>
+          <w:szCs w:val="32"/>
+        </w:rPr>
+        <w:drawing>
+          <wp:inline distT="0" distB="0" distL="0" distR="0" wp14:anchorId="11AA84FB" wp14:editId="24B7E247">
+            <wp:extent cx="4387850" cy="787400"/>
+            <wp:effectExtent l="0" t="0" r="0" b="0"/>
+            <wp:docPr id="1218018832" name="Picture 20"/>
+            <wp:cNvGraphicFramePr>
+              <a:graphicFrameLocks xmlns:a="http://schemas.openxmlformats.org/drawingml/2006/main" noChangeAspect="1"/>
+            </wp:cNvGraphicFramePr>
+            <a:graphic xmlns:a="http://schemas.openxmlformats.org/drawingml/2006/main">
+              <a:graphicData uri="http://schemas.openxmlformats.org/drawingml/2006/picture">
+                <pic:pic xmlns:pic="http://schemas.openxmlformats.org/drawingml/2006/picture">
+                  <pic:nvPicPr>
+                    <pic:cNvPr id="0" name="Picture 17"/>
+                    <pic:cNvPicPr>
+                      <a:picLocks noChangeAspect="1" noChangeArrowheads="1"/>
+                    </pic:cNvPicPr>
+                  </pic:nvPicPr>
+                  <pic:blipFill>
+                    <a:blip r:embed="rId35">
+                      <a:extLst>
+                        <a:ext uri="{28A0092B-C50C-407E-A947-70E740481C1C}">
+                          <a14:useLocalDpi xmlns:a14="http://schemas.microsoft.com/office/drawing/2010/main" val="0"/>
+                        </a:ext>
+                      </a:extLst>
+                    </a:blip>
+                    <a:srcRect/>
+                    <a:stretch>
+                      <a:fillRect/>
+                    </a:stretch>
+                  </pic:blipFill>
+                  <pic:spPr bwMode="auto">
+                    <a:xfrm>
+                      <a:off x="0" y="0"/>
+                      <a:ext cx="4387850" cy="787400"/>
+                    </a:xfrm>
+                    <a:prstGeom prst="rect">
+                      <a:avLst/>
+                    </a:prstGeom>
+                    <a:noFill/>
+                    <a:ln>
+                      <a:noFill/>
+                    </a:ln>
+                  </pic:spPr>
+                </pic:pic>
+              </a:graphicData>
+            </a:graphic>
+          </wp:inline>
+        </w:drawing>
+      </w:r>
     </w:p>
     <w:p>
       <w:pPr>
@@ -3239,7 +5261,195 @@
         <w:t>:</w:t>
       </w:r>
     </w:p>
-    <w:p/>
+    <w:p>
+      <w:pPr>
+        <w:rPr>
+          <w:b/>
+          <w:bCs/>
+          <w:i/>
+          <w:iCs/>
+        </w:rPr>
+      </w:pPr>
+      <w:r>
+        <w:rPr>
+          <w:b/>
+          <w:bCs/>
+          <w:i/>
+          <w:iCs/>
+        </w:rPr>
+        <w:t>Link before visited</w:t>
+      </w:r>
+      <w:r>
+        <w:rPr>
+          <w:b/>
+          <w:bCs/>
+          <w:i/>
+          <w:iCs/>
+        </w:rPr>
+        <w:t>:</w:t>
+      </w:r>
+    </w:p>
+    <w:p>
+      <w:r>
+        <w:rPr>
+          <w:noProof/>
+        </w:rPr>
+        <w:drawing>
+          <wp:inline distT="0" distB="0" distL="0" distR="0" wp14:anchorId="48D46FAA" wp14:editId="53E797CD">
+            <wp:extent cx="3892550" cy="1568450"/>
+            <wp:effectExtent l="0" t="0" r="0" b="0"/>
+            <wp:docPr id="2103228286" name="Picture 21"/>
+            <wp:cNvGraphicFramePr>
+              <a:graphicFrameLocks xmlns:a="http://schemas.openxmlformats.org/drawingml/2006/main" noChangeAspect="1"/>
+            </wp:cNvGraphicFramePr>
+            <a:graphic xmlns:a="http://schemas.openxmlformats.org/drawingml/2006/main">
+              <a:graphicData uri="http://schemas.openxmlformats.org/drawingml/2006/picture">
+                <pic:pic xmlns:pic="http://schemas.openxmlformats.org/drawingml/2006/picture">
+                  <pic:nvPicPr>
+                    <pic:cNvPr id="0" name="Picture 18"/>
+                    <pic:cNvPicPr>
+                      <a:picLocks noChangeAspect="1" noChangeArrowheads="1"/>
+                    </pic:cNvPicPr>
+                  </pic:nvPicPr>
+                  <pic:blipFill rotWithShape="1">
+                    <a:blip r:embed="rId36">
+                      <a:extLst>
+                        <a:ext uri="{28A0092B-C50C-407E-A947-70E740481C1C}">
+                          <a14:useLocalDpi xmlns:a14="http://schemas.microsoft.com/office/drawing/2010/main" val="0"/>
+                        </a:ext>
+                      </a:extLst>
+                    </a:blip>
+                    <a:srcRect b="15411"/>
+                    <a:stretch>
+                      <a:fillRect/>
+                    </a:stretch>
+                  </pic:blipFill>
+                  <pic:spPr bwMode="auto">
+                    <a:xfrm>
+                      <a:off x="0" y="0"/>
+                      <a:ext cx="3892550" cy="1568450"/>
+                    </a:xfrm>
+                    <a:prstGeom prst="rect">
+                      <a:avLst/>
+                    </a:prstGeom>
+                    <a:noFill/>
+                    <a:ln>
+                      <a:noFill/>
+                    </a:ln>
+                    <a:extLst>
+                      <a:ext uri="{53640926-AAD7-44D8-BBD7-CCE9431645EC}">
+                        <a14:shadowObscured xmlns:a14="http://schemas.microsoft.com/office/drawing/2010/main"/>
+                      </a:ext>
+                    </a:extLst>
+                  </pic:spPr>
+                </pic:pic>
+              </a:graphicData>
+            </a:graphic>
+          </wp:inline>
+        </w:drawing>
+      </w:r>
+    </w:p>
+    <w:p>
+      <w:pPr>
+        <w:rPr>
+          <w:b/>
+          <w:bCs/>
+          <w:i/>
+          <w:iCs/>
+        </w:rPr>
+      </w:pPr>
+      <w:r>
+        <w:rPr>
+          <w:b/>
+          <w:bCs/>
+          <w:i/>
+          <w:iCs/>
+        </w:rPr>
+        <w:t xml:space="preserve">Link </w:t>
+      </w:r>
+      <w:r>
+        <w:rPr>
+          <w:b/>
+          <w:bCs/>
+          <w:i/>
+          <w:iCs/>
+        </w:rPr>
+        <w:t xml:space="preserve">after </w:t>
+      </w:r>
+      <w:r>
+        <w:rPr>
+          <w:b/>
+          <w:bCs/>
+          <w:i/>
+          <w:iCs/>
+        </w:rPr>
+        <w:t>visited</w:t>
+      </w:r>
+      <w:r>
+        <w:rPr>
+          <w:b/>
+          <w:bCs/>
+          <w:i/>
+          <w:iCs/>
+        </w:rPr>
+        <w:t>:</w:t>
+      </w:r>
+    </w:p>
+    <w:p>
+      <w:r>
+        <w:rPr>
+          <w:noProof/>
+        </w:rPr>
+        <w:drawing>
+          <wp:inline distT="0" distB="0" distL="0" distR="0" wp14:anchorId="093F075A" wp14:editId="48302745">
+            <wp:extent cx="3937000" cy="2092716"/>
+            <wp:effectExtent l="0" t="0" r="6350" b="3175"/>
+            <wp:docPr id="594002042" name="Picture 22"/>
+            <wp:cNvGraphicFramePr>
+              <a:graphicFrameLocks xmlns:a="http://schemas.openxmlformats.org/drawingml/2006/main" noChangeAspect="1"/>
+            </wp:cNvGraphicFramePr>
+            <a:graphic xmlns:a="http://schemas.openxmlformats.org/drawingml/2006/main">
+              <a:graphicData uri="http://schemas.openxmlformats.org/drawingml/2006/picture">
+                <pic:pic xmlns:pic="http://schemas.openxmlformats.org/drawingml/2006/picture">
+                  <pic:nvPicPr>
+                    <pic:cNvPr id="0" name="Picture 19"/>
+                    <pic:cNvPicPr>
+                      <a:picLocks noChangeAspect="1" noChangeArrowheads="1"/>
+                    </pic:cNvPicPr>
+                  </pic:nvPicPr>
+                  <pic:blipFill>
+                    <a:blip r:embed="rId37" cstate="print">
+                      <a:extLst>
+                        <a:ext uri="{28A0092B-C50C-407E-A947-70E740481C1C}">
+                          <a14:useLocalDpi xmlns:a14="http://schemas.microsoft.com/office/drawing/2010/main" val="0"/>
+                        </a:ext>
+                      </a:extLst>
+                    </a:blip>
+                    <a:srcRect/>
+                    <a:stretch>
+                      <a:fillRect/>
+                    </a:stretch>
+                  </pic:blipFill>
+                  <pic:spPr bwMode="auto">
+                    <a:xfrm>
+                      <a:off x="0" y="0"/>
+                      <a:ext cx="3955624" cy="2102616"/>
+                    </a:xfrm>
+                    <a:prstGeom prst="rect">
+                      <a:avLst/>
+                    </a:prstGeom>
+                    <a:noFill/>
+                    <a:ln>
+                      <a:noFill/>
+                    </a:ln>
+                  </pic:spPr>
+                </pic:pic>
+              </a:graphicData>
+            </a:graphic>
+          </wp:inline>
+        </w:drawing>
+      </w:r>
+    </w:p>
     <w:p>
       <w:pPr>
         <w:rPr>
@@ -3270,26 +5480,32 @@
     </w:p>
     <w:p>
       <w:r>
+        <w:t xml:space="preserve">The title attribute </w:t>
+      </w:r>
+      <w:r>
+        <w:t xml:space="preserve">defines title or some </w:t>
+      </w:r>
+      <w:r>
+        <w:t>extra information about an element. The information is most often shown as a tooltip text when the mouse moves over the element.</w:t>
+      </w:r>
+    </w:p>
+    <w:p>
+      <w:pPr>
+        <w:rPr>
+          <w:b/>
+          <w:bCs/>
+          <w:sz w:val="32"/>
+          <w:szCs w:val="32"/>
+        </w:rPr>
+      </w:pPr>
+      <w:r>
+        <w:rPr>
+          <w:b/>
+          <w:bCs/>
+          <w:sz w:val="32"/>
+          <w:szCs w:val="32"/>
+        </w:rPr>
         <w:lastRenderedPageBreak/>
-        <w:t>The title attribute specifies extra information about an element. The information is most often shown as a tooltip text when the mouse moves over the element.</w:t>
-      </w:r>
-    </w:p>
-    <w:p>
-      <w:pPr>
-        <w:rPr>
-          <w:b/>
-          <w:bCs/>
-          <w:sz w:val="32"/>
-          <w:szCs w:val="32"/>
-        </w:rPr>
-      </w:pPr>
-      <w:r>
-        <w:rPr>
-          <w:b/>
-          <w:bCs/>
-          <w:sz w:val="32"/>
-          <w:szCs w:val="32"/>
-        </w:rPr>
         <w:t>Code:</w:t>
       </w:r>
     </w:p>
@@ -3302,6 +5518,63 @@
           <w:szCs w:val="32"/>
         </w:rPr>
       </w:pPr>
+      <w:r>
+        <w:rPr>
+          <w:b/>
+          <w:bCs/>
+          <w:noProof/>
+          <w:sz w:val="32"/>
+          <w:szCs w:val="32"/>
+        </w:rPr>
+        <w:drawing>
+          <wp:inline distT="0" distB="0" distL="0" distR="0" wp14:anchorId="22BF0198" wp14:editId="2FCDA1DA">
+            <wp:extent cx="5943600" cy="768350"/>
+            <wp:effectExtent l="0" t="0" r="0" b="0"/>
+            <wp:docPr id="878857676" name="Picture 23"/>
+            <wp:cNvGraphicFramePr>
+              <a:graphicFrameLocks xmlns:a="http://schemas.openxmlformats.org/drawingml/2006/main" noChangeAspect="1"/>
+            </wp:cNvGraphicFramePr>
+            <a:graphic xmlns:a="http://schemas.openxmlformats.org/drawingml/2006/main">
+              <a:graphicData uri="http://schemas.openxmlformats.org/drawingml/2006/picture">
+                <pic:pic xmlns:pic="http://schemas.openxmlformats.org/drawingml/2006/picture">
+                  <pic:nvPicPr>
+                    <pic:cNvPr id="0" name="Picture 20"/>
+                    <pic:cNvPicPr>
+                      <a:picLocks noChangeAspect="1" noChangeArrowheads="1"/>
+                    </pic:cNvPicPr>
+                  </pic:nvPicPr>
+                  <pic:blipFill>
+                    <a:blip r:embed="rId38">
+                      <a:extLst>
+                        <a:ext uri="{28A0092B-C50C-407E-A947-70E740481C1C}">
+                          <a14:useLocalDpi xmlns:a14="http://schemas.microsoft.com/office/drawing/2010/main" val="0"/>
+                        </a:ext>
+                      </a:extLst>
+                    </a:blip>
+                    <a:srcRect/>
+                    <a:stretch>
+                      <a:fillRect/>
+                    </a:stretch>
+                  </pic:blipFill>
+                  <pic:spPr bwMode="auto">
+                    <a:xfrm>
+                      <a:off x="0" y="0"/>
+                      <a:ext cx="5943600" cy="768350"/>
+                    </a:xfrm>
+                    <a:prstGeom prst="rect">
+                      <a:avLst/>
+                    </a:prstGeom>
+                    <a:noFill/>
+                    <a:ln>
+                      <a:noFill/>
+                    </a:ln>
+                  </pic:spPr>
+                </pic:pic>
+              </a:graphicData>
+            </a:graphic>
+          </wp:inline>
+        </w:drawing>
+      </w:r>
     </w:p>
     <w:p>
       <w:pPr>
@@ -3329,6 +5602,34 @@
           <w:szCs w:val="32"/>
         </w:rPr>
         <w:t>:</w:t>
+      </w:r>
+    </w:p>
+    <w:p>
+      <w:pPr>
+        <w:rPr>
+          <w:b/>
+          <w:bCs/>
+          <w:i/>
+          <w:iCs/>
+        </w:rPr>
+      </w:pPr>
+      <w:r>
+        <w:rPr>
+          <w:b/>
+          <w:bCs/>
+          <w:i/>
+          <w:iCs/>
+        </w:rPr>
+        <w:t xml:space="preserve">Before </w:t>
+      </w:r>
+      <w:r>
+        <w:rPr>
+          <w:b/>
+          <w:bCs/>
+          <w:i/>
+          <w:iCs/>
+        </w:rPr>
+        <w:t>visited the link:</w:t>
       </w:r>
     </w:p>
     <w:p>
@@ -3340,6 +5641,149 @@
           <w:szCs w:val="40"/>
         </w:rPr>
       </w:pPr>
+      <w:r>
+        <w:rPr>
+          <w:b/>
+          <w:bCs/>
+          <w:noProof/>
+          <w:sz w:val="40"/>
+          <w:szCs w:val="40"/>
+        </w:rPr>
+        <w:drawing>
+          <wp:inline distT="0" distB="0" distL="0" distR="0" wp14:anchorId="1E65A1C6" wp14:editId="511700C8">
+            <wp:extent cx="3930650" cy="1968500"/>
+            <wp:effectExtent l="0" t="0" r="0" b="0"/>
+            <wp:docPr id="1144328507" name="Picture 24"/>
+            <wp:cNvGraphicFramePr>
+              <a:graphicFrameLocks xmlns:a="http://schemas.openxmlformats.org/drawingml/2006/main" noChangeAspect="1"/>
+            </wp:cNvGraphicFramePr>
+            <a:graphic xmlns:a="http://schemas.openxmlformats.org/drawingml/2006/main">
+              <a:graphicData uri="http://schemas.openxmlformats.org/drawingml/2006/picture">
+                <pic:pic xmlns:pic="http://schemas.openxmlformats.org/drawingml/2006/picture">
+                  <pic:nvPicPr>
+                    <pic:cNvPr id="0" name="Picture 21"/>
+                    <pic:cNvPicPr>
+                      <a:picLocks noChangeAspect="1" noChangeArrowheads="1"/>
+                    </pic:cNvPicPr>
+                  </pic:nvPicPr>
+                  <pic:blipFill>
+                    <a:blip r:embed="rId39">
+                      <a:extLst>
+                        <a:ext uri="{28A0092B-C50C-407E-A947-70E740481C1C}">
+                          <a14:useLocalDpi xmlns:a14="http://schemas.microsoft.com/office/drawing/2010/main" val="0"/>
+                        </a:ext>
+                      </a:extLst>
+                    </a:blip>
+                    <a:srcRect/>
+                    <a:stretch>
+                      <a:fillRect/>
+                    </a:stretch>
+                  </pic:blipFill>
+                  <pic:spPr bwMode="auto">
+                    <a:xfrm>
+                      <a:off x="0" y="0"/>
+                      <a:ext cx="3930650" cy="1968500"/>
+                    </a:xfrm>
+                    <a:prstGeom prst="rect">
+                      <a:avLst/>
+                    </a:prstGeom>
+                    <a:noFill/>
+                    <a:ln>
+                      <a:noFill/>
+                    </a:ln>
+                  </pic:spPr>
+                </pic:pic>
+              </a:graphicData>
+            </a:graphic>
+          </wp:inline>
+        </w:drawing>
+      </w:r>
+    </w:p>
+    <w:p>
+      <w:pPr>
+        <w:rPr>
+          <w:b/>
+          <w:bCs/>
+          <w:i/>
+          <w:iCs/>
+        </w:rPr>
+      </w:pPr>
+      <w:r>
+        <w:rPr>
+          <w:b/>
+          <w:bCs/>
+          <w:i/>
+          <w:iCs/>
+        </w:rPr>
+        <w:t>After visited the link:</w:t>
+      </w:r>
+    </w:p>
+    <w:p>
+      <w:pPr>
+        <w:rPr>
+          <w:b/>
+          <w:bCs/>
+          <w:sz w:val="40"/>
+          <w:szCs w:val="40"/>
+        </w:rPr>
+      </w:pPr>
+      <w:r>
+        <w:rPr>
+          <w:b/>
+          <w:bCs/>
+          <w:noProof/>
+          <w:sz w:val="40"/>
+          <w:szCs w:val="40"/>
+        </w:rPr>
+        <w:drawing>
+          <wp:inline distT="0" distB="0" distL="0" distR="0" wp14:anchorId="321EA245" wp14:editId="36313E04">
+            <wp:extent cx="3987800" cy="2106923"/>
+            <wp:effectExtent l="0" t="0" r="0" b="8255"/>
+            <wp:docPr id="1439805450" name="Picture 25"/>
+            <wp:cNvGraphicFramePr>
+              <a:graphicFrameLocks xmlns:a="http://schemas.openxmlformats.org/drawingml/2006/main" noChangeAspect="1"/>
+            </wp:cNvGraphicFramePr>
+            <a:graphic xmlns:a="http://schemas.openxmlformats.org/drawingml/2006/main">
+              <a:graphicData uri="http://schemas.openxmlformats.org/drawingml/2006/picture">
+                <pic:pic xmlns:pic="http://schemas.openxmlformats.org/drawingml/2006/picture">
+                  <pic:nvPicPr>
+                    <pic:cNvPr id="0" name="Picture 22"/>
+                    <pic:cNvPicPr>
+                      <a:picLocks noChangeAspect="1" noChangeArrowheads="1"/>
+                    </pic:cNvPicPr>
+                  </pic:nvPicPr>
+                  <pic:blipFill>
+                    <a:blip r:embed="rId40" cstate="print">
+                      <a:extLst>
+                        <a:ext uri="{28A0092B-C50C-407E-A947-70E740481C1C}">
+                          <a14:useLocalDpi xmlns:a14="http://schemas.microsoft.com/office/drawing/2010/main" val="0"/>
+                        </a:ext>
+                      </a:extLst>
+                    </a:blip>
+                    <a:srcRect/>
+                    <a:stretch>
+                      <a:fillRect/>
+                    </a:stretch>
+                  </pic:blipFill>
+                  <pic:spPr bwMode="auto">
+                    <a:xfrm>
+                      <a:off x="0" y="0"/>
+                      <a:ext cx="4003724" cy="2115337"/>
+                    </a:xfrm>
+                    <a:prstGeom prst="rect">
+                      <a:avLst/>
+                    </a:prstGeom>
+                    <a:noFill/>
+                    <a:ln>
+                      <a:noFill/>
+                    </a:ln>
+                  </pic:spPr>
+                </pic:pic>
+              </a:graphicData>
+            </a:graphic>
+          </wp:inline>
+        </w:drawing>
+      </w:r>
     </w:p>
     <w:p>
       <w:pPr>
@@ -3417,6 +5861,7 @@
         </w:numPr>
       </w:pPr>
       <w:r>
+        <w:lastRenderedPageBreak/>
         <w:t>Use the mailto: scheme inside the href attribute to create a link that opens the user's email program</w:t>
       </w:r>
     </w:p>
@@ -3444,38 +5889,72 @@
         <w:rPr>
           <w:b/>
           <w:bCs/>
-          <w:sz w:val="32"/>
-          <w:szCs w:val="32"/>
-        </w:rPr>
-      </w:pPr>
-      <w:r>
-        <w:rPr>
-          <w:b/>
-          <w:bCs/>
-          <w:sz w:val="32"/>
-          <w:szCs w:val="32"/>
-        </w:rPr>
-        <w:t>Images here</w:t>
-      </w:r>
-      <w:r>
-        <w:rPr>
-          <w:b/>
-          <w:bCs/>
-          <w:sz w:val="32"/>
-          <w:szCs w:val="32"/>
-        </w:rPr>
-        <w:t>!</w:t>
-      </w:r>
-    </w:p>
-    <w:p>
-      <w:pPr>
-        <w:rPr>
-          <w:b/>
-          <w:bCs/>
           <w:sz w:val="40"/>
           <w:szCs w:val="40"/>
         </w:rPr>
       </w:pPr>
+      <w:r>
+        <w:rPr>
+          <w:b/>
+          <w:bCs/>
+          <w:noProof/>
+          <w:sz w:val="32"/>
+          <w:szCs w:val="32"/>
+        </w:rPr>
+        <w:drawing>
+          <wp:inline distT="0" distB="0" distL="0" distR="0" wp14:anchorId="1C9076B4" wp14:editId="69F97EC9">
+            <wp:extent cx="5748571" cy="701040"/>
+            <wp:effectExtent l="0" t="0" r="5080" b="3810"/>
+            <wp:docPr id="1096783185" name="Picture 26"/>
+            <wp:cNvGraphicFramePr>
+              <a:graphicFrameLocks xmlns:a="http://schemas.openxmlformats.org/drawingml/2006/main" noChangeAspect="1"/>
+            </wp:cNvGraphicFramePr>
+            <a:graphic xmlns:a="http://schemas.openxmlformats.org/drawingml/2006/main">
+              <a:graphicData uri="http://schemas.openxmlformats.org/drawingml/2006/picture">
+                <pic:pic xmlns:pic="http://schemas.openxmlformats.org/drawingml/2006/picture">
+                  <pic:nvPicPr>
+                    <pic:cNvPr id="0" name="Picture 23"/>
+                    <pic:cNvPicPr>
+                      <a:picLocks noChangeAspect="1" noChangeArrowheads="1"/>
+                    </pic:cNvPicPr>
+                  </pic:nvPicPr>
+                  <pic:blipFill rotWithShape="1">
+                    <a:blip r:embed="rId41">
+                      <a:extLst>
+                        <a:ext uri="{28A0092B-C50C-407E-A947-70E740481C1C}">
+                          <a14:useLocalDpi xmlns:a14="http://schemas.microsoft.com/office/drawing/2010/main" val="0"/>
+                        </a:ext>
+                      </a:extLst>
+                    </a:blip>
+                    <a:srcRect l="248" t="2396" r="20650" b="27102"/>
+                    <a:stretch>
+                      <a:fillRect/>
+                    </a:stretch>
+                  </pic:blipFill>
+                  <pic:spPr bwMode="auto">
+                    <a:xfrm>
+                      <a:off x="0" y="0"/>
+                      <a:ext cx="6092065" cy="742929"/>
+                    </a:xfrm>
+                    <a:prstGeom prst="rect">
+                      <a:avLst/>
+                    </a:prstGeom>
+                    <a:noFill/>
+                    <a:ln>
+                      <a:noFill/>
+                    </a:ln>
+                    <a:extLst>
+                      <a:ext uri="{53640926-AAD7-44D8-BBD7-CCE9431645EC}">
+                        <a14:shadowObscured xmlns:a14="http://schemas.microsoft.com/office/drawing/2010/main"/>
+                      </a:ext>
+                    </a:extLst>
+                  </pic:spPr>
+                </pic:pic>
+              </a:graphicData>
+            </a:graphic>
+          </wp:inline>
+        </w:drawing>
+      </w:r>
     </w:p>
     <w:p>
       <w:pPr>
@@ -3497,7 +5976,7 @@
       </w:r>
     </w:p>
     <w:p>
-      <w:hyperlink r:id="rId21" w:history="1">
+      <w:hyperlink r:id="rId42" w:history="1">
         <w:r>
           <w:rPr>
             <w:rStyle w:val="Hyperlink"/>
@@ -4559,7 +7038,7 @@
   <w:style w:type="paragraph" w:default="1" w:styleId="Normal">
     <w:name w:val="Normal"/>
     <w:qFormat/>
-    <w:rsid w:val="003E2E61"/>
+    <w:rsid w:val="0016250E"/>
   </w:style>
   <w:style w:type="paragraph" w:styleId="Heading1">
     <w:name w:val="heading 1"/>

</xml_diff>

<commit_message>
add links colors without topics
</commit_message>
<xml_diff>
--- a/12. HTML Links/12. HTML Links.docx
+++ b/12. HTML Links/12. HTML Links.docx
@@ -168,10 +168,7 @@
         <w:t>e</w:t>
       </w:r>
       <w:r>
-        <w:t>”</w:t>
-      </w:r>
-      <w:r>
-        <w:t xml:space="preserve"> </w:t>
+        <w:t xml:space="preserve">” </w:t>
       </w:r>
       <w:r>
         <w:t>on google</w:t>
@@ -338,7 +335,7 @@
           <w:szCs w:val="32"/>
         </w:rPr>
         <w:drawing>
-          <wp:inline distT="0" distB="0" distL="0" distR="0" wp14:anchorId="5274A422" wp14:editId="10EC6A6F">
+          <wp:inline distT="0" distB="0" distL="0" distR="0" wp14:anchorId="5274A422" wp14:editId="346E85A6">
             <wp:extent cx="4108551" cy="2286000"/>
             <wp:effectExtent l="0" t="0" r="6350" b="0"/>
             <wp:docPr id="443400297" name="Picture 1"/>
@@ -1572,7 +1569,13 @@
         </w:tabs>
       </w:pPr>
       <w:r>
-        <w:t>By default, links will appear as follows in all browsers:</w:t>
+        <w:t xml:space="preserve">By default, links will appear </w:t>
+      </w:r>
+      <w:r>
+        <w:t xml:space="preserve">like this </w:t>
+      </w:r>
+      <w:r>
+        <w:t>in all browsers:</w:t>
       </w:r>
     </w:p>
     <w:p>
@@ -2909,16 +2912,7 @@
           <w:i/>
           <w:iCs/>
         </w:rPr>
-        <w:t xml:space="preserve">After </w:t>
-      </w:r>
-      <w:r>
-        <w:rPr>
-          <w:b/>
-          <w:bCs/>
-          <w:i/>
-          <w:iCs/>
-        </w:rPr>
-        <w:t>visited the Absolute Link:</w:t>
+        <w:t>After visited the Absolute Link:</w:t>
       </w:r>
     </w:p>
     <w:p>
@@ -3680,16 +3674,7 @@
           <w:i/>
           <w:iCs/>
         </w:rPr>
-        <w:t xml:space="preserve">After </w:t>
-      </w:r>
-      <w:r>
-        <w:rPr>
-          <w:b/>
-          <w:bCs/>
-          <w:i/>
-          <w:iCs/>
-        </w:rPr>
-        <w:t xml:space="preserve">visited the </w:t>
+        <w:t xml:space="preserve">After visited the </w:t>
       </w:r>
       <w:r>
         <w:rPr>
@@ -4348,16 +4333,7 @@
           <w:i/>
           <w:iCs/>
         </w:rPr>
-        <w:t xml:space="preserve">After </w:t>
-      </w:r>
-      <w:r>
-        <w:rPr>
-          <w:b/>
-          <w:bCs/>
-          <w:i/>
-          <w:iCs/>
-        </w:rPr>
-        <w:t>visited the relative link:</w:t>
+        <w:t>After visited the relative link:</w:t>
       </w:r>
     </w:p>
     <w:p>
@@ -4596,16 +4572,7 @@
           <w:i/>
           <w:iCs/>
         </w:rPr>
-        <w:t xml:space="preserve">Before </w:t>
-      </w:r>
-      <w:r>
-        <w:rPr>
-          <w:b/>
-          <w:bCs/>
-          <w:i/>
-          <w:iCs/>
-        </w:rPr>
-        <w:t>visited the relative link:</w:t>
+        <w:t>Before visited the relative link:</w:t>
       </w:r>
     </w:p>
     <w:p>
@@ -5115,6 +5082,15 @@
           <w:sz w:val="40"/>
           <w:szCs w:val="40"/>
         </w:rPr>
+        <w:t xml:space="preserve">Use </w:t>
+      </w:r>
+      <w:r>
+        <w:rPr>
+          <w:b/>
+          <w:bCs/>
+          <w:sz w:val="40"/>
+          <w:szCs w:val="40"/>
+        </w:rPr>
         <w:t>Button as a Link</w:t>
       </w:r>
       <w:r>
@@ -5365,25 +5341,7 @@
           <w:i/>
           <w:iCs/>
         </w:rPr>
-        <w:t xml:space="preserve">Link </w:t>
-      </w:r>
-      <w:r>
-        <w:rPr>
-          <w:b/>
-          <w:bCs/>
-          <w:i/>
-          <w:iCs/>
-        </w:rPr>
-        <w:t xml:space="preserve">after </w:t>
-      </w:r>
-      <w:r>
-        <w:rPr>
-          <w:b/>
-          <w:bCs/>
-          <w:i/>
-          <w:iCs/>
-        </w:rPr>
-        <w:t>visited</w:t>
+        <w:t>Link after visited</w:t>
       </w:r>
       <w:r>
         <w:rPr>
@@ -5620,16 +5578,7 @@
           <w:i/>
           <w:iCs/>
         </w:rPr>
-        <w:t xml:space="preserve">Before </w:t>
-      </w:r>
-      <w:r>
-        <w:rPr>
-          <w:b/>
-          <w:bCs/>
-          <w:i/>
-          <w:iCs/>
-        </w:rPr>
-        <w:t>visited the link:</w:t>
+        <w:t>Before visited the link:</w:t>
       </w:r>
     </w:p>
     <w:p>

</xml_diff>